<commit_message>
first draft of gameNarrative
</commit_message>
<xml_diff>
--- a/gameNarrative.docx
+++ b/gameNarrative.docx
@@ -5,1088 +5,1236 @@
     <w:p>
       <w:pPr>
         <w:pStyle w:val="NoSpacing"/>
-        <w:ind w:left="-90"/>
-        <w:rPr>
-          <w:rStyle w:val="Emphasis"/>
-          <w:rFonts w:ascii="Arial" w:hAnsi="Arial" w:cs="Arial"/>
-          <w:i w:val="0"/>
-        </w:rPr>
-      </w:pPr>
+        <w:jc w:val="center"/>
+        <w:rPr>
+          <w:rStyle w:val="Emphasis"/>
+          <w:rFonts w:ascii="Arial" w:hAnsi="Arial" w:cs="Arial"/>
+          <w:b/>
+          <w:i w:val="0"/>
+        </w:rPr>
+      </w:pPr>
+      <w:r>
+        <w:rPr>
+          <w:rStyle w:val="Emphasis"/>
+          <w:rFonts w:ascii="Arial" w:hAnsi="Arial" w:cs="Arial"/>
+          <w:b/>
+          <w:i w:val="0"/>
+        </w:rPr>
+        <w:t>ITEC 3860- Software Development</w:t>
+      </w:r>
+      <w:r>
+        <w:rPr>
+          <w:rStyle w:val="Emphasis"/>
+          <w:rFonts w:ascii="Arial" w:hAnsi="Arial" w:cs="Arial"/>
+          <w:b/>
+          <w:i w:val="0"/>
+        </w:rPr>
+        <w:t xml:space="preserve">1: </w:t>
+      </w:r>
+      <w:r>
+        <w:rPr>
+          <w:rStyle w:val="Emphasis"/>
+          <w:rFonts w:ascii="Arial" w:hAnsi="Arial" w:cs="Arial"/>
+          <w:b/>
+          <w:i w:val="0"/>
+        </w:rPr>
+        <w:t>Game Narrative</w:t>
+      </w:r>
     </w:p>
     <w:p>
       <w:pPr>
-        <w:pStyle w:val="NoSpacing"/>
-        <w:rPr>
-          <w:rStyle w:val="Emphasis"/>
-          <w:rFonts w:ascii="Arial" w:hAnsi="Arial" w:cs="Arial"/>
-          <w:i w:val="0"/>
-        </w:rPr>
-      </w:pPr>
+        <w:pStyle w:val="Footer"/>
+        <w:rPr>
+          <w:rStyle w:val="Emphasis"/>
+          <w:rFonts w:ascii="Arial" w:eastAsiaTheme="majorEastAsia" w:hAnsi="Arial" w:cs="Arial"/>
+          <w:iCs w:val="0"/>
+          <w:noProof/>
+        </w:rPr>
+      </w:pPr>
+      <w:r>
+        <w:rPr>
+          <w:rStyle w:val="Emphasis"/>
+          <w:rFonts w:ascii="Arial" w:hAnsi="Arial" w:cs="Arial"/>
+          <w:i w:val="0"/>
+        </w:rPr>
+        <w:t xml:space="preserve">Team </w:t>
+      </w:r>
+      <w:r>
+        <w:rPr>
+          <w:rStyle w:val="Emphasis"/>
+          <w:rFonts w:ascii="Arial" w:hAnsi="Arial" w:cs="Arial"/>
+          <w:i w:val="0"/>
+        </w:rPr>
+        <w:t>members:</w:t>
+      </w:r>
+      <w:r>
+        <w:rPr>
+          <w:rFonts w:ascii="Arial" w:eastAsiaTheme="majorEastAsia" w:hAnsi="Arial" w:cs="Arial"/>
+          <w:i/>
+          <w:noProof/>
+        </w:rPr>
+        <w:t xml:space="preserve"> Aaleyah Joseph, Adefemi Kolawole, Scott Nguyen, Matteo Quintero</w:t>
+      </w:r>
     </w:p>
     <w:p>
       <w:pPr>
-        <w:pStyle w:val="NoSpacing"/>
-        <w:jc w:val="center"/>
-        <w:rPr>
-          <w:rStyle w:val="Emphasis"/>
-          <w:rFonts w:ascii="Arial" w:hAnsi="Arial" w:cs="Arial"/>
-          <w:i w:val="0"/>
-        </w:rPr>
-      </w:pPr>
-      <w:r>
-        <w:rPr>
-          <w:rStyle w:val="Emphasis"/>
-          <w:rFonts w:ascii="Arial" w:hAnsi="Arial" w:cs="Arial"/>
-          <w:i w:val="0"/>
-        </w:rPr>
-        <w:t xml:space="preserve">ITEC </w:t>
-      </w:r>
-      <w:r>
-        <w:rPr>
-          <w:rStyle w:val="Emphasis"/>
-          <w:rFonts w:ascii="Arial" w:hAnsi="Arial" w:cs="Arial"/>
-          <w:i w:val="0"/>
-        </w:rPr>
-        <w:t>3860</w:t>
-      </w:r>
-      <w:r>
-        <w:rPr>
-          <w:rStyle w:val="Emphasis"/>
-          <w:rFonts w:ascii="Arial" w:hAnsi="Arial" w:cs="Arial"/>
-          <w:i w:val="0"/>
-        </w:rPr>
-        <w:t xml:space="preserve">- </w:t>
-      </w:r>
-      <w:r>
-        <w:rPr>
-          <w:rStyle w:val="Emphasis"/>
-          <w:rFonts w:ascii="Arial" w:hAnsi="Arial" w:cs="Arial"/>
-          <w:i w:val="0"/>
-        </w:rPr>
-        <w:t>Software Development 1</w:t>
+        <w:pStyle w:val="Heading3"/>
+        <w:rPr>
+          <w:rStyle w:val="Emphasis"/>
+          <w:rFonts w:cs="Arial"/>
+          <w:i w:val="0"/>
+          <w:szCs w:val="22"/>
+        </w:rPr>
+      </w:pPr>
+      <w:r>
+        <w:rPr>
+          <w:rStyle w:val="Emphasis"/>
+          <w:rFonts w:cs="Arial"/>
+          <w:i w:val="0"/>
+          <w:szCs w:val="22"/>
+        </w:rPr>
+        <w:t>PROBLEM STATEMENT</w:t>
       </w:r>
     </w:p>
     <w:p>
-      <w:pPr>
-        <w:pStyle w:val="NoSpacing"/>
-        <w:jc w:val="center"/>
-        <w:rPr>
-          <w:rStyle w:val="Emphasis"/>
-          <w:rFonts w:ascii="Arial" w:hAnsi="Arial" w:cs="Arial"/>
-          <w:i w:val="0"/>
-        </w:rPr>
-      </w:pPr>
-      <w:r>
-        <w:rPr>
-          <w:rStyle w:val="Emphasis"/>
-          <w:rFonts w:ascii="Arial" w:hAnsi="Arial" w:cs="Arial"/>
-          <w:i w:val="0"/>
-        </w:rPr>
-        <w:t>CMS Requirements Definition Assignment</w:t>
+      <w:r>
+        <w:rPr>
+          <w:rFonts w:ascii="Arial" w:hAnsi="Arial" w:cs="Arial"/>
+          <w:i/>
+        </w:rPr>
+        <w:t>“</w:t>
+      </w:r>
+      <w:r>
+        <w:rPr>
+          <w:rFonts w:ascii="Arial" w:hAnsi="Arial" w:cs="Arial"/>
+          <w:i/>
+        </w:rPr>
+        <w:t xml:space="preserve">A crime has just occurred in the neighborhood, </w:t>
+      </w:r>
+      <w:r>
+        <w:rPr>
+          <w:rFonts w:ascii="Arial" w:hAnsi="Arial" w:cs="Arial"/>
+          <w:i/>
+        </w:rPr>
+        <w:t xml:space="preserve">several are </w:t>
+      </w:r>
+      <w:r>
+        <w:rPr>
+          <w:rFonts w:ascii="Arial" w:hAnsi="Arial" w:cs="Arial"/>
+          <w:i/>
+        </w:rPr>
+        <w:t>injured,</w:t>
+      </w:r>
+      <w:r>
+        <w:rPr>
+          <w:rFonts w:ascii="Arial" w:hAnsi="Arial" w:cs="Arial"/>
+          <w:i/>
+        </w:rPr>
+        <w:t xml:space="preserve"> and some are dead</w:t>
+      </w:r>
+      <w:r>
+        <w:rPr>
+          <w:rFonts w:ascii="Arial" w:hAnsi="Arial" w:cs="Arial"/>
+          <w:i/>
+        </w:rPr>
+        <w:t>.</w:t>
+      </w:r>
+      <w:r>
+        <w:rPr>
+          <w:rFonts w:ascii="Arial" w:hAnsi="Arial" w:cs="Arial"/>
+          <w:i/>
+        </w:rPr>
+        <w:t xml:space="preserve"> </w:t>
+      </w:r>
+      <w:r>
+        <w:rPr>
+          <w:rFonts w:ascii="Arial" w:hAnsi="Arial" w:cs="Arial"/>
+          <w:i/>
+        </w:rPr>
+        <w:t>You, t</w:t>
+      </w:r>
+      <w:r>
+        <w:rPr>
+          <w:rFonts w:ascii="Arial" w:hAnsi="Arial" w:cs="Arial"/>
+          <w:i/>
+        </w:rPr>
+        <w:t>he</w:t>
+      </w:r>
+      <w:r>
+        <w:rPr>
+          <w:rFonts w:ascii="Arial" w:hAnsi="Arial" w:cs="Arial"/>
+          <w:i/>
+        </w:rPr>
+        <w:t xml:space="preserve"> </w:t>
+      </w:r>
+      <w:r>
+        <w:rPr>
+          <w:rFonts w:ascii="Arial" w:hAnsi="Arial" w:cs="Arial"/>
+          <w:i/>
+        </w:rPr>
+        <w:t>player</w:t>
+      </w:r>
+      <w:r>
+        <w:rPr>
+          <w:rFonts w:ascii="Arial" w:hAnsi="Arial" w:cs="Arial"/>
+          <w:i/>
+        </w:rPr>
+        <w:t>,</w:t>
+      </w:r>
+      <w:r>
+        <w:rPr>
+          <w:rFonts w:ascii="Arial" w:hAnsi="Arial" w:cs="Arial"/>
+          <w:i/>
+        </w:rPr>
+        <w:t xml:space="preserve"> </w:t>
+      </w:r>
+      <w:r>
+        <w:rPr>
+          <w:rFonts w:ascii="Arial" w:hAnsi="Arial" w:cs="Arial"/>
+          <w:i/>
+        </w:rPr>
+        <w:t>are</w:t>
+      </w:r>
+      <w:r>
+        <w:rPr>
+          <w:rFonts w:ascii="Arial" w:hAnsi="Arial" w:cs="Arial"/>
+          <w:i/>
+        </w:rPr>
+        <w:t xml:space="preserve"> lucky to be </w:t>
+      </w:r>
+      <w:r>
+        <w:rPr>
+          <w:rFonts w:ascii="Arial" w:hAnsi="Arial" w:cs="Arial"/>
+          <w:i/>
+        </w:rPr>
+        <w:t>alive,</w:t>
+      </w:r>
+      <w:r>
+        <w:rPr>
+          <w:rFonts w:ascii="Arial" w:hAnsi="Arial" w:cs="Arial"/>
+          <w:i/>
+        </w:rPr>
+        <w:t xml:space="preserve"> but </w:t>
+      </w:r>
+      <w:r>
+        <w:rPr>
+          <w:rFonts w:ascii="Arial" w:hAnsi="Arial" w:cs="Arial"/>
+          <w:i/>
+        </w:rPr>
+        <w:t>your</w:t>
+      </w:r>
+      <w:r>
+        <w:rPr>
+          <w:rFonts w:ascii="Arial" w:hAnsi="Arial" w:cs="Arial"/>
+          <w:i/>
+        </w:rPr>
+        <w:t xml:space="preserve"> beautiful</w:t>
+      </w:r>
+      <w:r>
+        <w:rPr>
+          <w:rFonts w:ascii="Arial" w:hAnsi="Arial" w:cs="Arial"/>
+          <w:i/>
+        </w:rPr>
+        <w:t xml:space="preserve"> </w:t>
+      </w:r>
+      <w:r>
+        <w:rPr>
+          <w:rFonts w:ascii="Arial" w:hAnsi="Arial" w:cs="Arial"/>
+          <w:i/>
+        </w:rPr>
+        <w:t xml:space="preserve">wife has been captured and the </w:t>
+      </w:r>
+      <w:r>
+        <w:rPr>
+          <w:rFonts w:ascii="Arial" w:hAnsi="Arial" w:cs="Arial"/>
+          <w:i/>
+        </w:rPr>
+        <w:t>assailant</w:t>
+      </w:r>
+      <w:r>
+        <w:rPr>
+          <w:rFonts w:ascii="Arial" w:hAnsi="Arial" w:cs="Arial"/>
+          <w:i/>
+        </w:rPr>
+        <w:t>s have</w:t>
+      </w:r>
+      <w:r>
+        <w:rPr>
+          <w:rFonts w:ascii="Arial" w:hAnsi="Arial" w:cs="Arial"/>
+          <w:i/>
+        </w:rPr>
+        <w:t xml:space="preserve"> </w:t>
+      </w:r>
+      <w:r>
+        <w:rPr>
+          <w:rFonts w:ascii="Arial" w:hAnsi="Arial" w:cs="Arial"/>
+          <w:i/>
+        </w:rPr>
+        <w:t xml:space="preserve">escaped before rescue team got to the scene. </w:t>
+      </w:r>
+      <w:r>
+        <w:rPr>
+          <w:rFonts w:ascii="Arial" w:hAnsi="Arial" w:cs="Arial"/>
+          <w:i/>
+        </w:rPr>
+        <w:t>You are</w:t>
+      </w:r>
+      <w:r>
+        <w:rPr>
+          <w:rFonts w:ascii="Arial" w:hAnsi="Arial" w:cs="Arial"/>
+          <w:i/>
+        </w:rPr>
+        <w:t xml:space="preserve"> determined to rescue </w:t>
+      </w:r>
+      <w:r>
+        <w:rPr>
+          <w:rFonts w:ascii="Arial" w:hAnsi="Arial" w:cs="Arial"/>
+          <w:i/>
+        </w:rPr>
+        <w:t>your</w:t>
+      </w:r>
+      <w:r>
+        <w:rPr>
+          <w:rFonts w:ascii="Arial" w:hAnsi="Arial" w:cs="Arial"/>
+          <w:i/>
+        </w:rPr>
+        <w:t xml:space="preserve"> </w:t>
+      </w:r>
+      <w:r>
+        <w:rPr>
+          <w:rFonts w:ascii="Arial" w:hAnsi="Arial" w:cs="Arial"/>
+          <w:i/>
+        </w:rPr>
+        <w:t>wife at all cost</w:t>
+      </w:r>
+      <w:r>
+        <w:rPr>
+          <w:rFonts w:ascii="Arial" w:hAnsi="Arial" w:cs="Arial"/>
+          <w:i/>
+        </w:rPr>
+        <w:t>.</w:t>
+      </w:r>
+      <w:r>
+        <w:rPr>
+          <w:rFonts w:ascii="Arial" w:hAnsi="Arial" w:cs="Arial"/>
+          <w:i/>
+        </w:rPr>
+        <w:t xml:space="preserve"> He </w:t>
+      </w:r>
+      <w:r>
+        <w:rPr>
+          <w:rFonts w:ascii="Arial" w:hAnsi="Arial" w:cs="Arial"/>
+          <w:i/>
+        </w:rPr>
+        <w:t>must</w:t>
+      </w:r>
+      <w:r>
+        <w:rPr>
+          <w:rFonts w:ascii="Arial" w:hAnsi="Arial" w:cs="Arial"/>
+          <w:i/>
+        </w:rPr>
+        <w:t xml:space="preserve"> make a </w:t>
+      </w:r>
+      <w:r>
+        <w:rPr>
+          <w:rFonts w:ascii="Arial" w:hAnsi="Arial" w:cs="Arial"/>
+          <w:i/>
+        </w:rPr>
+        <w:t xml:space="preserve">make </w:t>
+      </w:r>
+      <w:r>
+        <w:rPr>
+          <w:rFonts w:ascii="Arial" w:hAnsi="Arial" w:cs="Arial"/>
+          <w:i/>
+        </w:rPr>
+        <w:t xml:space="preserve">several </w:t>
+      </w:r>
+      <w:r>
+        <w:rPr>
+          <w:rFonts w:ascii="Arial" w:hAnsi="Arial" w:cs="Arial"/>
+          <w:i/>
+        </w:rPr>
+        <w:t>choice</w:t>
+      </w:r>
+      <w:r>
+        <w:rPr>
+          <w:rFonts w:ascii="Arial" w:hAnsi="Arial" w:cs="Arial"/>
+          <w:i/>
+        </w:rPr>
+        <w:t>s, solve several puzzles, endure</w:t>
+      </w:r>
+      <w:r>
+        <w:rPr>
+          <w:rFonts w:ascii="Arial" w:hAnsi="Arial" w:cs="Arial"/>
+          <w:i/>
+        </w:rPr>
+        <w:t>/sustain</w:t>
+      </w:r>
+      <w:r>
+        <w:rPr>
+          <w:rFonts w:ascii="Arial" w:hAnsi="Arial" w:cs="Arial"/>
+          <w:i/>
+        </w:rPr>
+        <w:t xml:space="preserve"> several injuries, win several enemies</w:t>
+      </w:r>
+      <w:r>
+        <w:rPr>
+          <w:rFonts w:ascii="Arial" w:hAnsi="Arial" w:cs="Arial"/>
+          <w:i/>
+        </w:rPr>
+        <w:t xml:space="preserve">, use several </w:t>
+      </w:r>
+      <w:r>
+        <w:rPr>
+          <w:rFonts w:ascii="Arial" w:hAnsi="Arial" w:cs="Arial"/>
+          <w:i/>
+        </w:rPr>
+        <w:t xml:space="preserve">weapons, </w:t>
+      </w:r>
+      <w:r>
+        <w:rPr>
+          <w:rFonts w:ascii="Arial" w:hAnsi="Arial" w:cs="Arial"/>
+          <w:i/>
+        </w:rPr>
+        <w:t>to</w:t>
+      </w:r>
+      <w:r>
+        <w:rPr>
+          <w:rFonts w:ascii="Arial" w:hAnsi="Arial" w:cs="Arial"/>
+          <w:i/>
+        </w:rPr>
+        <w:t xml:space="preserve"> </w:t>
+      </w:r>
+      <w:r>
+        <w:rPr>
+          <w:rFonts w:ascii="Arial" w:hAnsi="Arial" w:cs="Arial"/>
+          <w:i/>
+        </w:rPr>
+        <w:t>get to his wife safely</w:t>
+      </w:r>
+      <w:r>
+        <w:rPr>
+          <w:rFonts w:ascii="Arial" w:hAnsi="Arial" w:cs="Arial"/>
+          <w:i/>
+        </w:rPr>
+        <w:t>.</w:t>
+      </w:r>
+      <w:r>
+        <w:rPr>
+          <w:rFonts w:ascii="Arial" w:hAnsi="Arial" w:cs="Arial"/>
+          <w:i/>
+        </w:rPr>
+        <w:t xml:space="preserve"> The choices you make can be for or against you in your mission</w:t>
+      </w:r>
+      <w:r>
+        <w:rPr>
+          <w:rFonts w:ascii="Arial" w:hAnsi="Arial" w:cs="Arial"/>
+          <w:i/>
+        </w:rPr>
+        <w:t xml:space="preserve"> to rescue your wife. </w:t>
+      </w:r>
+      <w:r>
+        <w:tab/>
       </w:r>
     </w:p>
     <w:p>
       <w:pPr>
-        <w:pStyle w:val="NoSpacing"/>
-        <w:rPr>
-          <w:rStyle w:val="Emphasis"/>
-          <w:rFonts w:ascii="Arial" w:hAnsi="Arial" w:cs="Arial"/>
-          <w:i w:val="0"/>
-        </w:rPr>
-      </w:pPr>
-    </w:p>
-    <w:tbl>
-      <w:tblPr>
-        <w:tblStyle w:val="TableGrid"/>
-        <w:tblW w:w="0" w:type="auto"/>
-        <w:tblLook w:val="04A0" w:firstRow="1" w:lastRow="0" w:firstColumn="1" w:lastColumn="0" w:noHBand="0" w:noVBand="1"/>
-      </w:tblPr>
-      <w:tblGrid>
-        <w:gridCol w:w="9576"/>
-      </w:tblGrid>
-      <w:tr>
-        <w:trPr>
-          <w:trHeight w:val="161"/>
-        </w:trPr>
-        <w:tc>
-          <w:tcPr>
-            <w:tcW w:w="9576" w:type="dxa"/>
-            <w:shd w:val="clear" w:color="auto" w:fill="A6A6A6" w:themeFill="background1" w:themeFillShade="A6"/>
-          </w:tcPr>
-          <w:p>
-            <w:pPr>
-              <w:jc w:val="center"/>
-              <w:rPr>
-                <w:rStyle w:val="Emphasis"/>
-                <w:rFonts w:ascii="Arial" w:hAnsi="Arial" w:cs="Arial"/>
-                <w:i w:val="0"/>
-              </w:rPr>
-            </w:pPr>
-            <w:r>
-              <w:rPr>
-                <w:rStyle w:val="Emphasis"/>
-                <w:rFonts w:ascii="Arial" w:hAnsi="Arial" w:cs="Arial"/>
-                <w:i w:val="0"/>
-              </w:rPr>
-              <w:t xml:space="preserve">Contributors: </w:t>
-            </w:r>
-            <w:proofErr w:type="spellStart"/>
-            <w:r>
-              <w:rPr>
-                <w:rFonts w:ascii="Arial" w:hAnsi="Arial" w:cs="Arial"/>
-                <w:iCs/>
-              </w:rPr>
-              <w:t>Aaleyah</w:t>
-            </w:r>
-            <w:proofErr w:type="spellEnd"/>
-            <w:r>
-              <w:rPr>
-                <w:rFonts w:ascii="Arial" w:hAnsi="Arial" w:cs="Arial"/>
-                <w:iCs/>
-              </w:rPr>
-              <w:t xml:space="preserve"> Joseph,</w:t>
-            </w:r>
-            <w:r>
-              <w:rPr>
-                <w:rFonts w:ascii="Arial" w:hAnsi="Arial" w:cs="Arial"/>
-              </w:rPr>
-              <w:t xml:space="preserve"> </w:t>
-            </w:r>
-            <w:r>
-              <w:rPr>
-                <w:rFonts w:ascii="Arial" w:hAnsi="Arial" w:cs="Arial"/>
-              </w:rPr>
-              <w:t xml:space="preserve">Adefemi Kolawole, Scott Nguyen, </w:t>
-            </w:r>
-            <w:r>
-              <w:rPr>
-                <w:rFonts w:ascii="Arial" w:hAnsi="Arial" w:cs="Arial"/>
-              </w:rPr>
-              <w:t>Matteo Quintero</w:t>
-            </w:r>
-          </w:p>
-        </w:tc>
-      </w:tr>
-    </w:tbl>
-    <w:p>
-      <w:pPr>
-        <w:pStyle w:val="NoSpacing"/>
-        <w:rPr>
-          <w:rStyle w:val="Emphasis"/>
-          <w:rFonts w:ascii="Arial" w:hAnsi="Arial" w:cs="Arial"/>
-          <w:i w:val="0"/>
-        </w:rPr>
-      </w:pPr>
-    </w:p>
-    <w:tbl>
-      <w:tblPr>
-        <w:tblStyle w:val="TableGrid"/>
-        <w:tblW w:w="0" w:type="auto"/>
-        <w:tblLook w:val="04A0" w:firstRow="1" w:lastRow="0" w:firstColumn="1" w:lastColumn="0" w:noHBand="0" w:noVBand="1"/>
-      </w:tblPr>
-      <w:tblGrid>
-        <w:gridCol w:w="4788"/>
-        <w:gridCol w:w="4788"/>
-      </w:tblGrid>
-      <w:tr>
-        <w:tc>
-          <w:tcPr>
-            <w:tcW w:w="4788" w:type="dxa"/>
-          </w:tcPr>
-          <w:p>
-            <w:pPr>
-              <w:rPr>
-                <w:rStyle w:val="Emphasis"/>
-                <w:rFonts w:ascii="Arial" w:hAnsi="Arial" w:cs="Arial"/>
-                <w:i w:val="0"/>
-              </w:rPr>
-            </w:pPr>
-            <w:r>
-              <w:rPr>
-                <w:rStyle w:val="Emphasis"/>
-                <w:rFonts w:ascii="Arial" w:hAnsi="Arial" w:cs="Arial"/>
-                <w:i w:val="0"/>
-              </w:rPr>
-              <w:t>Requirement ID:</w:t>
-            </w:r>
-            <w:r>
-              <w:rPr>
-                <w:rStyle w:val="Emphasis"/>
-                <w:rFonts w:ascii="Arial" w:hAnsi="Arial" w:cs="Arial"/>
-                <w:i w:val="0"/>
-              </w:rPr>
-              <w:t xml:space="preserve"> </w:t>
-            </w:r>
-            <w:r>
-              <w:rPr>
-                <w:rStyle w:val="Emphasis"/>
-                <w:rFonts w:ascii="Arial" w:hAnsi="Arial" w:cs="Arial"/>
-                <w:i w:val="0"/>
-              </w:rPr>
-              <w:t xml:space="preserve"> </w:t>
-            </w:r>
-          </w:p>
-        </w:tc>
-        <w:tc>
-          <w:tcPr>
-            <w:tcW w:w="4788" w:type="dxa"/>
-          </w:tcPr>
-          <w:p>
-            <w:pPr>
-              <w:rPr>
-                <w:rStyle w:val="Emphasis"/>
-                <w:rFonts w:ascii="Arial" w:hAnsi="Arial" w:cs="Arial"/>
-                <w:i w:val="0"/>
-              </w:rPr>
-            </w:pPr>
-            <w:r>
-              <w:rPr>
-                <w:rStyle w:val="Emphasis"/>
-                <w:rFonts w:ascii="Arial" w:hAnsi="Arial" w:cs="Arial"/>
-                <w:i w:val="0"/>
-              </w:rPr>
-              <w:t>RMG-</w:t>
-            </w:r>
-            <w:r>
-              <w:rPr>
-                <w:rStyle w:val="Emphasis"/>
-                <w:rFonts w:ascii="Arial" w:hAnsi="Arial" w:cs="Arial"/>
-                <w:i w:val="0"/>
-              </w:rPr>
-              <w:t>2018</w:t>
-            </w:r>
-            <w:bookmarkStart w:id="0" w:name="_GoBack"/>
-            <w:bookmarkEnd w:id="0"/>
-            <w:r>
-              <w:rPr>
-                <w:rStyle w:val="Emphasis"/>
-                <w:rFonts w:ascii="Arial" w:hAnsi="Arial" w:cs="Arial"/>
-                <w:i w:val="0"/>
-              </w:rPr>
-              <w:t>0</w:t>
-            </w:r>
-            <w:r>
-              <w:rPr>
-                <w:rStyle w:val="Emphasis"/>
-                <w:rFonts w:ascii="Arial" w:hAnsi="Arial" w:cs="Arial"/>
-                <w:i w:val="0"/>
-              </w:rPr>
-              <w:t>727</w:t>
-            </w:r>
-          </w:p>
-        </w:tc>
-      </w:tr>
-      <w:tr>
-        <w:tc>
-          <w:tcPr>
-            <w:tcW w:w="4788" w:type="dxa"/>
-          </w:tcPr>
-          <w:p>
-            <w:pPr>
-              <w:rPr>
-                <w:rStyle w:val="Emphasis"/>
-                <w:rFonts w:ascii="Arial" w:hAnsi="Arial" w:cs="Arial"/>
-                <w:i w:val="0"/>
-              </w:rPr>
-            </w:pPr>
-            <w:r>
-              <w:rPr>
-                <w:rStyle w:val="Emphasis"/>
-                <w:rFonts w:ascii="Arial" w:hAnsi="Arial" w:cs="Arial"/>
-                <w:i w:val="0"/>
-              </w:rPr>
-              <w:t>Creation Date:</w:t>
-            </w:r>
-          </w:p>
-        </w:tc>
-        <w:tc>
-          <w:tcPr>
-            <w:tcW w:w="4788" w:type="dxa"/>
-          </w:tcPr>
-          <w:p>
-            <w:pPr>
-              <w:rPr>
-                <w:rStyle w:val="Emphasis"/>
-                <w:rFonts w:ascii="Arial" w:hAnsi="Arial" w:cs="Arial"/>
-                <w:i w:val="0"/>
-              </w:rPr>
-            </w:pPr>
-            <w:r>
-              <w:rPr>
-                <w:rStyle w:val="Emphasis"/>
-                <w:rFonts w:ascii="Arial" w:hAnsi="Arial" w:cs="Arial"/>
-                <w:i w:val="0"/>
-              </w:rPr>
-              <w:t>08</w:t>
-            </w:r>
-            <w:r>
-              <w:rPr>
-                <w:rStyle w:val="Emphasis"/>
-                <w:rFonts w:ascii="Arial" w:hAnsi="Arial" w:cs="Arial"/>
-                <w:i w:val="0"/>
-              </w:rPr>
-              <w:t>/</w:t>
-            </w:r>
-            <w:r>
-              <w:rPr>
-                <w:rStyle w:val="Emphasis"/>
-                <w:rFonts w:ascii="Arial" w:hAnsi="Arial" w:cs="Arial"/>
-                <w:i w:val="0"/>
-              </w:rPr>
-              <w:t>27</w:t>
-            </w:r>
-            <w:r>
-              <w:rPr>
-                <w:rStyle w:val="Emphasis"/>
-                <w:rFonts w:ascii="Arial" w:hAnsi="Arial" w:cs="Arial"/>
-                <w:i w:val="0"/>
-              </w:rPr>
-              <w:t>/2018</w:t>
-            </w:r>
-          </w:p>
-        </w:tc>
-      </w:tr>
-      <w:tr>
-        <w:tc>
-          <w:tcPr>
-            <w:tcW w:w="4788" w:type="dxa"/>
-          </w:tcPr>
-          <w:p>
-            <w:pPr>
-              <w:rPr>
-                <w:rStyle w:val="Emphasis"/>
-                <w:rFonts w:ascii="Arial" w:hAnsi="Arial" w:cs="Arial"/>
-                <w:i w:val="0"/>
-              </w:rPr>
-            </w:pPr>
-            <w:r>
-              <w:rPr>
-                <w:rStyle w:val="Emphasis"/>
-                <w:rFonts w:ascii="Arial" w:hAnsi="Arial" w:cs="Arial"/>
-                <w:i w:val="0"/>
-              </w:rPr>
-              <w:t>Last Rev. by:</w:t>
-            </w:r>
-          </w:p>
-        </w:tc>
-        <w:tc>
-          <w:tcPr>
-            <w:tcW w:w="4788" w:type="dxa"/>
-          </w:tcPr>
-          <w:p>
-            <w:pPr>
-              <w:rPr>
-                <w:rStyle w:val="Emphasis"/>
-                <w:rFonts w:ascii="Arial" w:hAnsi="Arial" w:cs="Arial"/>
-                <w:i w:val="0"/>
-              </w:rPr>
-            </w:pPr>
-            <w:r>
-              <w:rPr>
-                <w:rStyle w:val="Emphasis"/>
-                <w:rFonts w:ascii="Arial" w:hAnsi="Arial" w:cs="Arial"/>
-                <w:i w:val="0"/>
-              </w:rPr>
-              <w:t>AJ</w:t>
-            </w:r>
-            <w:r>
-              <w:rPr>
-                <w:rStyle w:val="Emphasis"/>
-                <w:rFonts w:ascii="Arial" w:hAnsi="Arial" w:cs="Arial"/>
-                <w:i w:val="0"/>
-              </w:rPr>
-              <w:t xml:space="preserve"> &amp; AK</w:t>
-            </w:r>
-            <w:r>
-              <w:rPr>
-                <w:rStyle w:val="Emphasis"/>
-                <w:rFonts w:ascii="Arial" w:hAnsi="Arial" w:cs="Arial"/>
-                <w:i w:val="0"/>
-              </w:rPr>
-              <w:t xml:space="preserve"> &amp; SN &amp; MQ</w:t>
-            </w:r>
-          </w:p>
-        </w:tc>
-      </w:tr>
-      <w:tr>
-        <w:tc>
-          <w:tcPr>
-            <w:tcW w:w="4788" w:type="dxa"/>
-          </w:tcPr>
-          <w:p>
-            <w:pPr>
-              <w:rPr>
-                <w:rStyle w:val="Emphasis"/>
-                <w:rFonts w:ascii="Arial" w:hAnsi="Arial" w:cs="Arial"/>
-                <w:i w:val="0"/>
-              </w:rPr>
-            </w:pPr>
-            <w:r>
-              <w:rPr>
-                <w:rStyle w:val="Emphasis"/>
-                <w:rFonts w:ascii="Arial" w:hAnsi="Arial" w:cs="Arial"/>
-                <w:i w:val="0"/>
-              </w:rPr>
-              <w:t>Last Rev. Date:</w:t>
-            </w:r>
-          </w:p>
-        </w:tc>
-        <w:tc>
-          <w:tcPr>
-            <w:tcW w:w="4788" w:type="dxa"/>
-          </w:tcPr>
-          <w:p>
-            <w:pPr>
-              <w:rPr>
-                <w:rStyle w:val="Emphasis"/>
-                <w:rFonts w:ascii="Arial" w:hAnsi="Arial" w:cs="Arial"/>
-                <w:i w:val="0"/>
-              </w:rPr>
-            </w:pPr>
-            <w:r>
-              <w:rPr>
-                <w:rStyle w:val="Emphasis"/>
-                <w:rFonts w:ascii="Arial" w:hAnsi="Arial" w:cs="Arial"/>
-                <w:i w:val="0"/>
-              </w:rPr>
-              <w:t>8/27/2018</w:t>
-            </w:r>
-          </w:p>
-        </w:tc>
-      </w:tr>
-      <w:tr>
-        <w:tc>
-          <w:tcPr>
-            <w:tcW w:w="4788" w:type="dxa"/>
-          </w:tcPr>
-          <w:p>
-            <w:pPr>
-              <w:rPr>
-                <w:rStyle w:val="Emphasis"/>
-                <w:rFonts w:ascii="Arial" w:hAnsi="Arial" w:cs="Arial"/>
-                <w:i w:val="0"/>
-              </w:rPr>
-            </w:pPr>
-            <w:r>
-              <w:rPr>
-                <w:rStyle w:val="Emphasis"/>
-                <w:rFonts w:ascii="Arial" w:hAnsi="Arial" w:cs="Arial"/>
-                <w:i w:val="0"/>
-              </w:rPr>
-              <w:t>Version Number:</w:t>
-            </w:r>
-          </w:p>
-        </w:tc>
-        <w:tc>
-          <w:tcPr>
-            <w:tcW w:w="4788" w:type="dxa"/>
-          </w:tcPr>
-          <w:p>
-            <w:pPr>
-              <w:rPr>
-                <w:rStyle w:val="Emphasis"/>
-                <w:rFonts w:ascii="Arial" w:hAnsi="Arial" w:cs="Arial"/>
-                <w:i w:val="0"/>
-              </w:rPr>
-            </w:pPr>
-            <w:r>
-              <w:rPr>
-                <w:rStyle w:val="Emphasis"/>
-                <w:rFonts w:ascii="Arial" w:hAnsi="Arial" w:cs="Arial"/>
-                <w:i w:val="0"/>
-              </w:rPr>
-              <w:t>1.01</w:t>
-            </w:r>
-          </w:p>
-        </w:tc>
-      </w:tr>
-    </w:tbl>
-    <w:p>
-      <w:pPr>
-        <w:pStyle w:val="NoSpacing"/>
-        <w:rPr>
-          <w:rStyle w:val="Emphasis"/>
-          <w:rFonts w:ascii="Arial" w:hAnsi="Arial" w:cs="Arial"/>
-          <w:i w:val="0"/>
-        </w:rPr>
-      </w:pPr>
+        <w:pStyle w:val="Heading3"/>
+        <w:rPr>
+          <w:rStyle w:val="Emphasis"/>
+          <w:rFonts w:cs="Arial"/>
+          <w:i w:val="0"/>
+          <w:szCs w:val="22"/>
+        </w:rPr>
+      </w:pPr>
+      <w:bookmarkStart w:id="0" w:name="_Toc515737549"/>
+      <w:r>
+        <w:rPr>
+          <w:rStyle w:val="Emphasis"/>
+          <w:rFonts w:cs="Arial"/>
+          <w:i w:val="0"/>
+          <w:szCs w:val="22"/>
+        </w:rPr>
+        <w:t>SCOPE</w:t>
+      </w:r>
+      <w:bookmarkEnd w:id="0"/>
+      <w:r>
+        <w:rPr>
+          <w:rStyle w:val="Emphasis"/>
+          <w:rFonts w:cs="Arial"/>
+          <w:i w:val="0"/>
+          <w:szCs w:val="22"/>
+        </w:rPr>
+        <w:t xml:space="preserve"> </w:t>
+      </w:r>
     </w:p>
     <w:p>
       <w:pPr>
-        <w:pStyle w:val="NoSpacing"/>
-        <w:rPr>
-          <w:rStyle w:val="Emphasis"/>
-          <w:rFonts w:ascii="Arial" w:hAnsi="Arial" w:cs="Arial"/>
-          <w:i w:val="0"/>
-        </w:rPr>
-      </w:pPr>
+        <w:rPr>
+          <w:rStyle w:val="Emphasis"/>
+          <w:rFonts w:ascii="Arial" w:hAnsi="Arial" w:cs="Arial"/>
+          <w:i w:val="0"/>
+        </w:rPr>
+      </w:pPr>
+      <w:r>
+        <w:rPr>
+          <w:rStyle w:val="Emphasis"/>
+          <w:rFonts w:ascii="Arial" w:hAnsi="Arial" w:cs="Arial"/>
+          <w:i w:val="0"/>
+        </w:rPr>
+        <w:t xml:space="preserve">To ensure this system is created in a timely manner </w:t>
+      </w:r>
+      <w:r>
+        <w:rPr>
+          <w:rStyle w:val="Emphasis"/>
+          <w:rFonts w:ascii="Arial" w:hAnsi="Arial" w:cs="Arial"/>
+          <w:i w:val="0"/>
+        </w:rPr>
+        <w:t>and according to class requirements</w:t>
+      </w:r>
+      <w:r>
+        <w:rPr>
+          <w:rStyle w:val="Emphasis"/>
+          <w:rFonts w:ascii="Arial" w:hAnsi="Arial" w:cs="Arial"/>
+          <w:i w:val="0"/>
+        </w:rPr>
+        <w:t xml:space="preserve">, </w:t>
+      </w:r>
+      <w:r>
+        <w:rPr>
+          <w:rStyle w:val="Emphasis"/>
+          <w:rFonts w:ascii="Arial" w:hAnsi="Arial" w:cs="Arial"/>
+          <w:i w:val="0"/>
+        </w:rPr>
+        <w:t xml:space="preserve">this game will comprise of </w:t>
+      </w:r>
+      <w:r>
+        <w:rPr>
+          <w:rStyle w:val="Emphasis"/>
+          <w:rFonts w:ascii="Arial" w:hAnsi="Arial" w:cs="Arial"/>
+          <w:i w:val="0"/>
+        </w:rPr>
+        <w:t>30</w:t>
+      </w:r>
+      <w:r>
+        <w:rPr>
+          <w:rStyle w:val="Emphasis"/>
+          <w:rFonts w:ascii="Arial" w:hAnsi="Arial" w:cs="Arial"/>
+          <w:i w:val="0"/>
+        </w:rPr>
+        <w:t xml:space="preserve"> </w:t>
+      </w:r>
+      <w:r>
+        <w:rPr>
+          <w:rStyle w:val="Emphasis"/>
+          <w:rFonts w:ascii="Arial" w:hAnsi="Arial" w:cs="Arial"/>
+          <w:i w:val="0"/>
+        </w:rPr>
+        <w:t>different</w:t>
+      </w:r>
+      <w:r>
+        <w:rPr>
+          <w:rStyle w:val="Emphasis"/>
+          <w:rFonts w:ascii="Arial" w:hAnsi="Arial" w:cs="Arial"/>
+          <w:i w:val="0"/>
+        </w:rPr>
+        <w:t xml:space="preserve"> rooms, 8 </w:t>
+      </w:r>
+      <w:r>
+        <w:rPr>
+          <w:rStyle w:val="Emphasis"/>
+          <w:rFonts w:ascii="Arial" w:hAnsi="Arial" w:cs="Arial"/>
+          <w:i w:val="0"/>
+        </w:rPr>
+        <w:t xml:space="preserve">reusable </w:t>
+      </w:r>
+      <w:r>
+        <w:rPr>
+          <w:rStyle w:val="Emphasis"/>
+          <w:rFonts w:ascii="Arial" w:hAnsi="Arial" w:cs="Arial"/>
+          <w:i w:val="0"/>
+        </w:rPr>
+        <w:t xml:space="preserve">puzzles, </w:t>
+      </w:r>
+      <w:r>
+        <w:rPr>
+          <w:rStyle w:val="Emphasis"/>
+          <w:rFonts w:ascii="Arial" w:hAnsi="Arial" w:cs="Arial"/>
+          <w:i w:val="0"/>
+        </w:rPr>
+        <w:t>8 reusable attackers/demons</w:t>
+      </w:r>
+      <w:r>
+        <w:rPr>
+          <w:rStyle w:val="Emphasis"/>
+          <w:rFonts w:ascii="Arial" w:hAnsi="Arial" w:cs="Arial"/>
+          <w:i w:val="0"/>
+        </w:rPr>
+        <w:t xml:space="preserve">, </w:t>
+      </w:r>
+      <w:r>
+        <w:rPr>
+          <w:rStyle w:val="Emphasis"/>
+          <w:rFonts w:ascii="Arial" w:hAnsi="Arial" w:cs="Arial"/>
+          <w:i w:val="0"/>
+        </w:rPr>
+        <w:t xml:space="preserve">room </w:t>
+      </w:r>
+      <w:r>
+        <w:rPr>
+          <w:rStyle w:val="Emphasis"/>
+          <w:rFonts w:ascii="Arial" w:hAnsi="Arial" w:cs="Arial"/>
+          <w:i w:val="0"/>
+        </w:rPr>
+        <w:t>entry</w:t>
+      </w:r>
+      <w:r>
+        <w:rPr>
+          <w:rStyle w:val="Emphasis"/>
+          <w:rFonts w:ascii="Arial" w:hAnsi="Arial" w:cs="Arial"/>
+          <w:i w:val="0"/>
+        </w:rPr>
+        <w:t>,</w:t>
+      </w:r>
+      <w:r>
+        <w:rPr>
+          <w:rStyle w:val="Emphasis"/>
+          <w:rFonts w:ascii="Arial" w:hAnsi="Arial" w:cs="Arial"/>
+          <w:i w:val="0"/>
+        </w:rPr>
+        <w:t xml:space="preserve"> exit </w:t>
+      </w:r>
+      <w:r>
+        <w:rPr>
+          <w:rStyle w:val="Emphasis"/>
+          <w:rFonts w:ascii="Arial" w:hAnsi="Arial" w:cs="Arial"/>
+          <w:i w:val="0"/>
+        </w:rPr>
+        <w:t>and</w:t>
+      </w:r>
+      <w:r>
+        <w:rPr>
+          <w:rStyle w:val="Emphasis"/>
+          <w:rFonts w:ascii="Arial" w:hAnsi="Arial" w:cs="Arial"/>
+          <w:i w:val="0"/>
+        </w:rPr>
+        <w:t xml:space="preserve"> linkage </w:t>
+      </w:r>
+      <w:r>
+        <w:rPr>
+          <w:rStyle w:val="Emphasis"/>
+          <w:rFonts w:ascii="Arial" w:hAnsi="Arial" w:cs="Arial"/>
+          <w:i w:val="0"/>
+        </w:rPr>
+        <w:t>points</w:t>
+      </w:r>
+      <w:r>
+        <w:rPr>
+          <w:rStyle w:val="Emphasis"/>
+          <w:rFonts w:ascii="Arial" w:hAnsi="Arial" w:cs="Arial"/>
+          <w:i w:val="0"/>
+        </w:rPr>
+        <w:t xml:space="preserve"> to avoid </w:t>
+      </w:r>
+      <w:r>
+        <w:rPr>
+          <w:rStyle w:val="Emphasis"/>
+          <w:rFonts w:ascii="Arial" w:hAnsi="Arial" w:cs="Arial"/>
+          <w:i w:val="0"/>
+        </w:rPr>
+        <w:t>sequential progression</w:t>
+      </w:r>
+      <w:r>
+        <w:rPr>
+          <w:rStyle w:val="Emphasis"/>
+          <w:rFonts w:ascii="Arial" w:hAnsi="Arial" w:cs="Arial"/>
+          <w:i w:val="0"/>
+        </w:rPr>
+        <w:t>,</w:t>
+      </w:r>
+      <w:r>
+        <w:rPr>
+          <w:rStyle w:val="Emphasis"/>
+          <w:rFonts w:ascii="Arial" w:hAnsi="Arial" w:cs="Arial"/>
+          <w:i w:val="0"/>
+        </w:rPr>
+        <w:t xml:space="preserve"> short textual description of each room (graphic</w:t>
+      </w:r>
+      <w:r>
+        <w:rPr>
+          <w:rStyle w:val="Emphasis"/>
+          <w:rFonts w:ascii="Arial" w:hAnsi="Arial" w:cs="Arial"/>
+          <w:i w:val="0"/>
+        </w:rPr>
+        <w:t xml:space="preserve">s would be </w:t>
+      </w:r>
+      <w:r>
+        <w:rPr>
+          <w:rStyle w:val="Emphasis"/>
+          <w:rFonts w:ascii="Arial" w:hAnsi="Arial" w:cs="Arial"/>
+          <w:i w:val="0"/>
+        </w:rPr>
+        <w:t>even better),</w:t>
+      </w:r>
+      <w:r>
+        <w:rPr>
+          <w:rStyle w:val="Emphasis"/>
+          <w:rFonts w:ascii="Arial" w:hAnsi="Arial" w:cs="Arial"/>
+          <w:i w:val="0"/>
+        </w:rPr>
+        <w:t xml:space="preserve"> </w:t>
+      </w:r>
+      <w:r>
+        <w:rPr>
+          <w:rStyle w:val="Emphasis"/>
+          <w:rFonts w:ascii="Arial" w:hAnsi="Arial" w:cs="Arial"/>
+          <w:i w:val="0"/>
+        </w:rPr>
+        <w:t>short textual description of each attackers/demons (graphi</w:t>
+      </w:r>
+      <w:r>
+        <w:rPr>
+          <w:rStyle w:val="Emphasis"/>
+          <w:rFonts w:ascii="Arial" w:hAnsi="Arial" w:cs="Arial"/>
+          <w:i w:val="0"/>
+        </w:rPr>
+        <w:t>cs</w:t>
+      </w:r>
+      <w:r>
+        <w:rPr>
+          <w:rStyle w:val="Emphasis"/>
+          <w:rFonts w:ascii="Arial" w:hAnsi="Arial" w:cs="Arial"/>
+          <w:i w:val="0"/>
+        </w:rPr>
+        <w:t xml:space="preserve"> </w:t>
+      </w:r>
+      <w:r>
+        <w:rPr>
+          <w:rStyle w:val="Emphasis"/>
+          <w:rFonts w:ascii="Arial" w:hAnsi="Arial" w:cs="Arial"/>
+          <w:i w:val="0"/>
+        </w:rPr>
+        <w:t>would be</w:t>
+      </w:r>
+      <w:r>
+        <w:rPr>
+          <w:rStyle w:val="Emphasis"/>
+          <w:rFonts w:ascii="Arial" w:hAnsi="Arial" w:cs="Arial"/>
+          <w:i w:val="0"/>
+        </w:rPr>
+        <w:t xml:space="preserve"> even better), </w:t>
+      </w:r>
+      <w:r>
+        <w:rPr>
+          <w:rStyle w:val="Emphasis"/>
+          <w:rFonts w:ascii="Arial" w:hAnsi="Arial" w:cs="Arial"/>
+          <w:i w:val="0"/>
+        </w:rPr>
+        <w:t>survival kit</w:t>
+      </w:r>
+      <w:r>
+        <w:rPr>
+          <w:rStyle w:val="Emphasis"/>
+          <w:rFonts w:ascii="Arial" w:hAnsi="Arial" w:cs="Arial"/>
+          <w:i w:val="0"/>
+        </w:rPr>
+        <w:t>/ weapons,</w:t>
+      </w:r>
+      <w:r>
+        <w:rPr>
+          <w:rStyle w:val="Emphasis"/>
+          <w:rFonts w:ascii="Arial" w:hAnsi="Arial" w:cs="Arial"/>
+          <w:i w:val="0"/>
+        </w:rPr>
+        <w:t xml:space="preserve"> </w:t>
+      </w:r>
+      <w:r>
+        <w:rPr>
+          <w:rStyle w:val="Emphasis"/>
+          <w:rFonts w:ascii="Arial" w:hAnsi="Arial" w:cs="Arial"/>
+          <w:i w:val="0"/>
+        </w:rPr>
+        <w:t xml:space="preserve"> </w:t>
+      </w:r>
+      <w:r>
+        <w:rPr>
+          <w:rStyle w:val="Emphasis"/>
+          <w:rFonts w:ascii="Arial" w:hAnsi="Arial" w:cs="Arial"/>
+          <w:i w:val="0"/>
+        </w:rPr>
+        <w:t>health points</w:t>
+      </w:r>
+      <w:r>
+        <w:rPr>
+          <w:rStyle w:val="Emphasis"/>
+          <w:rFonts w:ascii="Arial" w:hAnsi="Arial" w:cs="Arial"/>
+          <w:i w:val="0"/>
+        </w:rPr>
+        <w:t>(+ / -)</w:t>
+      </w:r>
+      <w:r>
+        <w:rPr>
+          <w:rStyle w:val="Emphasis"/>
+          <w:rFonts w:ascii="Arial" w:hAnsi="Arial" w:cs="Arial"/>
+          <w:i w:val="0"/>
+        </w:rPr>
+        <w:t xml:space="preserve"> when player </w:t>
+      </w:r>
+      <w:r>
+        <w:rPr>
+          <w:rStyle w:val="Emphasis"/>
+          <w:rFonts w:ascii="Arial" w:hAnsi="Arial" w:cs="Arial"/>
+          <w:i w:val="0"/>
+        </w:rPr>
+        <w:t xml:space="preserve"> </w:t>
+      </w:r>
+      <w:r>
+        <w:rPr>
+          <w:rStyle w:val="Emphasis"/>
+          <w:rFonts w:ascii="Arial" w:hAnsi="Arial" w:cs="Arial"/>
+          <w:i w:val="0"/>
+        </w:rPr>
+        <w:t>hits the attacker</w:t>
+      </w:r>
+      <w:r>
+        <w:rPr>
+          <w:rStyle w:val="Emphasis"/>
+          <w:rFonts w:ascii="Arial" w:hAnsi="Arial" w:cs="Arial"/>
+          <w:i w:val="0"/>
+        </w:rPr>
+        <w:t xml:space="preserve"> / is hit by the attacker</w:t>
+      </w:r>
+      <w:r>
+        <w:rPr>
+          <w:rStyle w:val="Emphasis"/>
+          <w:rFonts w:ascii="Arial" w:hAnsi="Arial" w:cs="Arial"/>
+          <w:i w:val="0"/>
+        </w:rPr>
+        <w:t xml:space="preserve">, weapons, </w:t>
+      </w:r>
+      <w:r>
+        <w:rPr>
+          <w:rStyle w:val="Emphasis"/>
+          <w:rFonts w:ascii="Arial" w:hAnsi="Arial" w:cs="Arial"/>
+          <w:i w:val="0"/>
+        </w:rPr>
+        <w:t>reward for killing attackers, …And so on</w:t>
+      </w:r>
+      <w:r>
+        <w:rPr>
+          <w:rStyle w:val="Emphasis"/>
+          <w:rFonts w:ascii="Arial" w:hAnsi="Arial" w:cs="Arial"/>
+          <w:i w:val="0"/>
+        </w:rPr>
+        <w:t>(Please review and add</w:t>
+      </w:r>
+      <w:r>
+        <w:rPr>
+          <w:rStyle w:val="Emphasis"/>
+          <w:rFonts w:ascii="Arial" w:hAnsi="Arial" w:cs="Arial"/>
+          <w:i w:val="0"/>
+        </w:rPr>
+        <w:t xml:space="preserve"> more – I wrote the once I remembered form class.</w:t>
+      </w:r>
+      <w:r>
+        <w:rPr>
+          <w:rStyle w:val="Emphasis"/>
+          <w:rFonts w:ascii="Arial" w:hAnsi="Arial" w:cs="Arial"/>
+          <w:i w:val="0"/>
+        </w:rPr>
+        <w:t>)</w:t>
+      </w:r>
     </w:p>
     <w:p>
       <w:pPr>
-        <w:pStyle w:val="NoSpacing"/>
-        <w:rPr>
-          <w:rStyle w:val="Emphasis"/>
-          <w:rFonts w:ascii="Arial" w:hAnsi="Arial" w:cs="Arial"/>
-          <w:i w:val="0"/>
-        </w:rPr>
-      </w:pPr>
-      <w:r>
-        <w:rPr>
-          <w:rStyle w:val="Emphasis"/>
-          <w:rFonts w:ascii="Arial" w:hAnsi="Arial" w:cs="Arial"/>
-          <w:i w:val="0"/>
-        </w:rPr>
-        <w:t>Document Change History</w:t>
-      </w:r>
-    </w:p>
-    <w:tbl>
-      <w:tblPr>
-        <w:tblStyle w:val="TableGrid"/>
-        <w:tblW w:w="0" w:type="auto"/>
-        <w:tblLook w:val="04A0" w:firstRow="1" w:lastRow="0" w:firstColumn="1" w:lastColumn="0" w:noHBand="0" w:noVBand="1"/>
-      </w:tblPr>
-      <w:tblGrid>
-        <w:gridCol w:w="1458"/>
-        <w:gridCol w:w="1440"/>
-        <w:gridCol w:w="1620"/>
-        <w:gridCol w:w="5058"/>
-      </w:tblGrid>
-      <w:tr>
-        <w:tc>
-          <w:tcPr>
-            <w:tcW w:w="1458" w:type="dxa"/>
-          </w:tcPr>
-          <w:p>
-            <w:pPr>
-              <w:pStyle w:val="NoSpacing"/>
-              <w:rPr>
-                <w:rStyle w:val="Emphasis"/>
-                <w:rFonts w:ascii="Arial" w:hAnsi="Arial" w:cs="Arial"/>
-                <w:i w:val="0"/>
-              </w:rPr>
-            </w:pPr>
-            <w:r>
-              <w:rPr>
-                <w:rStyle w:val="Emphasis"/>
-                <w:rFonts w:ascii="Arial" w:hAnsi="Arial" w:cs="Arial"/>
-                <w:i w:val="0"/>
-              </w:rPr>
-              <w:t>Version No.</w:t>
-            </w:r>
-          </w:p>
-        </w:tc>
-        <w:tc>
-          <w:tcPr>
-            <w:tcW w:w="1440" w:type="dxa"/>
-          </w:tcPr>
-          <w:p>
-            <w:pPr>
-              <w:pStyle w:val="NoSpacing"/>
-              <w:rPr>
-                <w:rStyle w:val="Emphasis"/>
-                <w:rFonts w:ascii="Arial" w:hAnsi="Arial" w:cs="Arial"/>
-                <w:i w:val="0"/>
-              </w:rPr>
-            </w:pPr>
-            <w:r>
-              <w:rPr>
-                <w:rStyle w:val="Emphasis"/>
-                <w:rFonts w:ascii="Arial" w:hAnsi="Arial" w:cs="Arial"/>
-                <w:i w:val="0"/>
-              </w:rPr>
-              <w:t>Date</w:t>
-            </w:r>
-          </w:p>
-        </w:tc>
-        <w:tc>
-          <w:tcPr>
-            <w:tcW w:w="1620" w:type="dxa"/>
-          </w:tcPr>
-          <w:p>
-            <w:pPr>
-              <w:pStyle w:val="NoSpacing"/>
-              <w:rPr>
-                <w:rStyle w:val="Emphasis"/>
-                <w:rFonts w:ascii="Arial" w:hAnsi="Arial" w:cs="Arial"/>
-                <w:i w:val="0"/>
-              </w:rPr>
-            </w:pPr>
-            <w:r>
-              <w:rPr>
-                <w:rStyle w:val="Emphasis"/>
-                <w:rFonts w:ascii="Arial" w:hAnsi="Arial" w:cs="Arial"/>
-                <w:i w:val="0"/>
-              </w:rPr>
-              <w:t>Name (Alias)</w:t>
-            </w:r>
-          </w:p>
-        </w:tc>
-        <w:tc>
-          <w:tcPr>
-            <w:tcW w:w="5058" w:type="dxa"/>
-          </w:tcPr>
-          <w:p>
-            <w:pPr>
-              <w:pStyle w:val="NoSpacing"/>
-              <w:rPr>
-                <w:rStyle w:val="Emphasis"/>
-                <w:rFonts w:ascii="Arial" w:hAnsi="Arial" w:cs="Arial"/>
-                <w:i w:val="0"/>
-              </w:rPr>
-            </w:pPr>
-            <w:r>
-              <w:rPr>
-                <w:rStyle w:val="Emphasis"/>
-                <w:rFonts w:ascii="Arial" w:hAnsi="Arial" w:cs="Arial"/>
-                <w:i w:val="0"/>
-              </w:rPr>
-              <w:t>Description of Change</w:t>
-            </w:r>
-          </w:p>
-        </w:tc>
-      </w:tr>
-      <w:tr>
-        <w:tc>
-          <w:tcPr>
-            <w:tcW w:w="1458" w:type="dxa"/>
-          </w:tcPr>
-          <w:p>
-            <w:pPr>
-              <w:pStyle w:val="NoSpacing"/>
-              <w:rPr>
-                <w:rStyle w:val="Emphasis"/>
-                <w:rFonts w:ascii="Arial" w:hAnsi="Arial" w:cs="Arial"/>
-                <w:i w:val="0"/>
-              </w:rPr>
-            </w:pPr>
-            <w:r>
-              <w:rPr>
-                <w:rStyle w:val="Emphasis"/>
-                <w:rFonts w:ascii="Arial" w:hAnsi="Arial" w:cs="Arial"/>
-                <w:i w:val="0"/>
-              </w:rPr>
-              <w:t>1.0</w:t>
-            </w:r>
-          </w:p>
-        </w:tc>
-        <w:tc>
-          <w:tcPr>
-            <w:tcW w:w="1440" w:type="dxa"/>
-          </w:tcPr>
-          <w:p>
-            <w:pPr>
-              <w:pStyle w:val="NoSpacing"/>
-              <w:rPr>
-                <w:rStyle w:val="Emphasis"/>
-                <w:rFonts w:ascii="Arial" w:hAnsi="Arial" w:cs="Arial"/>
-                <w:i w:val="0"/>
-              </w:rPr>
-            </w:pPr>
-            <w:r>
-              <w:rPr>
-                <w:rStyle w:val="Emphasis"/>
-                <w:rFonts w:ascii="Arial" w:hAnsi="Arial" w:cs="Arial"/>
-                <w:i w:val="0"/>
-              </w:rPr>
-              <w:t>08/27/2018</w:t>
-            </w:r>
-          </w:p>
-        </w:tc>
-        <w:tc>
-          <w:tcPr>
-            <w:tcW w:w="1620" w:type="dxa"/>
-          </w:tcPr>
-          <w:p>
-            <w:pPr>
-              <w:pStyle w:val="NoSpacing"/>
-              <w:rPr>
-                <w:rStyle w:val="Emphasis"/>
-                <w:rFonts w:ascii="Arial" w:hAnsi="Arial" w:cs="Arial"/>
-                <w:i w:val="0"/>
-              </w:rPr>
-            </w:pPr>
-            <w:r>
-              <w:rPr>
-                <w:rStyle w:val="Emphasis"/>
-                <w:rFonts w:ascii="Arial" w:hAnsi="Arial" w:cs="Arial"/>
-                <w:i w:val="0"/>
-              </w:rPr>
-              <w:t>AK</w:t>
-            </w:r>
-          </w:p>
-        </w:tc>
-        <w:tc>
-          <w:tcPr>
-            <w:tcW w:w="5058" w:type="dxa"/>
-          </w:tcPr>
-          <w:p>
-            <w:pPr>
-              <w:pStyle w:val="NoSpacing"/>
-              <w:rPr>
-                <w:rStyle w:val="Emphasis"/>
-                <w:rFonts w:ascii="Arial" w:hAnsi="Arial" w:cs="Arial"/>
-                <w:i w:val="0"/>
-              </w:rPr>
-            </w:pPr>
-            <w:r>
-              <w:rPr>
-                <w:rStyle w:val="Emphasis"/>
-                <w:rFonts w:ascii="Arial" w:hAnsi="Arial" w:cs="Arial"/>
-                <w:i w:val="0"/>
-              </w:rPr>
-              <w:t xml:space="preserve">Initial </w:t>
-            </w:r>
-            <w:r>
-              <w:rPr>
-                <w:rStyle w:val="Emphasis"/>
-                <w:rFonts w:ascii="Arial" w:hAnsi="Arial" w:cs="Arial"/>
-                <w:i w:val="0"/>
-              </w:rPr>
-              <w:t>Document</w:t>
-            </w:r>
-          </w:p>
-        </w:tc>
-      </w:tr>
-      <w:tr>
-        <w:tc>
-          <w:tcPr>
-            <w:tcW w:w="1458" w:type="dxa"/>
-          </w:tcPr>
-          <w:p>
-            <w:pPr>
-              <w:pStyle w:val="NoSpacing"/>
-              <w:rPr>
-                <w:rStyle w:val="Emphasis"/>
-                <w:rFonts w:ascii="Arial" w:hAnsi="Arial" w:cs="Arial"/>
-                <w:i w:val="0"/>
-              </w:rPr>
-            </w:pPr>
-          </w:p>
-        </w:tc>
-        <w:tc>
-          <w:tcPr>
-            <w:tcW w:w="1440" w:type="dxa"/>
-          </w:tcPr>
-          <w:p>
-            <w:pPr>
-              <w:pStyle w:val="NoSpacing"/>
-              <w:rPr>
-                <w:rStyle w:val="Emphasis"/>
-                <w:rFonts w:ascii="Arial" w:hAnsi="Arial" w:cs="Arial"/>
-                <w:i w:val="0"/>
-              </w:rPr>
-            </w:pPr>
-            <w:r>
-              <w:rPr>
-                <w:rStyle w:val="Emphasis"/>
-                <w:rFonts w:ascii="Arial" w:hAnsi="Arial" w:cs="Arial"/>
-                <w:i w:val="0"/>
-              </w:rPr>
-              <w:t xml:space="preserve"> </w:t>
-            </w:r>
-            <w:r>
-              <w:rPr>
-                <w:rStyle w:val="Emphasis"/>
-                <w:rFonts w:ascii="Arial" w:hAnsi="Arial" w:cs="Arial"/>
-                <w:i w:val="0"/>
-              </w:rPr>
-              <w:t xml:space="preserve"> </w:t>
-            </w:r>
-          </w:p>
-        </w:tc>
-        <w:tc>
-          <w:tcPr>
-            <w:tcW w:w="1620" w:type="dxa"/>
-          </w:tcPr>
-          <w:p>
-            <w:pPr>
-              <w:pStyle w:val="NoSpacing"/>
-              <w:rPr>
-                <w:rStyle w:val="Emphasis"/>
-                <w:rFonts w:ascii="Arial" w:hAnsi="Arial" w:cs="Arial"/>
-                <w:i w:val="0"/>
-              </w:rPr>
-            </w:pPr>
-            <w:r>
-              <w:rPr>
-                <w:rStyle w:val="Emphasis"/>
-                <w:rFonts w:ascii="Arial" w:hAnsi="Arial" w:cs="Arial"/>
-                <w:i w:val="0"/>
-              </w:rPr>
-              <w:t xml:space="preserve"> </w:t>
-            </w:r>
-          </w:p>
-        </w:tc>
-        <w:tc>
-          <w:tcPr>
-            <w:tcW w:w="5058" w:type="dxa"/>
-          </w:tcPr>
-          <w:p>
-            <w:pPr>
-              <w:pStyle w:val="NoSpacing"/>
-              <w:rPr>
-                <w:rStyle w:val="Emphasis"/>
-                <w:rFonts w:ascii="Arial" w:hAnsi="Arial" w:cs="Arial"/>
-                <w:i w:val="0"/>
-              </w:rPr>
-            </w:pPr>
-            <w:r>
-              <w:rPr>
-                <w:rStyle w:val="Emphasis"/>
-                <w:rFonts w:ascii="Arial" w:hAnsi="Arial" w:cs="Arial"/>
-                <w:i w:val="0"/>
-              </w:rPr>
-              <w:t>Revision. Additional Requirements</w:t>
-            </w:r>
-          </w:p>
-        </w:tc>
-      </w:tr>
-      <w:tr>
-        <w:tc>
-          <w:tcPr>
-            <w:tcW w:w="1458" w:type="dxa"/>
-          </w:tcPr>
-          <w:p>
-            <w:pPr>
-              <w:pStyle w:val="NoSpacing"/>
-              <w:rPr>
-                <w:rStyle w:val="Emphasis"/>
-                <w:rFonts w:ascii="Arial" w:hAnsi="Arial" w:cs="Arial"/>
-                <w:i w:val="0"/>
-              </w:rPr>
-            </w:pPr>
-          </w:p>
-        </w:tc>
-        <w:tc>
-          <w:tcPr>
-            <w:tcW w:w="1440" w:type="dxa"/>
-          </w:tcPr>
-          <w:p>
-            <w:pPr>
-              <w:pStyle w:val="NoSpacing"/>
-              <w:rPr>
-                <w:rStyle w:val="Emphasis"/>
-                <w:rFonts w:ascii="Arial" w:hAnsi="Arial" w:cs="Arial"/>
-                <w:i w:val="0"/>
-              </w:rPr>
-            </w:pPr>
-            <w:r>
-              <w:rPr>
-                <w:rStyle w:val="Emphasis"/>
-                <w:rFonts w:ascii="Arial" w:hAnsi="Arial" w:cs="Arial"/>
-                <w:i w:val="0"/>
-              </w:rPr>
-              <w:t xml:space="preserve"> </w:t>
-            </w:r>
-          </w:p>
-        </w:tc>
-        <w:tc>
-          <w:tcPr>
-            <w:tcW w:w="1620" w:type="dxa"/>
-          </w:tcPr>
-          <w:p>
-            <w:pPr>
-              <w:pStyle w:val="NoSpacing"/>
-              <w:rPr>
-                <w:rStyle w:val="Emphasis"/>
-                <w:rFonts w:ascii="Arial" w:hAnsi="Arial" w:cs="Arial"/>
-                <w:i w:val="0"/>
-              </w:rPr>
-            </w:pPr>
-            <w:r>
-              <w:rPr>
-                <w:rStyle w:val="Emphasis"/>
-                <w:rFonts w:ascii="Arial" w:hAnsi="Arial" w:cs="Arial"/>
-                <w:i w:val="0"/>
-              </w:rPr>
-              <w:t xml:space="preserve"> </w:t>
-            </w:r>
-          </w:p>
-        </w:tc>
-        <w:tc>
-          <w:tcPr>
-            <w:tcW w:w="5058" w:type="dxa"/>
-          </w:tcPr>
-          <w:p>
-            <w:pPr>
-              <w:pStyle w:val="NoSpacing"/>
-              <w:rPr>
-                <w:rStyle w:val="Emphasis"/>
-                <w:rFonts w:ascii="Arial" w:hAnsi="Arial" w:cs="Arial"/>
-                <w:i w:val="0"/>
-              </w:rPr>
-            </w:pPr>
-            <w:r>
-              <w:rPr>
-                <w:rStyle w:val="Emphasis"/>
-                <w:rFonts w:ascii="Arial" w:hAnsi="Arial" w:cs="Arial"/>
-                <w:i w:val="0"/>
-              </w:rPr>
-              <w:t>Revision. Update</w:t>
-            </w:r>
-          </w:p>
-        </w:tc>
-      </w:tr>
-      <w:tr>
-        <w:tc>
-          <w:tcPr>
-            <w:tcW w:w="1458" w:type="dxa"/>
-          </w:tcPr>
-          <w:p>
-            <w:pPr>
-              <w:pStyle w:val="NoSpacing"/>
-              <w:rPr>
-                <w:rStyle w:val="Emphasis"/>
-                <w:rFonts w:ascii="Arial" w:hAnsi="Arial" w:cs="Arial"/>
-                <w:i w:val="0"/>
-              </w:rPr>
-            </w:pPr>
-          </w:p>
-        </w:tc>
-        <w:tc>
-          <w:tcPr>
-            <w:tcW w:w="1440" w:type="dxa"/>
-          </w:tcPr>
-          <w:p>
-            <w:pPr>
-              <w:pStyle w:val="NoSpacing"/>
-              <w:rPr>
-                <w:rStyle w:val="Emphasis"/>
-                <w:rFonts w:ascii="Arial" w:hAnsi="Arial" w:cs="Arial"/>
-                <w:i w:val="0"/>
-              </w:rPr>
-            </w:pPr>
-            <w:r>
-              <w:rPr>
-                <w:rStyle w:val="Emphasis"/>
-                <w:rFonts w:ascii="Arial" w:hAnsi="Arial" w:cs="Arial"/>
-                <w:i w:val="0"/>
-              </w:rPr>
-              <w:t xml:space="preserve"> </w:t>
-            </w:r>
-          </w:p>
-        </w:tc>
-        <w:tc>
-          <w:tcPr>
-            <w:tcW w:w="1620" w:type="dxa"/>
-          </w:tcPr>
-          <w:p>
-            <w:pPr>
-              <w:pStyle w:val="NoSpacing"/>
-              <w:rPr>
-                <w:rStyle w:val="Emphasis"/>
-                <w:rFonts w:ascii="Arial" w:hAnsi="Arial" w:cs="Arial"/>
-                <w:i w:val="0"/>
-              </w:rPr>
-            </w:pPr>
-            <w:r>
-              <w:rPr>
-                <w:rStyle w:val="Emphasis"/>
-                <w:rFonts w:ascii="Arial" w:hAnsi="Arial" w:cs="Arial"/>
-                <w:i w:val="0"/>
-              </w:rPr>
-              <w:t xml:space="preserve"> </w:t>
-            </w:r>
-          </w:p>
-        </w:tc>
-        <w:tc>
-          <w:tcPr>
-            <w:tcW w:w="5058" w:type="dxa"/>
-          </w:tcPr>
-          <w:p>
-            <w:pPr>
-              <w:pStyle w:val="NoSpacing"/>
-              <w:rPr>
-                <w:rStyle w:val="Emphasis"/>
-                <w:rFonts w:ascii="Arial" w:hAnsi="Arial" w:cs="Arial"/>
-                <w:i w:val="0"/>
-              </w:rPr>
-            </w:pPr>
-            <w:r>
-              <w:rPr>
-                <w:rStyle w:val="Emphasis"/>
-                <w:rFonts w:ascii="Arial" w:hAnsi="Arial" w:cs="Arial"/>
-                <w:i w:val="0"/>
-              </w:rPr>
-              <w:t xml:space="preserve">Revision. Additional Requirements.  </w:t>
-            </w:r>
-          </w:p>
-        </w:tc>
-      </w:tr>
-    </w:tbl>
-    <w:p>
-      <w:pPr>
-        <w:pStyle w:val="NoSpacing"/>
-        <w:rPr>
-          <w:rStyle w:val="Emphasis"/>
-          <w:rFonts w:ascii="Arial" w:hAnsi="Arial" w:cs="Arial"/>
-          <w:i w:val="0"/>
-        </w:rPr>
-      </w:pPr>
+        <w:pStyle w:val="Heading3"/>
+        <w:rPr>
+          <w:rStyle w:val="Emphasis"/>
+          <w:rFonts w:cs="Arial"/>
+          <w:i w:val="0"/>
+          <w:szCs w:val="22"/>
+        </w:rPr>
+      </w:pPr>
+      <w:bookmarkStart w:id="1" w:name="_Toc515737550"/>
+      <w:r>
+        <w:rPr>
+          <w:rStyle w:val="Emphasis"/>
+          <w:rFonts w:cs="Arial"/>
+          <w:i w:val="0"/>
+          <w:szCs w:val="22"/>
+        </w:rPr>
+        <w:t xml:space="preserve">GENERAL OVERVIEW OF THE </w:t>
+      </w:r>
+      <w:r>
+        <w:rPr>
+          <w:rStyle w:val="Emphasis"/>
+          <w:rFonts w:cs="Arial"/>
+          <w:i w:val="0"/>
+          <w:szCs w:val="22"/>
+        </w:rPr>
+        <w:t>RESCUE MISSION GAME</w:t>
+      </w:r>
+      <w:bookmarkEnd w:id="1"/>
+      <w:r>
+        <w:rPr>
+          <w:rStyle w:val="Emphasis"/>
+          <w:rFonts w:cs="Arial"/>
+          <w:i w:val="0"/>
+          <w:szCs w:val="22"/>
+        </w:rPr>
+        <w:t xml:space="preserve"> </w:t>
+      </w:r>
     </w:p>
     <w:p>
       <w:pPr>
-        <w:pStyle w:val="NoSpacing"/>
-        <w:rPr>
-          <w:rStyle w:val="Emphasis"/>
-          <w:rFonts w:ascii="Arial" w:hAnsi="Arial" w:cs="Arial"/>
-          <w:i w:val="0"/>
-        </w:rPr>
-      </w:pPr>
+        <w:pStyle w:val="BodyText"/>
+        <w:rPr>
+          <w:rFonts w:ascii="Arial" w:hAnsi="Arial" w:cs="Arial"/>
+        </w:rPr>
+      </w:pPr>
+      <w:r>
+        <w:rPr>
+          <w:rFonts w:ascii="Arial" w:hAnsi="Arial" w:cs="Arial"/>
+        </w:rPr>
+        <w:t xml:space="preserve">The game </w:t>
+      </w:r>
+      <w:r>
+        <w:rPr>
+          <w:rFonts w:ascii="Arial" w:hAnsi="Arial" w:cs="Arial"/>
+        </w:rPr>
+        <w:t>is</w:t>
+      </w:r>
+      <w:r>
+        <w:rPr>
+          <w:rFonts w:ascii="Arial" w:hAnsi="Arial" w:cs="Arial"/>
+        </w:rPr>
+        <w:t xml:space="preserve"> a about a young man</w:t>
+      </w:r>
+      <w:r>
+        <w:rPr>
+          <w:rFonts w:ascii="Arial" w:hAnsi="Arial" w:cs="Arial"/>
+        </w:rPr>
+        <w:t xml:space="preserve"> (the player)</w:t>
+      </w:r>
+      <w:r>
+        <w:rPr>
+          <w:rFonts w:ascii="Arial" w:hAnsi="Arial" w:cs="Arial"/>
+        </w:rPr>
+        <w:t xml:space="preserve"> who embarks on a rescue mission, his main task is to rescue his wife, who has just been captured by </w:t>
+      </w:r>
+      <w:r>
+        <w:rPr>
+          <w:rFonts w:ascii="Arial" w:hAnsi="Arial" w:cs="Arial"/>
+        </w:rPr>
+        <w:t>some</w:t>
+      </w:r>
+      <w:r>
+        <w:rPr>
+          <w:rFonts w:ascii="Arial" w:hAnsi="Arial" w:cs="Arial"/>
+        </w:rPr>
+        <w:t xml:space="preserve"> invaders who invaded the </w:t>
+      </w:r>
+      <w:r>
+        <w:rPr>
+          <w:rFonts w:ascii="Arial" w:hAnsi="Arial" w:cs="Arial"/>
+        </w:rPr>
+        <w:t>neighborhood</w:t>
+      </w:r>
+      <w:r>
+        <w:rPr>
+          <w:rFonts w:ascii="Arial" w:hAnsi="Arial" w:cs="Arial"/>
+        </w:rPr>
+        <w:t xml:space="preserve"> on this day</w:t>
+      </w:r>
+      <w:r>
+        <w:rPr>
+          <w:rFonts w:ascii="Arial" w:hAnsi="Arial" w:cs="Arial"/>
+        </w:rPr>
+        <w:t>. He needs to get there as fast as he c</w:t>
+      </w:r>
+      <w:r>
+        <w:rPr>
+          <w:rFonts w:ascii="Arial" w:hAnsi="Arial" w:cs="Arial"/>
+        </w:rPr>
+        <w:t>an</w:t>
+      </w:r>
+      <w:r>
+        <w:rPr>
+          <w:rFonts w:ascii="Arial" w:hAnsi="Arial" w:cs="Arial"/>
+        </w:rPr>
+        <w:t xml:space="preserve"> to save his wife. He </w:t>
+      </w:r>
+      <w:r>
+        <w:rPr>
+          <w:rFonts w:ascii="Arial" w:hAnsi="Arial" w:cs="Arial"/>
+        </w:rPr>
+        <w:t>needs</w:t>
+      </w:r>
+      <w:r>
+        <w:rPr>
+          <w:rFonts w:ascii="Arial" w:hAnsi="Arial" w:cs="Arial"/>
+        </w:rPr>
+        <w:t xml:space="preserve"> to survive </w:t>
+      </w:r>
+      <w:r>
+        <w:rPr>
+          <w:rFonts w:ascii="Arial" w:hAnsi="Arial" w:cs="Arial"/>
+        </w:rPr>
+        <w:t xml:space="preserve">and stay alive and strengthened </w:t>
+      </w:r>
+      <w:r>
+        <w:rPr>
+          <w:rFonts w:ascii="Arial" w:hAnsi="Arial" w:cs="Arial"/>
+        </w:rPr>
+        <w:t>on his way</w:t>
+      </w:r>
+      <w:r>
+        <w:rPr>
+          <w:rFonts w:ascii="Arial" w:hAnsi="Arial" w:cs="Arial"/>
+        </w:rPr>
+        <w:t xml:space="preserve"> as well.</w:t>
+      </w:r>
     </w:p>
     <w:p>
       <w:pPr>
-        <w:pStyle w:val="NoSpacing"/>
-        <w:rPr>
-          <w:rStyle w:val="Emphasis"/>
-          <w:rFonts w:ascii="Arial" w:hAnsi="Arial" w:cs="Arial"/>
-          <w:i w:val="0"/>
+        <w:pStyle w:val="BodyText"/>
+        <w:rPr>
+          <w:rFonts w:ascii="Arial" w:hAnsi="Arial" w:cs="Arial"/>
         </w:rPr>
       </w:pPr>
     </w:p>
     <w:p>
       <w:pPr>
-        <w:pStyle w:val="NoSpacing"/>
-        <w:rPr>
-          <w:rStyle w:val="Emphasis"/>
-          <w:rFonts w:ascii="Arial" w:hAnsi="Arial" w:cs="Arial"/>
-          <w:i w:val="0"/>
-        </w:rPr>
-      </w:pPr>
+        <w:pStyle w:val="BodyText"/>
+        <w:rPr>
+          <w:rFonts w:ascii="Arial" w:hAnsi="Arial" w:cs="Arial"/>
+        </w:rPr>
+      </w:pPr>
+      <w:r>
+        <w:rPr>
+          <w:rFonts w:ascii="Arial" w:hAnsi="Arial" w:cs="Arial"/>
+        </w:rPr>
+        <w:t xml:space="preserve">There are </w:t>
+      </w:r>
+      <w:r>
+        <w:rPr>
+          <w:rFonts w:ascii="Arial" w:hAnsi="Arial" w:cs="Arial"/>
+        </w:rPr>
+        <w:t>3</w:t>
+      </w:r>
+      <w:r>
+        <w:rPr>
+          <w:rFonts w:ascii="Arial" w:hAnsi="Arial" w:cs="Arial"/>
+        </w:rPr>
+        <w:t xml:space="preserve"> rescue service on the scene of the occurrence. </w:t>
+      </w:r>
+      <w:r>
+        <w:rPr>
+          <w:rFonts w:ascii="Arial" w:hAnsi="Arial" w:cs="Arial"/>
+          <w:i/>
+        </w:rPr>
+        <w:t>The</w:t>
+      </w:r>
+      <w:r>
+        <w:rPr>
+          <w:rFonts w:ascii="Arial" w:hAnsi="Arial" w:cs="Arial"/>
+          <w:b/>
+          <w:i/>
+        </w:rPr>
+        <w:t xml:space="preserve"> police</w:t>
+      </w:r>
+      <w:r>
+        <w:rPr>
+          <w:rFonts w:ascii="Arial" w:hAnsi="Arial" w:cs="Arial"/>
+          <w:i/>
+        </w:rPr>
+        <w:t xml:space="preserve"> force, the </w:t>
+      </w:r>
+      <w:r>
+        <w:rPr>
+          <w:rFonts w:ascii="Arial" w:hAnsi="Arial" w:cs="Arial"/>
+          <w:b/>
+          <w:i/>
+        </w:rPr>
+        <w:t>fire department</w:t>
+      </w:r>
+      <w:r>
+        <w:rPr>
+          <w:rFonts w:ascii="Arial" w:hAnsi="Arial" w:cs="Arial"/>
+        </w:rPr>
+        <w:t xml:space="preserve"> and </w:t>
+      </w:r>
+      <w:r>
+        <w:rPr>
+          <w:rFonts w:ascii="Arial" w:hAnsi="Arial" w:cs="Arial"/>
+          <w:i/>
+        </w:rPr>
+        <w:t>the</w:t>
+      </w:r>
+      <w:r>
+        <w:rPr>
+          <w:rFonts w:ascii="Arial" w:hAnsi="Arial" w:cs="Arial"/>
+          <w:i/>
+        </w:rPr>
+        <w:t xml:space="preserve"> </w:t>
+      </w:r>
+      <w:r>
+        <w:rPr>
+          <w:rFonts w:ascii="Arial" w:hAnsi="Arial" w:cs="Arial"/>
+          <w:b/>
+          <w:i/>
+        </w:rPr>
+        <w:t>medical</w:t>
+      </w:r>
+      <w:r>
+        <w:rPr>
+          <w:rFonts w:ascii="Arial" w:hAnsi="Arial" w:cs="Arial"/>
+          <w:b/>
+          <w:i/>
+        </w:rPr>
+        <w:t xml:space="preserve"> emergency services</w:t>
+      </w:r>
+      <w:r>
+        <w:rPr>
+          <w:rFonts w:ascii="Arial" w:hAnsi="Arial" w:cs="Arial"/>
+        </w:rPr>
+        <w:t xml:space="preserve">. He can only go with one. His first </w:t>
+      </w:r>
+      <w:r>
+        <w:rPr>
+          <w:rFonts w:ascii="Arial" w:hAnsi="Arial" w:cs="Arial"/>
+        </w:rPr>
+        <w:t>task is to chose who to go with on this mission. If he refuses them all, he automatically must go alone on this mission. Each choice has its pros and cons</w:t>
+      </w:r>
+      <w:r>
+        <w:rPr>
+          <w:rFonts w:ascii="Arial" w:hAnsi="Arial" w:cs="Arial"/>
+        </w:rPr>
+        <w:t>.</w:t>
+      </w:r>
     </w:p>
     <w:p>
       <w:pPr>
-        <w:pStyle w:val="NoSpacing"/>
-        <w:rPr>
-          <w:rStyle w:val="Emphasis"/>
-          <w:rFonts w:ascii="Arial" w:hAnsi="Arial" w:cs="Arial"/>
-          <w:i w:val="0"/>
+        <w:pStyle w:val="BodyText"/>
+        <w:rPr>
+          <w:rFonts w:ascii="Arial" w:hAnsi="Arial" w:cs="Arial"/>
         </w:rPr>
       </w:pPr>
     </w:p>
     <w:p>
       <w:pPr>
-        <w:pStyle w:val="NoSpacing"/>
-        <w:rPr>
-          <w:rStyle w:val="Emphasis"/>
-          <w:rFonts w:ascii="Arial" w:hAnsi="Arial" w:cs="Arial"/>
-          <w:i w:val="0"/>
-        </w:rPr>
-      </w:pPr>
+        <w:pStyle w:val="BodyText"/>
+        <w:rPr>
+          <w:rFonts w:ascii="Arial" w:hAnsi="Arial" w:cs="Arial"/>
+        </w:rPr>
+      </w:pPr>
+      <w:r>
+        <w:rPr>
+          <w:rFonts w:ascii="Arial" w:hAnsi="Arial" w:cs="Arial"/>
+        </w:rPr>
+        <w:t>There are 30 rooms in all for the whole game</w:t>
+      </w:r>
+      <w:r>
+        <w:rPr>
+          <w:rFonts w:ascii="Arial" w:hAnsi="Arial" w:cs="Arial"/>
+        </w:rPr>
+        <w:t xml:space="preserve">, there are </w:t>
+      </w:r>
+      <w:r>
+        <w:rPr>
+          <w:rFonts w:ascii="Arial" w:hAnsi="Arial" w:cs="Arial"/>
+        </w:rPr>
+        <w:t xml:space="preserve">8 </w:t>
+      </w:r>
+      <w:r>
+        <w:rPr>
+          <w:rFonts w:ascii="Arial" w:hAnsi="Arial" w:cs="Arial"/>
+        </w:rPr>
+        <w:t xml:space="preserve">attackers and 8 puzzle that are linked to each </w:t>
+      </w:r>
+      <w:r>
+        <w:rPr>
+          <w:rFonts w:ascii="Arial" w:hAnsi="Arial" w:cs="Arial"/>
+        </w:rPr>
+        <w:t>room</w:t>
+      </w:r>
+      <w:r>
+        <w:rPr>
+          <w:rFonts w:ascii="Arial" w:hAnsi="Arial" w:cs="Arial"/>
+        </w:rPr>
+        <w:t xml:space="preserve"> that he </w:t>
+      </w:r>
+      <w:r>
+        <w:rPr>
+          <w:rFonts w:ascii="Arial" w:hAnsi="Arial" w:cs="Arial"/>
+        </w:rPr>
+        <w:t>enters or chooses to go into. All rooms are linked to at least two</w:t>
+      </w:r>
+      <w:r>
+        <w:rPr>
+          <w:rFonts w:ascii="Arial" w:hAnsi="Arial" w:cs="Arial"/>
+        </w:rPr>
+        <w:t xml:space="preserve"> others</w:t>
+      </w:r>
+      <w:r>
+        <w:rPr>
+          <w:rFonts w:ascii="Arial" w:hAnsi="Arial" w:cs="Arial"/>
+        </w:rPr>
+        <w:t xml:space="preserve"> (</w:t>
+      </w:r>
+      <w:r>
+        <w:rPr>
+          <w:rFonts w:ascii="Arial" w:hAnsi="Arial" w:cs="Arial"/>
+        </w:rPr>
+        <w:t>r</w:t>
+      </w:r>
+      <w:r>
+        <w:rPr>
+          <w:rFonts w:ascii="Arial" w:hAnsi="Arial" w:cs="Arial"/>
+        </w:rPr>
+        <w:t xml:space="preserve">oom numbers do not </w:t>
+      </w:r>
+      <w:r>
+        <w:rPr>
+          <w:rFonts w:ascii="Arial" w:hAnsi="Arial" w:cs="Arial"/>
+        </w:rPr>
+        <w:t>have to be sequential</w:t>
+      </w:r>
+      <w:r>
+        <w:rPr>
+          <w:rFonts w:ascii="Arial" w:hAnsi="Arial" w:cs="Arial"/>
+        </w:rPr>
+        <w:t>— player can move from current room to any of the other two linked rooms</w:t>
+      </w:r>
+      <w:r>
+        <w:rPr>
+          <w:rFonts w:ascii="Arial" w:hAnsi="Arial" w:cs="Arial"/>
+        </w:rPr>
+        <w:t>.</w:t>
+      </w:r>
+      <w:r>
+        <w:rPr>
+          <w:rFonts w:ascii="Arial" w:hAnsi="Arial" w:cs="Arial"/>
+        </w:rPr>
+        <w:t>)</w:t>
+      </w:r>
     </w:p>
     <w:p>
       <w:pPr>
-        <w:pStyle w:val="NoSpacing"/>
-        <w:rPr>
-          <w:rStyle w:val="Emphasis"/>
-          <w:rFonts w:ascii="Arial" w:hAnsi="Arial" w:cs="Arial"/>
-          <w:i w:val="0"/>
-        </w:rPr>
-      </w:pPr>
+        <w:pStyle w:val="BodyText"/>
+        <w:rPr>
+          <w:rStyle w:val="Emphasis"/>
+          <w:rFonts w:ascii="Arial" w:hAnsi="Arial" w:cs="Arial"/>
+          <w:i w:val="0"/>
+          <w:iCs w:val="0"/>
+        </w:rPr>
+      </w:pPr>
+      <w:bookmarkStart w:id="2" w:name="_GoBack"/>
+      <w:bookmarkEnd w:id="2"/>
     </w:p>
     <w:p>
       <w:pPr>
-        <w:pStyle w:val="NoSpacing"/>
+        <w:pStyle w:val="BodyText"/>
         <w:rPr>
           <w:rStyle w:val="Emphasis"/>
           <w:rFonts w:ascii="Arial" w:hAnsi="Arial" w:cs="Arial"/>
@@ -1096,2140 +1244,85 @@
     </w:p>
     <w:p>
       <w:pPr>
-        <w:pStyle w:val="NoSpacing"/>
-        <w:rPr>
-          <w:rStyle w:val="Emphasis"/>
-          <w:rFonts w:ascii="Arial" w:hAnsi="Arial" w:cs="Arial"/>
-          <w:i w:val="0"/>
-        </w:rPr>
-      </w:pPr>
+        <w:pStyle w:val="Heading3"/>
+        <w:rPr>
+          <w:rStyle w:val="Emphasis"/>
+          <w:rFonts w:cs="Arial"/>
+          <w:i w:val="0"/>
+          <w:szCs w:val="22"/>
+        </w:rPr>
+      </w:pPr>
+      <w:bookmarkStart w:id="3" w:name="_Toc515737551"/>
+      <w:r>
+        <w:rPr>
+          <w:rStyle w:val="Emphasis"/>
+          <w:rFonts w:cs="Arial"/>
+          <w:i w:val="0"/>
+          <w:szCs w:val="22"/>
+        </w:rPr>
+        <w:lastRenderedPageBreak/>
+        <w:t>LIST OF FUNCTIONAL REQUIREMENTS</w:t>
+      </w:r>
+      <w:bookmarkStart w:id="4" w:name="_Toc515737556"/>
+      <w:bookmarkEnd w:id="3"/>
+      <w:r>
+        <w:rPr>
+          <w:rStyle w:val="Emphasis"/>
+          <w:rFonts w:cs="Arial"/>
+          <w:i w:val="0"/>
+          <w:szCs w:val="22"/>
+        </w:rPr>
+        <w:t xml:space="preserve"> – to be completed</w:t>
+      </w:r>
     </w:p>
+    <w:bookmarkEnd w:id="4"/>
     <w:p>
       <w:pPr>
-        <w:pStyle w:val="NoSpacing"/>
-        <w:rPr>
-          <w:rStyle w:val="Emphasis"/>
-          <w:rFonts w:ascii="Arial" w:hAnsi="Arial" w:cs="Arial"/>
-          <w:i w:val="0"/>
-        </w:rPr>
-      </w:pPr>
+        <w:pStyle w:val="Heading3"/>
+        <w:rPr>
+          <w:rStyle w:val="Emphasis"/>
+          <w:rFonts w:cs="Arial"/>
+          <w:i w:val="0"/>
+          <w:szCs w:val="22"/>
+        </w:rPr>
+      </w:pPr>
+      <w:r>
+        <w:rPr>
+          <w:rStyle w:val="Emphasis"/>
+          <w:rFonts w:cs="Arial"/>
+          <w:i w:val="0"/>
+          <w:szCs w:val="22"/>
+        </w:rPr>
+        <w:t xml:space="preserve">LIST OF </w:t>
+      </w:r>
+      <w:r>
+        <w:rPr>
+          <w:rStyle w:val="Emphasis"/>
+          <w:rFonts w:cs="Arial"/>
+          <w:i w:val="0"/>
+          <w:szCs w:val="22"/>
+        </w:rPr>
+        <w:t xml:space="preserve">NON - </w:t>
+      </w:r>
+      <w:r>
+        <w:rPr>
+          <w:rStyle w:val="Emphasis"/>
+          <w:rFonts w:cs="Arial"/>
+          <w:i w:val="0"/>
+          <w:szCs w:val="22"/>
+        </w:rPr>
+        <w:t>FUNCTIONAL REQUIREMENTS</w:t>
+      </w:r>
+      <w:r>
+        <w:rPr>
+          <w:rStyle w:val="Emphasis"/>
+          <w:rFonts w:cs="Arial"/>
+          <w:i w:val="0"/>
+          <w:szCs w:val="22"/>
+        </w:rPr>
+        <w:t xml:space="preserve"> – to be completed</w:t>
+      </w:r>
     </w:p>
-    <w:p>
-      <w:pPr>
-        <w:pStyle w:val="NoSpacing"/>
-        <w:rPr>
-          <w:rStyle w:val="Emphasis"/>
-          <w:rFonts w:ascii="Arial" w:hAnsi="Arial" w:cs="Arial"/>
-          <w:i w:val="0"/>
-        </w:rPr>
-      </w:pPr>
-    </w:p>
-    <w:p>
-      <w:pPr>
-        <w:pStyle w:val="NoSpacing"/>
-        <w:rPr>
-          <w:rStyle w:val="Emphasis"/>
-          <w:rFonts w:ascii="Arial" w:hAnsi="Arial" w:cs="Arial"/>
-          <w:i w:val="0"/>
-        </w:rPr>
-      </w:pPr>
-    </w:p>
-    <w:p>
-      <w:pPr>
-        <w:pStyle w:val="NoSpacing"/>
-        <w:rPr>
-          <w:rStyle w:val="Emphasis"/>
-          <w:rFonts w:ascii="Arial" w:hAnsi="Arial" w:cs="Arial"/>
-          <w:i w:val="0"/>
-        </w:rPr>
-      </w:pPr>
-    </w:p>
-    <w:p>
-      <w:pPr>
-        <w:pStyle w:val="NoSpacing"/>
-        <w:rPr>
-          <w:rStyle w:val="Emphasis"/>
-          <w:rFonts w:ascii="Arial" w:hAnsi="Arial" w:cs="Arial"/>
-          <w:i w:val="0"/>
-        </w:rPr>
-      </w:pPr>
-    </w:p>
-    <w:p>
-      <w:pPr>
-        <w:pStyle w:val="NoSpacing"/>
-        <w:rPr>
-          <w:rStyle w:val="Emphasis"/>
-          <w:rFonts w:ascii="Arial" w:hAnsi="Arial" w:cs="Arial"/>
-          <w:i w:val="0"/>
-        </w:rPr>
-      </w:pPr>
-    </w:p>
-    <w:p>
-      <w:pPr>
-        <w:pStyle w:val="NoSpacing"/>
-        <w:rPr>
-          <w:rStyle w:val="Emphasis"/>
-          <w:rFonts w:ascii="Arial" w:hAnsi="Arial" w:cs="Arial"/>
-          <w:i w:val="0"/>
-        </w:rPr>
-      </w:pPr>
-    </w:p>
-    <w:p>
-      <w:pPr>
-        <w:pStyle w:val="NoSpacing"/>
-        <w:rPr>
-          <w:rStyle w:val="Emphasis"/>
-          <w:rFonts w:ascii="Arial" w:hAnsi="Arial" w:cs="Arial"/>
-          <w:i w:val="0"/>
-        </w:rPr>
-      </w:pPr>
-    </w:p>
-    <w:p>
-      <w:pPr>
-        <w:pStyle w:val="NoSpacing"/>
-        <w:rPr>
-          <w:rStyle w:val="Emphasis"/>
-          <w:rFonts w:ascii="Arial" w:hAnsi="Arial" w:cs="Arial"/>
-          <w:i w:val="0"/>
-        </w:rPr>
-      </w:pPr>
-    </w:p>
-    <w:p>
-      <w:pPr>
-        <w:pStyle w:val="NoSpacing"/>
-        <w:rPr>
-          <w:rStyle w:val="Emphasis"/>
-          <w:rFonts w:ascii="Arial" w:hAnsi="Arial" w:cs="Arial"/>
-          <w:i w:val="0"/>
-        </w:rPr>
-      </w:pPr>
-    </w:p>
-    <w:p>
-      <w:pPr>
-        <w:pStyle w:val="NoSpacing"/>
-        <w:rPr>
-          <w:rStyle w:val="Emphasis"/>
-          <w:rFonts w:ascii="Arial" w:hAnsi="Arial" w:cs="Arial"/>
-          <w:i w:val="0"/>
-        </w:rPr>
-      </w:pPr>
-    </w:p>
-    <w:p>
-      <w:pPr>
-        <w:pStyle w:val="NoSpacing"/>
-        <w:rPr>
-          <w:rStyle w:val="Emphasis"/>
-          <w:rFonts w:ascii="Arial" w:hAnsi="Arial" w:cs="Arial"/>
-          <w:i w:val="0"/>
-        </w:rPr>
-      </w:pPr>
-    </w:p>
-    <w:p>
-      <w:pPr>
-        <w:pStyle w:val="NoSpacing"/>
-        <w:rPr>
-          <w:rStyle w:val="Emphasis"/>
-          <w:rFonts w:ascii="Arial" w:hAnsi="Arial" w:cs="Arial"/>
-          <w:i w:val="0"/>
-        </w:rPr>
-      </w:pPr>
-    </w:p>
-    <w:p>
-      <w:pPr>
-        <w:pStyle w:val="NoSpacing"/>
-        <w:rPr>
-          <w:rStyle w:val="Emphasis"/>
-          <w:rFonts w:ascii="Arial" w:hAnsi="Arial" w:cs="Arial"/>
-          <w:i w:val="0"/>
-        </w:rPr>
-      </w:pPr>
-    </w:p>
-    <w:p>
-      <w:pPr>
-        <w:pStyle w:val="NoSpacing"/>
-        <w:rPr>
-          <w:rStyle w:val="Emphasis"/>
-          <w:rFonts w:ascii="Arial" w:hAnsi="Arial" w:cs="Arial"/>
-          <w:i w:val="0"/>
-        </w:rPr>
-      </w:pPr>
-    </w:p>
-    <w:p>
-      <w:pPr>
-        <w:pStyle w:val="NoSpacing"/>
-        <w:rPr>
-          <w:rStyle w:val="Emphasis"/>
-          <w:rFonts w:ascii="Arial" w:hAnsi="Arial" w:cs="Arial"/>
-          <w:i w:val="0"/>
-        </w:rPr>
-      </w:pPr>
-    </w:p>
-    <w:p>
-      <w:pPr>
-        <w:pStyle w:val="NoSpacing"/>
-        <w:rPr>
-          <w:rStyle w:val="Emphasis"/>
-          <w:rFonts w:ascii="Arial" w:hAnsi="Arial" w:cs="Arial"/>
-          <w:i w:val="0"/>
-        </w:rPr>
-      </w:pPr>
-    </w:p>
-    <w:p>
-      <w:pPr>
-        <w:pStyle w:val="NoSpacing"/>
-        <w:rPr>
-          <w:rStyle w:val="Emphasis"/>
-          <w:rFonts w:ascii="Arial" w:hAnsi="Arial" w:cs="Arial"/>
-          <w:i w:val="0"/>
-        </w:rPr>
-      </w:pPr>
-    </w:p>
-    <w:p>
-      <w:pPr>
-        <w:pStyle w:val="NoSpacing"/>
-        <w:rPr>
-          <w:rStyle w:val="Emphasis"/>
-          <w:rFonts w:ascii="Arial" w:hAnsi="Arial" w:cs="Arial"/>
-          <w:i w:val="0"/>
-        </w:rPr>
-      </w:pPr>
-    </w:p>
-    <w:p>
-      <w:pPr>
-        <w:pStyle w:val="NoSpacing"/>
-        <w:rPr>
-          <w:rStyle w:val="Emphasis"/>
-          <w:rFonts w:ascii="Arial" w:hAnsi="Arial" w:cs="Arial"/>
-          <w:i w:val="0"/>
-        </w:rPr>
-      </w:pPr>
-    </w:p>
-    <w:p>
-      <w:pPr>
-        <w:rPr>
-          <w:rStyle w:val="Emphasis"/>
-          <w:rFonts w:ascii="Arial" w:hAnsi="Arial" w:cs="Arial"/>
-          <w:i w:val="0"/>
-        </w:rPr>
-      </w:pPr>
-    </w:p>
-    <w:p>
-      <w:pPr>
-        <w:pStyle w:val="NoSpacing"/>
-        <w:rPr>
-          <w:rStyle w:val="Emphasis"/>
-          <w:rFonts w:ascii="Arial" w:hAnsi="Arial" w:cs="Arial"/>
-          <w:i w:val="0"/>
-        </w:rPr>
-      </w:pPr>
-    </w:p>
-    <w:p>
-      <w:pPr>
-        <w:pStyle w:val="Heading3"/>
-        <w:rPr>
-          <w:rStyle w:val="Emphasis"/>
-          <w:rFonts w:cs="Arial"/>
-          <w:i w:val="0"/>
-          <w:szCs w:val="22"/>
-        </w:rPr>
-      </w:pPr>
-      <w:bookmarkStart w:id="1" w:name="_Toc515737548"/>
-      <w:r>
-        <w:rPr>
-          <w:rStyle w:val="Emphasis"/>
-          <w:rFonts w:cs="Arial"/>
-          <w:i w:val="0"/>
-          <w:szCs w:val="22"/>
-        </w:rPr>
-        <w:lastRenderedPageBreak/>
-        <w:t xml:space="preserve">DOCUMENT </w:t>
-      </w:r>
-      <w:r>
-        <w:rPr>
-          <w:rStyle w:val="Emphasis"/>
-          <w:rFonts w:cs="Arial"/>
-          <w:i w:val="0"/>
-          <w:szCs w:val="22"/>
-        </w:rPr>
-        <w:t>PURPOSE</w:t>
-      </w:r>
-      <w:bookmarkEnd w:id="1"/>
-      <w:r>
-        <w:rPr>
-          <w:rStyle w:val="Emphasis"/>
-          <w:rFonts w:cs="Arial"/>
-          <w:i w:val="0"/>
-          <w:szCs w:val="22"/>
-        </w:rPr>
-        <w:t xml:space="preserve"> </w:t>
-      </w:r>
-    </w:p>
-    <w:p>
-      <w:pPr>
-        <w:pStyle w:val="BodyText"/>
-        <w:rPr>
-          <w:rFonts w:ascii="Arial" w:hAnsi="Arial" w:cs="Arial"/>
-        </w:rPr>
-      </w:pPr>
-      <w:r>
-        <w:rPr>
-          <w:rFonts w:ascii="Arial" w:hAnsi="Arial" w:cs="Arial"/>
-        </w:rPr>
-        <w:t>This</w:t>
-      </w:r>
-      <w:r>
-        <w:rPr>
-          <w:rFonts w:ascii="Arial" w:hAnsi="Arial" w:cs="Arial"/>
-        </w:rPr>
-        <w:t xml:space="preserve"> document </w:t>
-      </w:r>
-      <w:r>
-        <w:rPr>
-          <w:rFonts w:ascii="Arial" w:hAnsi="Arial" w:cs="Arial"/>
-        </w:rPr>
-        <w:t>will</w:t>
-      </w:r>
-      <w:r>
-        <w:rPr>
-          <w:rFonts w:ascii="Arial" w:hAnsi="Arial" w:cs="Arial"/>
-        </w:rPr>
-        <w:t xml:space="preserve"> provide a</w:t>
-      </w:r>
-      <w:r>
-        <w:rPr>
-          <w:rFonts w:ascii="Arial" w:hAnsi="Arial" w:cs="Arial"/>
-        </w:rPr>
-        <w:t xml:space="preserve"> comprehensive explanation of our anticipated </w:t>
-      </w:r>
-      <w:r>
-        <w:rPr>
-          <w:rFonts w:ascii="Arial" w:hAnsi="Arial" w:cs="Arial"/>
-        </w:rPr>
-        <w:t>project</w:t>
-      </w:r>
-      <w:r>
-        <w:rPr>
-          <w:rFonts w:ascii="Arial" w:hAnsi="Arial" w:cs="Arial"/>
-        </w:rPr>
-        <w:t xml:space="preserve"> </w:t>
-      </w:r>
-      <w:proofErr w:type="gramStart"/>
-      <w:r>
-        <w:rPr>
-          <w:rFonts w:ascii="Arial" w:hAnsi="Arial" w:cs="Arial"/>
-        </w:rPr>
-        <w:t xml:space="preserve">( </w:t>
-      </w:r>
-      <w:r>
-        <w:rPr>
-          <w:rFonts w:ascii="Arial" w:hAnsi="Arial" w:cs="Arial"/>
-        </w:rPr>
-        <w:t>a</w:t>
-      </w:r>
-      <w:proofErr w:type="gramEnd"/>
-      <w:r>
-        <w:rPr>
-          <w:rFonts w:ascii="Arial" w:hAnsi="Arial" w:cs="Arial"/>
-        </w:rPr>
-        <w:t xml:space="preserve"> </w:t>
-      </w:r>
-      <w:r>
-        <w:rPr>
-          <w:rFonts w:ascii="Arial" w:hAnsi="Arial" w:cs="Arial"/>
-          <w:i/>
-        </w:rPr>
-        <w:t>text-based adventure game</w:t>
-      </w:r>
-      <w:r>
-        <w:rPr>
-          <w:rFonts w:ascii="Arial" w:hAnsi="Arial" w:cs="Arial"/>
-        </w:rPr>
-        <w:t xml:space="preserve"> )</w:t>
-      </w:r>
-      <w:r>
-        <w:rPr>
-          <w:rFonts w:ascii="Arial" w:hAnsi="Arial" w:cs="Arial"/>
-        </w:rPr>
-        <w:t>.</w:t>
-      </w:r>
-      <w:r>
-        <w:rPr>
-          <w:rFonts w:ascii="Arial" w:hAnsi="Arial" w:cs="Arial"/>
-        </w:rPr>
-        <w:t xml:space="preserve"> </w:t>
-      </w:r>
-      <w:r>
-        <w:rPr>
-          <w:rFonts w:ascii="Arial" w:hAnsi="Arial" w:cs="Arial"/>
-        </w:rPr>
-        <w:t xml:space="preserve">It </w:t>
-      </w:r>
-      <w:r>
-        <w:rPr>
-          <w:rFonts w:ascii="Arial" w:hAnsi="Arial" w:cs="Arial"/>
-        </w:rPr>
-        <w:t xml:space="preserve">also </w:t>
-      </w:r>
-      <w:r>
-        <w:rPr>
-          <w:rFonts w:ascii="Arial" w:hAnsi="Arial" w:cs="Arial"/>
-        </w:rPr>
-        <w:t>serves the</w:t>
-      </w:r>
-      <w:r>
-        <w:rPr>
-          <w:rFonts w:ascii="Arial" w:hAnsi="Arial" w:cs="Arial"/>
-        </w:rPr>
-        <w:t xml:space="preserve"> purpose of </w:t>
-      </w:r>
-      <w:r>
-        <w:rPr>
-          <w:rFonts w:ascii="Arial" w:hAnsi="Arial" w:cs="Arial"/>
-        </w:rPr>
-        <w:t>listing an</w:t>
-      </w:r>
-      <w:r>
-        <w:rPr>
-          <w:rFonts w:ascii="Arial" w:hAnsi="Arial" w:cs="Arial"/>
-        </w:rPr>
-        <w:t>d explaining all</w:t>
-      </w:r>
-      <w:r>
-        <w:rPr>
-          <w:rFonts w:ascii="Arial" w:hAnsi="Arial" w:cs="Arial"/>
-        </w:rPr>
-        <w:t xml:space="preserve"> functional and nonfunctional requirements</w:t>
-      </w:r>
-      <w:r>
-        <w:rPr>
-          <w:rFonts w:ascii="Arial" w:hAnsi="Arial" w:cs="Arial"/>
-        </w:rPr>
-        <w:t xml:space="preserve"> for this game</w:t>
-      </w:r>
-      <w:r>
-        <w:rPr>
-          <w:rFonts w:ascii="Arial" w:hAnsi="Arial" w:cs="Arial"/>
-        </w:rPr>
-        <w:t xml:space="preserve">. </w:t>
-      </w:r>
-    </w:p>
-    <w:p>
-      <w:pPr>
-        <w:pStyle w:val="BodyText"/>
-        <w:rPr>
-          <w:rFonts w:ascii="Arial" w:hAnsi="Arial" w:cs="Arial"/>
-        </w:rPr>
-      </w:pPr>
-      <w:r>
-        <w:rPr>
-          <w:rFonts w:ascii="Arial" w:hAnsi="Arial" w:cs="Arial"/>
-        </w:rPr>
-        <w:t>In addition, it</w:t>
-      </w:r>
-      <w:r>
-        <w:rPr>
-          <w:rFonts w:ascii="Arial" w:hAnsi="Arial" w:cs="Arial"/>
-        </w:rPr>
-        <w:t xml:space="preserve"> will also expatiate on each of the functional requirements </w:t>
-      </w:r>
-      <w:r>
-        <w:rPr>
-          <w:rFonts w:ascii="Arial" w:hAnsi="Arial" w:cs="Arial"/>
-        </w:rPr>
-        <w:t xml:space="preserve">and non-functional requirements </w:t>
-      </w:r>
-      <w:r>
-        <w:rPr>
-          <w:rFonts w:ascii="Arial" w:hAnsi="Arial" w:cs="Arial"/>
-        </w:rPr>
-        <w:t xml:space="preserve">with reference to </w:t>
-      </w:r>
-      <w:r>
-        <w:rPr>
-          <w:rFonts w:ascii="Arial" w:hAnsi="Arial" w:cs="Arial"/>
-        </w:rPr>
-        <w:t>game rooms</w:t>
-      </w:r>
-      <w:r>
-        <w:rPr>
-          <w:rFonts w:ascii="Arial" w:hAnsi="Arial" w:cs="Arial"/>
-        </w:rPr>
-        <w:t xml:space="preserve">, room </w:t>
-      </w:r>
-      <w:r>
-        <w:rPr>
-          <w:rFonts w:ascii="Arial" w:hAnsi="Arial" w:cs="Arial"/>
-        </w:rPr>
-        <w:t xml:space="preserve">entry and exit points, </w:t>
-      </w:r>
-      <w:r>
-        <w:rPr>
-          <w:rFonts w:ascii="Arial" w:hAnsi="Arial" w:cs="Arial"/>
-        </w:rPr>
-        <w:t>artifacts</w:t>
-      </w:r>
-      <w:r>
-        <w:rPr>
-          <w:rFonts w:ascii="Arial" w:hAnsi="Arial" w:cs="Arial"/>
-        </w:rPr>
-        <w:t xml:space="preserve">, </w:t>
-      </w:r>
-      <w:r>
-        <w:rPr>
-          <w:rFonts w:ascii="Arial" w:hAnsi="Arial" w:cs="Arial"/>
-        </w:rPr>
-        <w:t>puzzles,</w:t>
-      </w:r>
-      <w:r>
-        <w:rPr>
-          <w:rFonts w:ascii="Arial" w:hAnsi="Arial" w:cs="Arial"/>
-        </w:rPr>
-        <w:t xml:space="preserve"> hints</w:t>
-      </w:r>
-      <w:r>
-        <w:rPr>
-          <w:rFonts w:ascii="Arial" w:hAnsi="Arial" w:cs="Arial"/>
-        </w:rPr>
-        <w:t>,</w:t>
-      </w:r>
-      <w:r>
-        <w:rPr>
-          <w:rFonts w:ascii="Arial" w:hAnsi="Arial" w:cs="Arial"/>
-        </w:rPr>
-        <w:t xml:space="preserve"> enemies, </w:t>
-      </w:r>
-      <w:r>
-        <w:rPr>
-          <w:rFonts w:ascii="Arial" w:hAnsi="Arial" w:cs="Arial"/>
-        </w:rPr>
-        <w:t>reward,</w:t>
-      </w:r>
-      <w:r>
-        <w:rPr>
-          <w:rFonts w:ascii="Arial" w:hAnsi="Arial" w:cs="Arial"/>
-        </w:rPr>
-        <w:t xml:space="preserve"> impact,</w:t>
-      </w:r>
-      <w:r>
-        <w:rPr>
-          <w:rFonts w:ascii="Arial" w:hAnsi="Arial" w:cs="Arial"/>
-        </w:rPr>
-        <w:t xml:space="preserve"> </w:t>
-      </w:r>
-      <w:r>
-        <w:rPr>
-          <w:rFonts w:ascii="Arial" w:hAnsi="Arial" w:cs="Arial"/>
-        </w:rPr>
-        <w:t>number of</w:t>
-      </w:r>
-      <w:r>
-        <w:rPr>
-          <w:rFonts w:ascii="Arial" w:hAnsi="Arial" w:cs="Arial"/>
-        </w:rPr>
-        <w:t xml:space="preserve"> attempts, </w:t>
-      </w:r>
-      <w:r>
-        <w:rPr>
-          <w:rFonts w:ascii="Arial" w:hAnsi="Arial" w:cs="Arial"/>
-        </w:rPr>
-        <w:t>and health points.</w:t>
-      </w:r>
-    </w:p>
-    <w:p>
-      <w:pPr>
-        <w:pStyle w:val="Heading3"/>
-        <w:rPr>
-          <w:rStyle w:val="Emphasis"/>
-          <w:rFonts w:cs="Arial"/>
-          <w:i w:val="0"/>
-          <w:szCs w:val="22"/>
-        </w:rPr>
-      </w:pPr>
-      <w:r>
-        <w:rPr>
-          <w:rStyle w:val="Emphasis"/>
-          <w:rFonts w:cs="Arial"/>
-          <w:i w:val="0"/>
-          <w:szCs w:val="22"/>
-        </w:rPr>
-        <w:t>PROBLEM STATEMENT</w:t>
-      </w:r>
-    </w:p>
-    <w:p>
-      <w:r>
-        <w:rPr>
-          <w:rFonts w:ascii="Arial" w:hAnsi="Arial" w:cs="Arial"/>
-          <w:i/>
-        </w:rPr>
-        <w:t>“</w:t>
-      </w:r>
-      <w:r>
-        <w:rPr>
-          <w:rFonts w:ascii="Arial" w:hAnsi="Arial" w:cs="Arial"/>
-          <w:i/>
-        </w:rPr>
-        <w:t xml:space="preserve">A crime has just occurred in the neighborhood, </w:t>
-      </w:r>
-      <w:r>
-        <w:rPr>
-          <w:rFonts w:ascii="Arial" w:hAnsi="Arial" w:cs="Arial"/>
-          <w:i/>
-        </w:rPr>
-        <w:t xml:space="preserve">several are </w:t>
-      </w:r>
-      <w:r>
-        <w:rPr>
-          <w:rFonts w:ascii="Arial" w:hAnsi="Arial" w:cs="Arial"/>
-          <w:i/>
-        </w:rPr>
-        <w:t>injured,</w:t>
-      </w:r>
-      <w:r>
-        <w:rPr>
-          <w:rFonts w:ascii="Arial" w:hAnsi="Arial" w:cs="Arial"/>
-          <w:i/>
-        </w:rPr>
-        <w:t xml:space="preserve"> and some are dead</w:t>
-      </w:r>
-      <w:r>
-        <w:rPr>
-          <w:rFonts w:ascii="Arial" w:hAnsi="Arial" w:cs="Arial"/>
-          <w:i/>
-        </w:rPr>
-        <w:t>.</w:t>
-      </w:r>
-      <w:r>
-        <w:rPr>
-          <w:rFonts w:ascii="Arial" w:hAnsi="Arial" w:cs="Arial"/>
-          <w:i/>
-        </w:rPr>
-        <w:t xml:space="preserve"> </w:t>
-      </w:r>
-      <w:r>
-        <w:rPr>
-          <w:rFonts w:ascii="Arial" w:hAnsi="Arial" w:cs="Arial"/>
-          <w:i/>
-        </w:rPr>
-        <w:t>T</w:t>
-      </w:r>
-      <w:r>
-        <w:rPr>
-          <w:rFonts w:ascii="Arial" w:hAnsi="Arial" w:cs="Arial"/>
-          <w:i/>
-        </w:rPr>
-        <w:t>he</w:t>
-      </w:r>
-      <w:r>
-        <w:rPr>
-          <w:rFonts w:ascii="Arial" w:hAnsi="Arial" w:cs="Arial"/>
-          <w:i/>
-        </w:rPr>
-        <w:t xml:space="preserve"> </w:t>
-      </w:r>
-      <w:r>
-        <w:rPr>
-          <w:rFonts w:ascii="Arial" w:hAnsi="Arial" w:cs="Arial"/>
-          <w:i/>
-        </w:rPr>
-        <w:t xml:space="preserve">player is lucky to be </w:t>
-      </w:r>
-      <w:r>
-        <w:rPr>
-          <w:rFonts w:ascii="Arial" w:hAnsi="Arial" w:cs="Arial"/>
-          <w:i/>
-        </w:rPr>
-        <w:t>alive,</w:t>
-      </w:r>
-      <w:r>
-        <w:rPr>
-          <w:rFonts w:ascii="Arial" w:hAnsi="Arial" w:cs="Arial"/>
-          <w:i/>
-        </w:rPr>
-        <w:t xml:space="preserve"> but his wife has been captured and the </w:t>
-      </w:r>
-      <w:r>
-        <w:rPr>
-          <w:rFonts w:ascii="Arial" w:hAnsi="Arial" w:cs="Arial"/>
-          <w:i/>
-        </w:rPr>
-        <w:t xml:space="preserve">assailant </w:t>
-      </w:r>
-      <w:r>
-        <w:rPr>
-          <w:rFonts w:ascii="Arial" w:hAnsi="Arial" w:cs="Arial"/>
-          <w:i/>
-        </w:rPr>
-        <w:t>escaped before rescue team got to the scene. The player is</w:t>
-      </w:r>
-      <w:r>
-        <w:rPr>
-          <w:rFonts w:ascii="Arial" w:hAnsi="Arial" w:cs="Arial"/>
-          <w:i/>
-        </w:rPr>
-        <w:t xml:space="preserve"> determined to rescue his </w:t>
-      </w:r>
-      <w:r>
-        <w:rPr>
-          <w:rFonts w:ascii="Arial" w:hAnsi="Arial" w:cs="Arial"/>
-          <w:i/>
-        </w:rPr>
-        <w:t>wife at all cost</w:t>
-      </w:r>
-      <w:r>
-        <w:rPr>
-          <w:rFonts w:ascii="Arial" w:hAnsi="Arial" w:cs="Arial"/>
-          <w:i/>
-        </w:rPr>
-        <w:t>.</w:t>
-      </w:r>
-      <w:r>
-        <w:rPr>
-          <w:rFonts w:ascii="Arial" w:hAnsi="Arial" w:cs="Arial"/>
-          <w:i/>
-        </w:rPr>
-        <w:t xml:space="preserve"> He </w:t>
-      </w:r>
-      <w:proofErr w:type="gramStart"/>
-      <w:r>
-        <w:rPr>
-          <w:rFonts w:ascii="Arial" w:hAnsi="Arial" w:cs="Arial"/>
-          <w:i/>
-        </w:rPr>
-        <w:t>has to</w:t>
-      </w:r>
-      <w:proofErr w:type="gramEnd"/>
-      <w:r>
-        <w:rPr>
-          <w:rFonts w:ascii="Arial" w:hAnsi="Arial" w:cs="Arial"/>
-          <w:i/>
-        </w:rPr>
-        <w:t xml:space="preserve"> make a </w:t>
-      </w:r>
-      <w:r>
-        <w:rPr>
-          <w:rFonts w:ascii="Arial" w:hAnsi="Arial" w:cs="Arial"/>
-          <w:i/>
-        </w:rPr>
-        <w:t xml:space="preserve">make </w:t>
-      </w:r>
-      <w:r>
-        <w:rPr>
-          <w:rFonts w:ascii="Arial" w:hAnsi="Arial" w:cs="Arial"/>
-          <w:i/>
-        </w:rPr>
-        <w:t xml:space="preserve">several </w:t>
-      </w:r>
-      <w:r>
-        <w:rPr>
-          <w:rFonts w:ascii="Arial" w:hAnsi="Arial" w:cs="Arial"/>
-          <w:i/>
-        </w:rPr>
-        <w:t>choice</w:t>
-      </w:r>
-      <w:r>
-        <w:rPr>
-          <w:rFonts w:ascii="Arial" w:hAnsi="Arial" w:cs="Arial"/>
-          <w:i/>
-        </w:rPr>
-        <w:t>s, solve several puzzles, endure</w:t>
-      </w:r>
-      <w:r>
-        <w:rPr>
-          <w:rFonts w:ascii="Arial" w:hAnsi="Arial" w:cs="Arial"/>
-          <w:i/>
-        </w:rPr>
-        <w:t>/sustain</w:t>
-      </w:r>
-      <w:r>
-        <w:rPr>
-          <w:rFonts w:ascii="Arial" w:hAnsi="Arial" w:cs="Arial"/>
-          <w:i/>
-        </w:rPr>
-        <w:t xml:space="preserve"> several injuries, win several enemies</w:t>
-      </w:r>
-      <w:r>
-        <w:rPr>
-          <w:rFonts w:ascii="Arial" w:hAnsi="Arial" w:cs="Arial"/>
-          <w:i/>
-        </w:rPr>
-        <w:t xml:space="preserve">, use several </w:t>
-      </w:r>
-      <w:r>
-        <w:rPr>
-          <w:rFonts w:ascii="Arial" w:hAnsi="Arial" w:cs="Arial"/>
-          <w:i/>
-        </w:rPr>
-        <w:t xml:space="preserve">weapons, </w:t>
-      </w:r>
-      <w:r>
-        <w:rPr>
-          <w:rFonts w:ascii="Arial" w:hAnsi="Arial" w:cs="Arial"/>
-          <w:i/>
-        </w:rPr>
-        <w:t>in</w:t>
-      </w:r>
-      <w:r>
-        <w:rPr>
-          <w:rFonts w:ascii="Arial" w:hAnsi="Arial" w:cs="Arial"/>
-          <w:i/>
-        </w:rPr>
-        <w:t xml:space="preserve"> </w:t>
-      </w:r>
-      <w:r>
-        <w:rPr>
-          <w:rFonts w:ascii="Arial" w:hAnsi="Arial" w:cs="Arial"/>
-          <w:i/>
-        </w:rPr>
-        <w:t>order to defeat the invaders and rescue his wife.</w:t>
-      </w:r>
-      <w:r>
-        <w:tab/>
-      </w:r>
-    </w:p>
-    <w:p>
-      <w:pPr>
-        <w:pStyle w:val="Heading3"/>
-        <w:rPr>
-          <w:rStyle w:val="Emphasis"/>
-          <w:rFonts w:cs="Arial"/>
-          <w:i w:val="0"/>
-          <w:szCs w:val="22"/>
-        </w:rPr>
-      </w:pPr>
-      <w:bookmarkStart w:id="2" w:name="_Toc515737549"/>
-      <w:r>
-        <w:rPr>
-          <w:rStyle w:val="Emphasis"/>
-          <w:rFonts w:cs="Arial"/>
-          <w:i w:val="0"/>
-          <w:szCs w:val="22"/>
-        </w:rPr>
-        <w:t>SCOPE</w:t>
-      </w:r>
-      <w:bookmarkEnd w:id="2"/>
-      <w:r>
-        <w:rPr>
-          <w:rStyle w:val="Emphasis"/>
-          <w:rFonts w:cs="Arial"/>
-          <w:i w:val="0"/>
-          <w:szCs w:val="22"/>
-        </w:rPr>
-        <w:t xml:space="preserve"> </w:t>
-      </w:r>
-    </w:p>
-    <w:p>
-      <w:pPr>
-        <w:rPr>
-          <w:rStyle w:val="Emphasis"/>
-          <w:rFonts w:ascii="Arial" w:hAnsi="Arial" w:cs="Arial"/>
-          <w:i w:val="0"/>
-        </w:rPr>
-      </w:pPr>
-      <w:r>
-        <w:rPr>
-          <w:rStyle w:val="Emphasis"/>
-          <w:rFonts w:ascii="Arial" w:hAnsi="Arial" w:cs="Arial"/>
-          <w:i w:val="0"/>
-        </w:rPr>
-        <w:t xml:space="preserve">To ensure this system is created in a timely manner with full functionality, </w:t>
-      </w:r>
-      <w:r>
-        <w:rPr>
-          <w:rStyle w:val="Emphasis"/>
-          <w:rFonts w:ascii="Arial" w:hAnsi="Arial" w:cs="Arial"/>
-          <w:i w:val="0"/>
-        </w:rPr>
-        <w:t xml:space="preserve">this game will comprise of </w:t>
-      </w:r>
-      <w:r>
-        <w:rPr>
-          <w:rStyle w:val="Emphasis"/>
-          <w:rFonts w:ascii="Arial" w:hAnsi="Arial" w:cs="Arial"/>
-          <w:i w:val="0"/>
-        </w:rPr>
-        <w:t>30</w:t>
-      </w:r>
-      <w:r>
-        <w:rPr>
-          <w:rStyle w:val="Emphasis"/>
-          <w:rFonts w:ascii="Arial" w:hAnsi="Arial" w:cs="Arial"/>
-          <w:i w:val="0"/>
-        </w:rPr>
-        <w:t xml:space="preserve"> </w:t>
-      </w:r>
-      <w:r>
-        <w:rPr>
-          <w:rStyle w:val="Emphasis"/>
-          <w:rFonts w:ascii="Arial" w:hAnsi="Arial" w:cs="Arial"/>
-          <w:i w:val="0"/>
-        </w:rPr>
-        <w:t>different</w:t>
-      </w:r>
-      <w:r>
-        <w:rPr>
-          <w:rStyle w:val="Emphasis"/>
-          <w:rFonts w:ascii="Arial" w:hAnsi="Arial" w:cs="Arial"/>
-          <w:i w:val="0"/>
-        </w:rPr>
-        <w:t xml:space="preserve"> rooms, 8 </w:t>
-      </w:r>
-      <w:r>
-        <w:rPr>
-          <w:rStyle w:val="Emphasis"/>
-          <w:rFonts w:ascii="Arial" w:hAnsi="Arial" w:cs="Arial"/>
-          <w:i w:val="0"/>
-        </w:rPr>
-        <w:t xml:space="preserve">reusable </w:t>
-      </w:r>
-      <w:r>
-        <w:rPr>
-          <w:rStyle w:val="Emphasis"/>
-          <w:rFonts w:ascii="Arial" w:hAnsi="Arial" w:cs="Arial"/>
-          <w:i w:val="0"/>
-        </w:rPr>
-        <w:t xml:space="preserve">puzzles, </w:t>
-      </w:r>
-      <w:r>
-        <w:rPr>
-          <w:rStyle w:val="Emphasis"/>
-          <w:rFonts w:ascii="Arial" w:hAnsi="Arial" w:cs="Arial"/>
-          <w:i w:val="0"/>
-        </w:rPr>
-        <w:t>8 reusable attackers/demons</w:t>
-      </w:r>
-      <w:r>
-        <w:rPr>
-          <w:rStyle w:val="Emphasis"/>
-          <w:rFonts w:ascii="Arial" w:hAnsi="Arial" w:cs="Arial"/>
-          <w:i w:val="0"/>
-        </w:rPr>
-        <w:t xml:space="preserve">, </w:t>
-      </w:r>
-      <w:r>
-        <w:rPr>
-          <w:rStyle w:val="Emphasis"/>
-          <w:rFonts w:ascii="Arial" w:hAnsi="Arial" w:cs="Arial"/>
-          <w:i w:val="0"/>
-        </w:rPr>
-        <w:t xml:space="preserve">room </w:t>
-      </w:r>
-      <w:r>
-        <w:rPr>
-          <w:rStyle w:val="Emphasis"/>
-          <w:rFonts w:ascii="Arial" w:hAnsi="Arial" w:cs="Arial"/>
-          <w:i w:val="0"/>
-        </w:rPr>
-        <w:t>entry</w:t>
-      </w:r>
-      <w:r>
-        <w:rPr>
-          <w:rStyle w:val="Emphasis"/>
-          <w:rFonts w:ascii="Arial" w:hAnsi="Arial" w:cs="Arial"/>
-          <w:i w:val="0"/>
-        </w:rPr>
-        <w:t>,</w:t>
-      </w:r>
-      <w:r>
-        <w:rPr>
-          <w:rStyle w:val="Emphasis"/>
-          <w:rFonts w:ascii="Arial" w:hAnsi="Arial" w:cs="Arial"/>
-          <w:i w:val="0"/>
-        </w:rPr>
-        <w:t xml:space="preserve"> exit </w:t>
-      </w:r>
-      <w:r>
-        <w:rPr>
-          <w:rStyle w:val="Emphasis"/>
-          <w:rFonts w:ascii="Arial" w:hAnsi="Arial" w:cs="Arial"/>
-          <w:i w:val="0"/>
-        </w:rPr>
-        <w:t>and</w:t>
-      </w:r>
-      <w:r>
-        <w:rPr>
-          <w:rStyle w:val="Emphasis"/>
-          <w:rFonts w:ascii="Arial" w:hAnsi="Arial" w:cs="Arial"/>
-          <w:i w:val="0"/>
-        </w:rPr>
-        <w:t xml:space="preserve"> linkage </w:t>
-      </w:r>
-      <w:r>
-        <w:rPr>
-          <w:rStyle w:val="Emphasis"/>
-          <w:rFonts w:ascii="Arial" w:hAnsi="Arial" w:cs="Arial"/>
-          <w:i w:val="0"/>
-        </w:rPr>
-        <w:t>points</w:t>
-      </w:r>
-      <w:r>
-        <w:rPr>
-          <w:rStyle w:val="Emphasis"/>
-          <w:rFonts w:ascii="Arial" w:hAnsi="Arial" w:cs="Arial"/>
-          <w:i w:val="0"/>
-        </w:rPr>
-        <w:t xml:space="preserve"> to avoid </w:t>
-      </w:r>
-      <w:r>
-        <w:rPr>
-          <w:rStyle w:val="Emphasis"/>
-          <w:rFonts w:ascii="Arial" w:hAnsi="Arial" w:cs="Arial"/>
-          <w:i w:val="0"/>
-        </w:rPr>
-        <w:t>sequential progression</w:t>
-      </w:r>
-      <w:r>
-        <w:rPr>
-          <w:rStyle w:val="Emphasis"/>
-          <w:rFonts w:ascii="Arial" w:hAnsi="Arial" w:cs="Arial"/>
-          <w:i w:val="0"/>
-        </w:rPr>
-        <w:t>,</w:t>
-      </w:r>
-      <w:r>
-        <w:rPr>
-          <w:rStyle w:val="Emphasis"/>
-          <w:rFonts w:ascii="Arial" w:hAnsi="Arial" w:cs="Arial"/>
-          <w:i w:val="0"/>
-        </w:rPr>
-        <w:t xml:space="preserve"> short textual description of each room (graphic</w:t>
-      </w:r>
-      <w:r>
-        <w:rPr>
-          <w:rStyle w:val="Emphasis"/>
-          <w:rFonts w:ascii="Arial" w:hAnsi="Arial" w:cs="Arial"/>
-          <w:i w:val="0"/>
-        </w:rPr>
-        <w:t xml:space="preserve">s would be </w:t>
-      </w:r>
-      <w:r>
-        <w:rPr>
-          <w:rStyle w:val="Emphasis"/>
-          <w:rFonts w:ascii="Arial" w:hAnsi="Arial" w:cs="Arial"/>
-          <w:i w:val="0"/>
-        </w:rPr>
-        <w:t xml:space="preserve">even better), </w:t>
-      </w:r>
-      <w:r>
-        <w:rPr>
-          <w:rStyle w:val="Emphasis"/>
-          <w:rFonts w:ascii="Arial" w:hAnsi="Arial" w:cs="Arial"/>
-          <w:i w:val="0"/>
-        </w:rPr>
-        <w:t>, short textual description of each attackers/demons (graphi</w:t>
-      </w:r>
-      <w:r>
-        <w:rPr>
-          <w:rStyle w:val="Emphasis"/>
-          <w:rFonts w:ascii="Arial" w:hAnsi="Arial" w:cs="Arial"/>
-          <w:i w:val="0"/>
-        </w:rPr>
-        <w:t>cs</w:t>
-      </w:r>
-      <w:r>
-        <w:rPr>
-          <w:rStyle w:val="Emphasis"/>
-          <w:rFonts w:ascii="Arial" w:hAnsi="Arial" w:cs="Arial"/>
-          <w:i w:val="0"/>
-        </w:rPr>
-        <w:t xml:space="preserve"> </w:t>
-      </w:r>
-      <w:r>
-        <w:rPr>
-          <w:rStyle w:val="Emphasis"/>
-          <w:rFonts w:ascii="Arial" w:hAnsi="Arial" w:cs="Arial"/>
-          <w:i w:val="0"/>
-        </w:rPr>
-        <w:t>would be</w:t>
-      </w:r>
-      <w:r>
-        <w:rPr>
-          <w:rStyle w:val="Emphasis"/>
-          <w:rFonts w:ascii="Arial" w:hAnsi="Arial" w:cs="Arial"/>
-          <w:i w:val="0"/>
-        </w:rPr>
-        <w:t xml:space="preserve"> even better), </w:t>
-      </w:r>
-      <w:r>
-        <w:rPr>
-          <w:rStyle w:val="Emphasis"/>
-          <w:rFonts w:ascii="Arial" w:hAnsi="Arial" w:cs="Arial"/>
-          <w:i w:val="0"/>
-        </w:rPr>
-        <w:t>survival kit</w:t>
-      </w:r>
-      <w:r>
-        <w:rPr>
-          <w:rStyle w:val="Emphasis"/>
-          <w:rFonts w:ascii="Arial" w:hAnsi="Arial" w:cs="Arial"/>
-          <w:i w:val="0"/>
-        </w:rPr>
-        <w:t>/ weapons,</w:t>
-      </w:r>
-      <w:r>
-        <w:rPr>
-          <w:rStyle w:val="Emphasis"/>
-          <w:rFonts w:ascii="Arial" w:hAnsi="Arial" w:cs="Arial"/>
-          <w:i w:val="0"/>
-        </w:rPr>
-        <w:t xml:space="preserve"> </w:t>
-      </w:r>
-      <w:r>
-        <w:rPr>
-          <w:rStyle w:val="Emphasis"/>
-          <w:rFonts w:ascii="Arial" w:hAnsi="Arial" w:cs="Arial"/>
-          <w:i w:val="0"/>
-        </w:rPr>
-        <w:t xml:space="preserve"> </w:t>
-      </w:r>
-      <w:r>
-        <w:rPr>
-          <w:rStyle w:val="Emphasis"/>
-          <w:rFonts w:ascii="Arial" w:hAnsi="Arial" w:cs="Arial"/>
-          <w:i w:val="0"/>
-        </w:rPr>
-        <w:t>health points</w:t>
-      </w:r>
-      <w:r>
-        <w:rPr>
-          <w:rStyle w:val="Emphasis"/>
-          <w:rFonts w:ascii="Arial" w:hAnsi="Arial" w:cs="Arial"/>
-          <w:i w:val="0"/>
-        </w:rPr>
-        <w:t xml:space="preserve"> when players is hit or hits the attacker</w:t>
-      </w:r>
-      <w:r>
-        <w:rPr>
-          <w:rStyle w:val="Emphasis"/>
-          <w:rFonts w:ascii="Arial" w:hAnsi="Arial" w:cs="Arial"/>
-          <w:i w:val="0"/>
-        </w:rPr>
-        <w:t xml:space="preserve">, weapons, </w:t>
-      </w:r>
-      <w:r>
-        <w:rPr>
-          <w:rStyle w:val="Emphasis"/>
-          <w:rFonts w:ascii="Arial" w:hAnsi="Arial" w:cs="Arial"/>
-          <w:i w:val="0"/>
-        </w:rPr>
-        <w:t>reward for killing attackers, …And so on</w:t>
-      </w:r>
-      <w:r>
-        <w:rPr>
-          <w:rStyle w:val="Emphasis"/>
-          <w:rFonts w:ascii="Arial" w:hAnsi="Arial" w:cs="Arial"/>
-          <w:i w:val="0"/>
-        </w:rPr>
-        <w:t>(Please review and add)</w:t>
-      </w:r>
-    </w:p>
-    <w:p>
-      <w:pPr>
-        <w:pStyle w:val="Heading3"/>
-        <w:rPr>
-          <w:rStyle w:val="Emphasis"/>
-          <w:rFonts w:cs="Arial"/>
-          <w:i w:val="0"/>
-          <w:szCs w:val="22"/>
-        </w:rPr>
-      </w:pPr>
-      <w:bookmarkStart w:id="3" w:name="_Toc515737550"/>
-      <w:r>
-        <w:rPr>
-          <w:rStyle w:val="Emphasis"/>
-          <w:rFonts w:cs="Arial"/>
-          <w:i w:val="0"/>
-          <w:szCs w:val="22"/>
-        </w:rPr>
-        <w:t xml:space="preserve">GENERAL OVERVIEW OF THE </w:t>
-      </w:r>
-      <w:r>
-        <w:rPr>
-          <w:rStyle w:val="Emphasis"/>
-          <w:rFonts w:cs="Arial"/>
-          <w:i w:val="0"/>
-          <w:szCs w:val="22"/>
-        </w:rPr>
-        <w:t>RESCUE MISSION GAME</w:t>
-      </w:r>
-      <w:bookmarkEnd w:id="3"/>
-      <w:r>
-        <w:rPr>
-          <w:rStyle w:val="Emphasis"/>
-          <w:rFonts w:cs="Arial"/>
-          <w:i w:val="0"/>
-          <w:szCs w:val="22"/>
-        </w:rPr>
-        <w:t xml:space="preserve"> </w:t>
-      </w:r>
-    </w:p>
-    <w:p>
-      <w:pPr>
-        <w:pStyle w:val="BodyText"/>
-        <w:rPr>
-          <w:rStyle w:val="Emphasis"/>
-          <w:rFonts w:ascii="Arial" w:hAnsi="Arial" w:cs="Arial"/>
-          <w:i w:val="0"/>
-        </w:rPr>
-      </w:pPr>
-      <w:r>
-        <w:rPr>
-          <w:rFonts w:ascii="Arial" w:hAnsi="Arial" w:cs="Arial"/>
-        </w:rPr>
-        <w:t xml:space="preserve">The game will be a about a young man who embarks on a rescue mission, his main task is to rescue his wife, who has just been captured by </w:t>
-      </w:r>
-      <w:proofErr w:type="gramStart"/>
-      <w:r>
-        <w:rPr>
-          <w:rFonts w:ascii="Arial" w:hAnsi="Arial" w:cs="Arial"/>
-        </w:rPr>
-        <w:t>the some</w:t>
-      </w:r>
-      <w:proofErr w:type="gramEnd"/>
-      <w:r>
-        <w:rPr>
-          <w:rFonts w:ascii="Arial" w:hAnsi="Arial" w:cs="Arial"/>
-        </w:rPr>
-        <w:t xml:space="preserve"> invaders who invaded the </w:t>
-      </w:r>
-      <w:r>
-        <w:rPr>
-          <w:rFonts w:ascii="Arial" w:hAnsi="Arial" w:cs="Arial"/>
-        </w:rPr>
-        <w:t>neighborhood</w:t>
-      </w:r>
-      <w:r>
-        <w:rPr>
-          <w:rFonts w:ascii="Arial" w:hAnsi="Arial" w:cs="Arial"/>
-        </w:rPr>
-        <w:t xml:space="preserve">, </w:t>
-      </w:r>
-    </w:p>
-    <w:p>
-      <w:pPr>
-        <w:pStyle w:val="BodyText"/>
-        <w:rPr>
-          <w:rStyle w:val="Emphasis"/>
-          <w:rFonts w:ascii="Arial" w:hAnsi="Arial" w:cs="Arial"/>
-          <w:i w:val="0"/>
-        </w:rPr>
-      </w:pPr>
-    </w:p>
-    <w:p>
-      <w:pPr>
-        <w:pStyle w:val="Heading3"/>
-        <w:rPr>
-          <w:rStyle w:val="Emphasis"/>
-          <w:rFonts w:cs="Arial"/>
-          <w:i w:val="0"/>
-          <w:szCs w:val="22"/>
-        </w:rPr>
-      </w:pPr>
-      <w:bookmarkStart w:id="4" w:name="_Toc515737551"/>
-      <w:r>
-        <w:rPr>
-          <w:rStyle w:val="Emphasis"/>
-          <w:rFonts w:cs="Arial"/>
-          <w:i w:val="0"/>
-          <w:szCs w:val="22"/>
-        </w:rPr>
-        <w:t>LIST OF THE FUNCTIONAL REQUIREMENTS</w:t>
-      </w:r>
-      <w:bookmarkStart w:id="5" w:name="_Toc515737556"/>
-      <w:bookmarkEnd w:id="4"/>
-    </w:p>
-    <w:p>
-      <w:pPr>
-        <w:pStyle w:val="Heading3"/>
-        <w:rPr>
-          <w:rStyle w:val="Emphasis"/>
-          <w:rFonts w:cs="Arial"/>
-          <w:i w:val="0"/>
-          <w:iCs w:val="0"/>
-          <w:szCs w:val="22"/>
-        </w:rPr>
-      </w:pPr>
-      <w:r>
-        <w:rPr>
-          <w:rStyle w:val="Emphasis"/>
-          <w:rFonts w:cs="Arial"/>
-          <w:i w:val="0"/>
-          <w:szCs w:val="22"/>
-        </w:rPr>
-        <w:t>DEFINITION OF FUNCTIONAL REQUIREMENT</w:t>
-      </w:r>
-      <w:bookmarkEnd w:id="5"/>
-    </w:p>
-    <w:p>
-      <w:pPr>
-        <w:pStyle w:val="Heading4"/>
-        <w:ind w:left="720"/>
-        <w:rPr>
-          <w:rStyle w:val="Emphasis"/>
-          <w:rFonts w:cs="Arial"/>
-          <w:i w:val="0"/>
-          <w:szCs w:val="22"/>
-          <w:u w:val="single"/>
-        </w:rPr>
-      </w:pPr>
-      <w:bookmarkStart w:id="6" w:name="_Toc515737557"/>
-      <w:r>
-        <w:rPr>
-          <w:rStyle w:val="Emphasis"/>
-          <w:rFonts w:cs="Arial"/>
-          <w:i w:val="0"/>
-          <w:szCs w:val="22"/>
-          <w:u w:val="single"/>
-        </w:rPr>
-        <w:t>Course Management Subsection</w:t>
-      </w:r>
-      <w:bookmarkEnd w:id="6"/>
-    </w:p>
-    <w:tbl>
-      <w:tblPr>
-        <w:tblStyle w:val="TableGrid2"/>
-        <w:tblW w:w="0" w:type="auto"/>
-        <w:tblInd w:w="378" w:type="dxa"/>
-        <w:tblLook w:val="04A0" w:firstRow="1" w:lastRow="0" w:firstColumn="1" w:lastColumn="0" w:noHBand="0" w:noVBand="1"/>
-      </w:tblPr>
-      <w:tblGrid>
-        <w:gridCol w:w="2918"/>
-        <w:gridCol w:w="6324"/>
-      </w:tblGrid>
-      <w:tr>
-        <w:tc>
-          <w:tcPr>
-            <w:tcW w:w="2918" w:type="dxa"/>
-          </w:tcPr>
-          <w:p>
-            <w:pPr>
-              <w:pStyle w:val="NoSpacing"/>
-              <w:rPr>
-                <w:rStyle w:val="Emphasis"/>
-                <w:rFonts w:ascii="Arial" w:hAnsi="Arial" w:cs="Arial"/>
-                <w:i w:val="0"/>
-              </w:rPr>
-            </w:pPr>
-            <w:r>
-              <w:rPr>
-                <w:rStyle w:val="Emphasis"/>
-                <w:rFonts w:ascii="Arial" w:hAnsi="Arial" w:cs="Arial"/>
-                <w:i w:val="0"/>
-              </w:rPr>
-              <w:t>Requirement Name</w:t>
-            </w:r>
-          </w:p>
-        </w:tc>
-        <w:tc>
-          <w:tcPr>
-            <w:tcW w:w="6324" w:type="dxa"/>
-          </w:tcPr>
-          <w:p>
-            <w:pPr>
-              <w:pStyle w:val="NoSpacing"/>
-              <w:rPr>
-                <w:rStyle w:val="Emphasis"/>
-                <w:rFonts w:ascii="Arial" w:hAnsi="Arial" w:cs="Arial"/>
-                <w:i w:val="0"/>
-              </w:rPr>
-            </w:pPr>
-            <w:r>
-              <w:rPr>
-                <w:rStyle w:val="Emphasis"/>
-                <w:rFonts w:ascii="Arial" w:hAnsi="Arial" w:cs="Arial"/>
-                <w:i w:val="0"/>
-              </w:rPr>
-              <w:t>------------------------------</w:t>
-            </w:r>
-          </w:p>
-        </w:tc>
-      </w:tr>
-      <w:tr>
-        <w:tc>
-          <w:tcPr>
-            <w:tcW w:w="2918" w:type="dxa"/>
-          </w:tcPr>
-          <w:p>
-            <w:pPr>
-              <w:pStyle w:val="NoSpacing"/>
-              <w:rPr>
-                <w:rStyle w:val="Emphasis"/>
-                <w:rFonts w:ascii="Arial" w:hAnsi="Arial" w:cs="Arial"/>
-                <w:i w:val="0"/>
-              </w:rPr>
-            </w:pPr>
-            <w:r>
-              <w:rPr>
-                <w:rStyle w:val="Emphasis"/>
-                <w:rFonts w:ascii="Arial" w:hAnsi="Arial" w:cs="Arial"/>
-                <w:i w:val="0"/>
-              </w:rPr>
-              <w:t>Tracking ID</w:t>
-            </w:r>
-          </w:p>
-        </w:tc>
-        <w:tc>
-          <w:tcPr>
-            <w:tcW w:w="6324" w:type="dxa"/>
-          </w:tcPr>
-          <w:p>
-            <w:pPr>
-              <w:pStyle w:val="NoSpacing"/>
-              <w:rPr>
-                <w:rStyle w:val="Emphasis"/>
-                <w:rFonts w:ascii="Arial" w:hAnsi="Arial" w:cs="Arial"/>
-                <w:i w:val="0"/>
-              </w:rPr>
-            </w:pPr>
-            <w:r>
-              <w:rPr>
-                <w:rStyle w:val="Emphasis"/>
-                <w:rFonts w:ascii="Arial" w:hAnsi="Arial" w:cs="Arial"/>
-                <w:i w:val="0"/>
-              </w:rPr>
-              <w:t>F-</w:t>
-            </w:r>
-            <w:r>
-              <w:rPr>
-                <w:rStyle w:val="Emphasis"/>
-                <w:rFonts w:ascii="Arial" w:hAnsi="Arial" w:cs="Arial"/>
-                <w:i w:val="0"/>
-              </w:rPr>
-              <w:t>RMG</w:t>
-            </w:r>
-            <w:r>
-              <w:rPr>
-                <w:rStyle w:val="Emphasis"/>
-                <w:rFonts w:ascii="Arial" w:hAnsi="Arial" w:cs="Arial"/>
-                <w:i w:val="0"/>
-              </w:rPr>
-              <w:t>0</w:t>
-            </w:r>
-            <w:r>
-              <w:rPr>
-                <w:rStyle w:val="Emphasis"/>
-                <w:rFonts w:ascii="Arial" w:hAnsi="Arial" w:cs="Arial"/>
-                <w:i w:val="0"/>
-              </w:rPr>
-              <w:t>1</w:t>
-            </w:r>
-          </w:p>
-        </w:tc>
-      </w:tr>
-    </w:tbl>
-    <w:tbl>
-      <w:tblPr>
-        <w:tblStyle w:val="TableGrid3"/>
-        <w:tblW w:w="0" w:type="auto"/>
-        <w:tblInd w:w="378" w:type="dxa"/>
-        <w:tblLook w:val="04A0" w:firstRow="1" w:lastRow="0" w:firstColumn="1" w:lastColumn="0" w:noHBand="0" w:noVBand="1"/>
-      </w:tblPr>
-      <w:tblGrid>
-        <w:gridCol w:w="2918"/>
-        <w:gridCol w:w="6324"/>
-      </w:tblGrid>
-      <w:tr>
-        <w:tc>
-          <w:tcPr>
-            <w:tcW w:w="2918" w:type="dxa"/>
-          </w:tcPr>
-          <w:p>
-            <w:pPr>
-              <w:pStyle w:val="NoSpacing"/>
-              <w:rPr>
-                <w:rStyle w:val="Emphasis"/>
-                <w:rFonts w:ascii="Arial" w:hAnsi="Arial" w:cs="Arial"/>
-                <w:i w:val="0"/>
-              </w:rPr>
-            </w:pPr>
-          </w:p>
-        </w:tc>
-        <w:tc>
-          <w:tcPr>
-            <w:tcW w:w="6324" w:type="dxa"/>
-          </w:tcPr>
-          <w:p>
-            <w:pPr>
-              <w:pStyle w:val="NoSpacing"/>
-              <w:rPr>
-                <w:rStyle w:val="Emphasis"/>
-                <w:rFonts w:ascii="Arial" w:hAnsi="Arial" w:cs="Arial"/>
-                <w:i w:val="0"/>
-              </w:rPr>
-            </w:pPr>
-          </w:p>
-        </w:tc>
-      </w:tr>
-      <w:tr>
-        <w:tc>
-          <w:tcPr>
-            <w:tcW w:w="2918" w:type="dxa"/>
-          </w:tcPr>
-          <w:p>
-            <w:pPr>
-              <w:pStyle w:val="NoSpacing"/>
-              <w:rPr>
-                <w:rStyle w:val="Emphasis"/>
-                <w:rFonts w:ascii="Arial" w:hAnsi="Arial" w:cs="Arial"/>
-                <w:i w:val="0"/>
-              </w:rPr>
-            </w:pPr>
-            <w:r>
-              <w:rPr>
-                <w:rStyle w:val="Emphasis"/>
-                <w:rFonts w:ascii="Arial" w:hAnsi="Arial" w:cs="Arial"/>
-                <w:i w:val="0"/>
-              </w:rPr>
-              <w:t>Tracking ID</w:t>
-            </w:r>
-          </w:p>
-        </w:tc>
-        <w:tc>
-          <w:tcPr>
-            <w:tcW w:w="6324" w:type="dxa"/>
-          </w:tcPr>
-          <w:p>
-            <w:pPr>
-              <w:pStyle w:val="NoSpacing"/>
-              <w:rPr>
-                <w:rStyle w:val="Emphasis"/>
-                <w:rFonts w:ascii="Arial" w:hAnsi="Arial" w:cs="Arial"/>
-                <w:i w:val="0"/>
-              </w:rPr>
-            </w:pPr>
-            <w:r>
-              <w:rPr>
-                <w:rStyle w:val="Emphasis"/>
-                <w:rFonts w:ascii="Arial" w:hAnsi="Arial" w:cs="Arial"/>
-                <w:i w:val="0"/>
-              </w:rPr>
-              <w:t>RS04</w:t>
-            </w:r>
-          </w:p>
-        </w:tc>
-      </w:tr>
-      <w:tr>
-        <w:tc>
-          <w:tcPr>
-            <w:tcW w:w="9242" w:type="dxa"/>
-            <w:gridSpan w:val="2"/>
-          </w:tcPr>
-          <w:p>
-            <w:pPr>
-              <w:pStyle w:val="NoSpacing"/>
-              <w:numPr>
-                <w:ilvl w:val="0"/>
-                <w:numId w:val="23"/>
-              </w:numPr>
-              <w:rPr>
-                <w:rStyle w:val="Emphasis"/>
-                <w:rFonts w:ascii="Arial" w:hAnsi="Arial" w:cs="Arial"/>
-                <w:i w:val="0"/>
-              </w:rPr>
-            </w:pPr>
-            <w:r>
-              <w:rPr>
-                <w:rStyle w:val="Emphasis"/>
-                <w:rFonts w:ascii="Arial" w:hAnsi="Arial" w:cs="Arial"/>
-                <w:i w:val="0"/>
-              </w:rPr>
-              <w:t xml:space="preserve">Description: </w:t>
-            </w:r>
-          </w:p>
-          <w:p>
-            <w:pPr>
-              <w:pStyle w:val="NoSpacing"/>
-              <w:ind w:left="720"/>
-              <w:rPr>
-                <w:rStyle w:val="Emphasis"/>
-                <w:rFonts w:ascii="Arial" w:hAnsi="Arial" w:cs="Arial"/>
-                <w:i w:val="0"/>
-              </w:rPr>
-            </w:pPr>
-          </w:p>
-          <w:p>
-            <w:pPr>
-              <w:pStyle w:val="NoSpacing"/>
-              <w:numPr>
-                <w:ilvl w:val="0"/>
-                <w:numId w:val="23"/>
-              </w:numPr>
-              <w:rPr>
-                <w:rStyle w:val="Emphasis"/>
-                <w:rFonts w:ascii="Arial" w:hAnsi="Arial" w:cs="Arial"/>
-                <w:i w:val="0"/>
-              </w:rPr>
-            </w:pPr>
-            <w:r>
-              <w:rPr>
-                <w:rStyle w:val="Emphasis"/>
-                <w:rFonts w:ascii="Arial" w:hAnsi="Arial" w:cs="Arial"/>
-                <w:i w:val="0"/>
-              </w:rPr>
-              <w:t>Input Data:</w:t>
-            </w:r>
-          </w:p>
-          <w:p>
-            <w:pPr>
-              <w:pStyle w:val="NoSpacing"/>
-              <w:rPr>
-                <w:rStyle w:val="Emphasis"/>
-                <w:rFonts w:ascii="Arial" w:hAnsi="Arial" w:cs="Arial"/>
-                <w:i w:val="0"/>
-              </w:rPr>
-            </w:pPr>
-          </w:p>
-          <w:p>
-            <w:pPr>
-              <w:pStyle w:val="NoSpacing"/>
-              <w:numPr>
-                <w:ilvl w:val="0"/>
-                <w:numId w:val="23"/>
-              </w:numPr>
-              <w:rPr>
-                <w:rStyle w:val="Emphasis"/>
-                <w:rFonts w:ascii="Arial" w:hAnsi="Arial" w:cs="Arial"/>
-                <w:i w:val="0"/>
-              </w:rPr>
-            </w:pPr>
-            <w:r>
-              <w:rPr>
-                <w:rStyle w:val="Emphasis"/>
-                <w:rFonts w:ascii="Arial" w:hAnsi="Arial" w:cs="Arial"/>
-                <w:i w:val="0"/>
-              </w:rPr>
-              <w:t>Business Rules:</w:t>
-            </w:r>
-          </w:p>
-          <w:p>
-            <w:pPr>
-              <w:pStyle w:val="NoSpacing"/>
-              <w:rPr>
-                <w:rStyle w:val="Emphasis"/>
-                <w:rFonts w:ascii="Arial" w:hAnsi="Arial" w:cs="Arial"/>
-                <w:i w:val="0"/>
-              </w:rPr>
-            </w:pPr>
-          </w:p>
-          <w:p>
-            <w:pPr>
-              <w:pStyle w:val="NoSpacing"/>
-              <w:numPr>
-                <w:ilvl w:val="0"/>
-                <w:numId w:val="23"/>
-              </w:numPr>
-              <w:rPr>
-                <w:rStyle w:val="Emphasis"/>
-                <w:rFonts w:ascii="Arial" w:hAnsi="Arial" w:cs="Arial"/>
-                <w:i w:val="0"/>
-              </w:rPr>
-            </w:pPr>
-            <w:r>
-              <w:rPr>
-                <w:rStyle w:val="Emphasis"/>
-                <w:rFonts w:ascii="Arial" w:hAnsi="Arial" w:cs="Arial"/>
-                <w:i w:val="0"/>
-              </w:rPr>
-              <w:t>Output Data:</w:t>
-            </w:r>
-          </w:p>
-          <w:p>
-            <w:pPr>
-              <w:pStyle w:val="NoSpacing"/>
-              <w:rPr>
-                <w:rStyle w:val="Emphasis"/>
-                <w:rFonts w:ascii="Arial" w:hAnsi="Arial" w:cs="Arial"/>
-                <w:i w:val="0"/>
-              </w:rPr>
-            </w:pPr>
-          </w:p>
-          <w:p>
-            <w:pPr>
-              <w:pStyle w:val="NoSpacing"/>
-              <w:numPr>
-                <w:ilvl w:val="0"/>
-                <w:numId w:val="23"/>
-              </w:numPr>
-              <w:rPr>
-                <w:rStyle w:val="Emphasis"/>
-                <w:rFonts w:ascii="Arial" w:hAnsi="Arial" w:cs="Arial"/>
-                <w:i w:val="0"/>
-              </w:rPr>
-            </w:pPr>
-            <w:r>
-              <w:rPr>
-                <w:rStyle w:val="Emphasis"/>
-                <w:rFonts w:ascii="Arial" w:hAnsi="Arial" w:cs="Arial"/>
-                <w:i w:val="0"/>
-              </w:rPr>
-              <w:t>Outstanding Requirement Issues:</w:t>
-            </w:r>
-          </w:p>
-          <w:p>
-            <w:pPr>
-              <w:pStyle w:val="NoSpacing"/>
-              <w:ind w:left="1080"/>
-              <w:rPr>
-                <w:rStyle w:val="Emphasis"/>
-                <w:rFonts w:ascii="Arial" w:hAnsi="Arial" w:cs="Arial"/>
-                <w:i w:val="0"/>
-              </w:rPr>
-            </w:pPr>
-          </w:p>
-        </w:tc>
-      </w:tr>
-    </w:tbl>
-    <w:p>
-      <w:pPr>
-        <w:pStyle w:val="BodyText"/>
-        <w:rPr>
-          <w:rFonts w:ascii="Arial" w:hAnsi="Arial" w:cs="Arial"/>
-        </w:rPr>
-      </w:pPr>
-    </w:p>
-    <w:p>
-      <w:pPr>
-        <w:pStyle w:val="Heading3"/>
-        <w:rPr>
-          <w:rStyle w:val="Emphasis"/>
-          <w:rFonts w:cs="Arial"/>
-          <w:i w:val="0"/>
-          <w:szCs w:val="22"/>
-        </w:rPr>
-      </w:pPr>
-      <w:r>
-        <w:rPr>
-          <w:rStyle w:val="Emphasis"/>
-          <w:rFonts w:cs="Arial"/>
-          <w:i w:val="0"/>
-          <w:szCs w:val="22"/>
-        </w:rPr>
-        <w:lastRenderedPageBreak/>
-        <w:t>LIST OF THE FUNCTIONAL REQUIREMENTS</w:t>
-      </w:r>
-    </w:p>
-    <w:p>
-      <w:pPr>
-        <w:pStyle w:val="Heading3"/>
-        <w:rPr>
-          <w:rStyle w:val="Emphasis"/>
-          <w:rFonts w:cs="Arial"/>
-          <w:i w:val="0"/>
-          <w:szCs w:val="22"/>
-        </w:rPr>
-      </w:pPr>
-      <w:r>
-        <w:rPr>
-          <w:rStyle w:val="Emphasis"/>
-          <w:rFonts w:cs="Arial"/>
-          <w:i w:val="0"/>
-          <w:szCs w:val="22"/>
-        </w:rPr>
-        <w:t>DEFINITION OF FUNCTIONAL REQUIREMENT</w:t>
-      </w:r>
-      <w:r>
-        <w:rPr>
-          <w:rStyle w:val="Emphasis"/>
-          <w:rFonts w:cs="Arial"/>
-          <w:i w:val="0"/>
-          <w:szCs w:val="22"/>
-        </w:rPr>
-        <w:t>s</w:t>
-      </w:r>
-    </w:p>
-    <w:tbl>
-      <w:tblPr>
-        <w:tblStyle w:val="TableGrid2"/>
-        <w:tblW w:w="0" w:type="auto"/>
-        <w:tblInd w:w="378" w:type="dxa"/>
-        <w:tblLook w:val="04A0" w:firstRow="1" w:lastRow="0" w:firstColumn="1" w:lastColumn="0" w:noHBand="0" w:noVBand="1"/>
-      </w:tblPr>
-      <w:tblGrid>
-        <w:gridCol w:w="2918"/>
-        <w:gridCol w:w="6324"/>
-      </w:tblGrid>
-      <w:tr>
-        <w:tc>
-          <w:tcPr>
-            <w:tcW w:w="2918" w:type="dxa"/>
-          </w:tcPr>
-          <w:p>
-            <w:pPr>
-              <w:pStyle w:val="NoSpacing"/>
-              <w:rPr>
-                <w:rStyle w:val="Emphasis"/>
-                <w:rFonts w:ascii="Arial" w:hAnsi="Arial" w:cs="Arial"/>
-                <w:i w:val="0"/>
-              </w:rPr>
-            </w:pPr>
-            <w:r>
-              <w:rPr>
-                <w:rStyle w:val="Emphasis"/>
-                <w:rFonts w:ascii="Arial" w:hAnsi="Arial" w:cs="Arial"/>
-                <w:i w:val="0"/>
-              </w:rPr>
-              <w:t>Requirement Name</w:t>
-            </w:r>
-          </w:p>
-        </w:tc>
-        <w:tc>
-          <w:tcPr>
-            <w:tcW w:w="6324" w:type="dxa"/>
-          </w:tcPr>
-          <w:p>
-            <w:pPr>
-              <w:pStyle w:val="NoSpacing"/>
-              <w:rPr>
-                <w:rStyle w:val="Emphasis"/>
-                <w:rFonts w:ascii="Arial" w:hAnsi="Arial" w:cs="Arial"/>
-                <w:i w:val="0"/>
-              </w:rPr>
-            </w:pPr>
-            <w:r>
-              <w:rPr>
-                <w:rStyle w:val="Emphasis"/>
-                <w:rFonts w:ascii="Arial" w:hAnsi="Arial" w:cs="Arial"/>
-                <w:i w:val="0"/>
-              </w:rPr>
-              <w:t>------------------------------</w:t>
-            </w:r>
-          </w:p>
-        </w:tc>
-      </w:tr>
-      <w:tr>
-        <w:tc>
-          <w:tcPr>
-            <w:tcW w:w="2918" w:type="dxa"/>
-          </w:tcPr>
-          <w:p>
-            <w:pPr>
-              <w:pStyle w:val="NoSpacing"/>
-              <w:rPr>
-                <w:rStyle w:val="Emphasis"/>
-                <w:rFonts w:ascii="Arial" w:hAnsi="Arial" w:cs="Arial"/>
-                <w:i w:val="0"/>
-              </w:rPr>
-            </w:pPr>
-            <w:r>
-              <w:rPr>
-                <w:rStyle w:val="Emphasis"/>
-                <w:rFonts w:ascii="Arial" w:hAnsi="Arial" w:cs="Arial"/>
-                <w:i w:val="0"/>
-              </w:rPr>
-              <w:t>Tracking ID</w:t>
-            </w:r>
-          </w:p>
-        </w:tc>
-        <w:tc>
-          <w:tcPr>
-            <w:tcW w:w="6324" w:type="dxa"/>
-          </w:tcPr>
-          <w:p>
-            <w:pPr>
-              <w:pStyle w:val="NoSpacing"/>
-              <w:rPr>
-                <w:rStyle w:val="Emphasis"/>
-                <w:rFonts w:ascii="Arial" w:hAnsi="Arial" w:cs="Arial"/>
-                <w:i w:val="0"/>
-              </w:rPr>
-            </w:pPr>
-            <w:r>
-              <w:rPr>
-                <w:rStyle w:val="Emphasis"/>
-                <w:rFonts w:ascii="Arial" w:hAnsi="Arial" w:cs="Arial"/>
-                <w:i w:val="0"/>
-              </w:rPr>
-              <w:t>NF-</w:t>
-            </w:r>
-            <w:r>
-              <w:rPr>
-                <w:rStyle w:val="Emphasis"/>
-                <w:rFonts w:ascii="Arial" w:hAnsi="Arial" w:cs="Arial"/>
-                <w:i w:val="0"/>
-              </w:rPr>
-              <w:t>RMG</w:t>
-            </w:r>
-            <w:r>
-              <w:rPr>
-                <w:rStyle w:val="Emphasis"/>
-                <w:rFonts w:ascii="Arial" w:hAnsi="Arial" w:cs="Arial"/>
-                <w:i w:val="0"/>
-              </w:rPr>
-              <w:t>0</w:t>
-            </w:r>
-            <w:r>
-              <w:rPr>
-                <w:rStyle w:val="Emphasis"/>
-                <w:rFonts w:ascii="Arial" w:hAnsi="Arial" w:cs="Arial"/>
-                <w:i w:val="0"/>
-              </w:rPr>
-              <w:t>1</w:t>
-            </w:r>
-          </w:p>
-        </w:tc>
-      </w:tr>
-    </w:tbl>
-    <w:tbl>
-      <w:tblPr>
-        <w:tblStyle w:val="TableGrid3"/>
-        <w:tblW w:w="0" w:type="auto"/>
-        <w:tblInd w:w="378" w:type="dxa"/>
-        <w:tblLook w:val="04A0" w:firstRow="1" w:lastRow="0" w:firstColumn="1" w:lastColumn="0" w:noHBand="0" w:noVBand="1"/>
-      </w:tblPr>
-      <w:tblGrid>
-        <w:gridCol w:w="2918"/>
-        <w:gridCol w:w="6324"/>
-      </w:tblGrid>
-      <w:tr>
-        <w:tc>
-          <w:tcPr>
-            <w:tcW w:w="2918" w:type="dxa"/>
-          </w:tcPr>
-          <w:p>
-            <w:pPr>
-              <w:pStyle w:val="NoSpacing"/>
-              <w:rPr>
-                <w:rStyle w:val="Emphasis"/>
-                <w:rFonts w:ascii="Arial" w:hAnsi="Arial" w:cs="Arial"/>
-                <w:i w:val="0"/>
-              </w:rPr>
-            </w:pPr>
-          </w:p>
-        </w:tc>
-        <w:tc>
-          <w:tcPr>
-            <w:tcW w:w="6324" w:type="dxa"/>
-          </w:tcPr>
-          <w:p>
-            <w:pPr>
-              <w:pStyle w:val="NoSpacing"/>
-              <w:rPr>
-                <w:rStyle w:val="Emphasis"/>
-                <w:rFonts w:ascii="Arial" w:hAnsi="Arial" w:cs="Arial"/>
-                <w:i w:val="0"/>
-              </w:rPr>
-            </w:pPr>
-          </w:p>
-        </w:tc>
-      </w:tr>
-      <w:tr>
-        <w:tc>
-          <w:tcPr>
-            <w:tcW w:w="2918" w:type="dxa"/>
-          </w:tcPr>
-          <w:p>
-            <w:pPr>
-              <w:pStyle w:val="NoSpacing"/>
-              <w:rPr>
-                <w:rStyle w:val="Emphasis"/>
-                <w:rFonts w:ascii="Arial" w:hAnsi="Arial" w:cs="Arial"/>
-                <w:i w:val="0"/>
-              </w:rPr>
-            </w:pPr>
-            <w:r>
-              <w:rPr>
-                <w:rStyle w:val="Emphasis"/>
-                <w:rFonts w:ascii="Arial" w:hAnsi="Arial" w:cs="Arial"/>
-                <w:i w:val="0"/>
-              </w:rPr>
-              <w:t>Tracking ID</w:t>
-            </w:r>
-          </w:p>
-        </w:tc>
-        <w:tc>
-          <w:tcPr>
-            <w:tcW w:w="6324" w:type="dxa"/>
-          </w:tcPr>
-          <w:p>
-            <w:pPr>
-              <w:pStyle w:val="NoSpacing"/>
-              <w:rPr>
-                <w:rStyle w:val="Emphasis"/>
-                <w:rFonts w:ascii="Arial" w:hAnsi="Arial" w:cs="Arial"/>
-                <w:i w:val="0"/>
-              </w:rPr>
-            </w:pPr>
-            <w:r>
-              <w:rPr>
-                <w:rStyle w:val="Emphasis"/>
-                <w:rFonts w:ascii="Arial" w:hAnsi="Arial" w:cs="Arial"/>
-                <w:i w:val="0"/>
-              </w:rPr>
-              <w:t>RS04</w:t>
-            </w:r>
-          </w:p>
-        </w:tc>
-      </w:tr>
-      <w:tr>
-        <w:tc>
-          <w:tcPr>
-            <w:tcW w:w="9242" w:type="dxa"/>
-            <w:gridSpan w:val="2"/>
-          </w:tcPr>
-          <w:p>
-            <w:pPr>
-              <w:pStyle w:val="NoSpacing"/>
-              <w:numPr>
-                <w:ilvl w:val="0"/>
-                <w:numId w:val="24"/>
-              </w:numPr>
-              <w:rPr>
-                <w:rStyle w:val="Emphasis"/>
-                <w:rFonts w:ascii="Arial" w:hAnsi="Arial" w:cs="Arial"/>
-                <w:i w:val="0"/>
-              </w:rPr>
-            </w:pPr>
-            <w:r>
-              <w:rPr>
-                <w:rStyle w:val="Emphasis"/>
-                <w:rFonts w:ascii="Arial" w:hAnsi="Arial" w:cs="Arial"/>
-                <w:i w:val="0"/>
-              </w:rPr>
-              <w:t xml:space="preserve">Description: </w:t>
-            </w:r>
-          </w:p>
-          <w:p>
-            <w:pPr>
-              <w:pStyle w:val="NoSpacing"/>
-              <w:ind w:left="720"/>
-              <w:rPr>
-                <w:rStyle w:val="Emphasis"/>
-                <w:rFonts w:ascii="Arial" w:hAnsi="Arial" w:cs="Arial"/>
-                <w:i w:val="0"/>
-              </w:rPr>
-            </w:pPr>
-          </w:p>
-          <w:p>
-            <w:pPr>
-              <w:pStyle w:val="NoSpacing"/>
-              <w:numPr>
-                <w:ilvl w:val="0"/>
-                <w:numId w:val="24"/>
-              </w:numPr>
-              <w:rPr>
-                <w:rStyle w:val="Emphasis"/>
-                <w:rFonts w:ascii="Arial" w:hAnsi="Arial" w:cs="Arial"/>
-                <w:i w:val="0"/>
-              </w:rPr>
-            </w:pPr>
-            <w:r>
-              <w:rPr>
-                <w:rStyle w:val="Emphasis"/>
-                <w:rFonts w:ascii="Arial" w:hAnsi="Arial" w:cs="Arial"/>
-                <w:i w:val="0"/>
-              </w:rPr>
-              <w:t>Input Data:</w:t>
-            </w:r>
-          </w:p>
-          <w:p>
-            <w:pPr>
-              <w:pStyle w:val="NoSpacing"/>
-              <w:rPr>
-                <w:rStyle w:val="Emphasis"/>
-                <w:rFonts w:ascii="Arial" w:hAnsi="Arial" w:cs="Arial"/>
-                <w:i w:val="0"/>
-              </w:rPr>
-            </w:pPr>
-          </w:p>
-          <w:p>
-            <w:pPr>
-              <w:pStyle w:val="NoSpacing"/>
-              <w:numPr>
-                <w:ilvl w:val="0"/>
-                <w:numId w:val="24"/>
-              </w:numPr>
-              <w:rPr>
-                <w:rStyle w:val="Emphasis"/>
-                <w:rFonts w:ascii="Arial" w:hAnsi="Arial" w:cs="Arial"/>
-                <w:i w:val="0"/>
-              </w:rPr>
-            </w:pPr>
-            <w:r>
-              <w:rPr>
-                <w:rStyle w:val="Emphasis"/>
-                <w:rFonts w:ascii="Arial" w:hAnsi="Arial" w:cs="Arial"/>
-                <w:i w:val="0"/>
-              </w:rPr>
-              <w:t>Business Rules:</w:t>
-            </w:r>
-          </w:p>
-          <w:p>
-            <w:pPr>
-              <w:pStyle w:val="NoSpacing"/>
-              <w:rPr>
-                <w:rStyle w:val="Emphasis"/>
-                <w:rFonts w:ascii="Arial" w:hAnsi="Arial" w:cs="Arial"/>
-                <w:i w:val="0"/>
-              </w:rPr>
-            </w:pPr>
-          </w:p>
-          <w:p>
-            <w:pPr>
-              <w:pStyle w:val="NoSpacing"/>
-              <w:numPr>
-                <w:ilvl w:val="0"/>
-                <w:numId w:val="24"/>
-              </w:numPr>
-              <w:rPr>
-                <w:rStyle w:val="Emphasis"/>
-                <w:rFonts w:ascii="Arial" w:hAnsi="Arial" w:cs="Arial"/>
-                <w:i w:val="0"/>
-              </w:rPr>
-            </w:pPr>
-            <w:r>
-              <w:rPr>
-                <w:rStyle w:val="Emphasis"/>
-                <w:rFonts w:ascii="Arial" w:hAnsi="Arial" w:cs="Arial"/>
-                <w:i w:val="0"/>
-              </w:rPr>
-              <w:t>Output Data:</w:t>
-            </w:r>
-          </w:p>
-          <w:p>
-            <w:pPr>
-              <w:pStyle w:val="NoSpacing"/>
-              <w:rPr>
-                <w:rStyle w:val="Emphasis"/>
-                <w:rFonts w:ascii="Arial" w:hAnsi="Arial" w:cs="Arial"/>
-                <w:i w:val="0"/>
-              </w:rPr>
-            </w:pPr>
-          </w:p>
-          <w:p>
-            <w:pPr>
-              <w:pStyle w:val="NoSpacing"/>
-              <w:numPr>
-                <w:ilvl w:val="0"/>
-                <w:numId w:val="24"/>
-              </w:numPr>
-              <w:rPr>
-                <w:rStyle w:val="Emphasis"/>
-                <w:rFonts w:ascii="Arial" w:hAnsi="Arial" w:cs="Arial"/>
-                <w:i w:val="0"/>
-              </w:rPr>
-            </w:pPr>
-            <w:r>
-              <w:rPr>
-                <w:rStyle w:val="Emphasis"/>
-                <w:rFonts w:ascii="Arial" w:hAnsi="Arial" w:cs="Arial"/>
-                <w:i w:val="0"/>
-              </w:rPr>
-              <w:t>Outstanding Requirement Issues:</w:t>
-            </w:r>
-          </w:p>
-          <w:p>
-            <w:pPr>
-              <w:pStyle w:val="NoSpacing"/>
-              <w:ind w:left="1080"/>
-              <w:rPr>
-                <w:rStyle w:val="Emphasis"/>
-                <w:rFonts w:ascii="Arial" w:hAnsi="Arial" w:cs="Arial"/>
-                <w:i w:val="0"/>
-              </w:rPr>
-            </w:pPr>
-          </w:p>
-        </w:tc>
-      </w:tr>
-    </w:tbl>
     <w:p>
       <w:pPr>
         <w:pStyle w:val="BodyText"/>
@@ -6509,7 +4602,7 @@
     <w:uiPriority w:val="99"/>
     <w:unhideWhenUsed/>
     <w:qFormat/>
-    <w:rsid w:val="00350F0E"/>
+    <w:rsid w:val="0026351D"/>
     <w:pPr>
       <w:keepNext/>
       <w:numPr>
@@ -6520,6 +4613,7 @@
       <w:autoSpaceDN w:val="0"/>
       <w:adjustRightInd w:val="0"/>
       <w:spacing w:before="240" w:line="240" w:lineRule="auto"/>
+      <w:jc w:val="center"/>
       <w:outlineLvl w:val="2"/>
     </w:pPr>
     <w:rPr>
@@ -6841,7 +4935,7 @@
     <w:basedOn w:val="DefaultParagraphFont"/>
     <w:link w:val="Heading3"/>
     <w:uiPriority w:val="99"/>
-    <w:rsid w:val="00350F0E"/>
+    <w:rsid w:val="0026351D"/>
     <w:rPr>
       <w:rFonts w:ascii="Arial" w:eastAsia="SimSun" w:hAnsi="Arial" w:cs="Times New Roman"/>
       <w:b/>
@@ -7775,7 +5869,7 @@
 </file>
 
 <file path=customXml/itemProps1.xml><?xml version="1.0" encoding="utf-8"?>
-<ds:datastoreItem xmlns:ds="http://schemas.openxmlformats.org/officeDocument/2006/customXml" ds:itemID="{CCFF6604-6BC8-44BE-B8F1-53DDD9AD78BC}">
+<ds:datastoreItem xmlns:ds="http://schemas.openxmlformats.org/officeDocument/2006/customXml" ds:itemID="{76445D51-45DA-446F-B847-35A3C3178610}">
   <ds:schemaRefs>
     <ds:schemaRef ds:uri="http://schemas.openxmlformats.org/officeDocument/2006/bibliography"/>
   </ds:schemaRefs>

</xml_diff>

<commit_message>
added new files and we are working first submission
</commit_message>
<xml_diff>
--- a/gameNarrative.docx
+++ b/gameNarrative.docx
@@ -1,6 +1,6 @@
 
 <file path=word/document.xml><?xml version="1.0" encoding="utf-8"?>
-<w:document xmlns:wpc="http://schemas.microsoft.com/office/word/2010/wordprocessingCanvas" xmlns:cx="http://schemas.microsoft.com/office/drawing/2014/chartex" xmlns:cx1="http://schemas.microsoft.com/office/drawing/2015/9/8/chartex" xmlns:cx2="http://schemas.microsoft.com/office/drawing/2015/10/21/chartex" xmlns:cx3="http://schemas.microsoft.com/office/drawing/2016/5/9/chartex" xmlns:cx4="http://schemas.microsoft.com/office/drawing/2016/5/10/chartex" xmlns:cx5="http://schemas.microsoft.com/office/drawing/2016/5/11/chartex" xmlns:cx6="http://schemas.microsoft.com/office/drawing/2016/5/12/chartex" xmlns:cx7="http://schemas.microsoft.com/office/drawing/2016/5/13/chartex" xmlns:cx8="http://schemas.microsoft.com/office/drawing/2016/5/14/chartex" xmlns:mc="http://schemas.openxmlformats.org/markup-compatibility/2006" xmlns:aink="http://schemas.microsoft.com/office/drawing/2016/ink" xmlns:am3d="http://schemas.microsoft.com/office/drawing/2017/model3d" xmlns:o="urn:schemas-microsoft-com:office:office" xmlns:r="http://schemas.openxmlformats.org/officeDocument/2006/relationships" xmlns:m="http://schemas.openxmlformats.org/officeDocument/2006/math" xmlns:v="urn:schemas-microsoft-com:vml" xmlns:wp14="http://schemas.microsoft.com/office/word/2010/wordprocessingDrawing" xmlns:wp="http://schemas.openxmlformats.org/drawingml/2006/wordprocessingDrawing" xmlns:w10="urn:schemas-microsoft-com:office:word" xmlns:w="http://schemas.openxmlformats.org/wordprocessingml/2006/main" xmlns:w14="http://schemas.microsoft.com/office/word/2010/wordml" xmlns:w15="http://schemas.microsoft.com/office/word/2012/wordml" xmlns:w16cid="http://schemas.microsoft.com/office/word/2016/wordml/cid" xmlns:w16se="http://schemas.microsoft.com/office/word/2015/wordml/symex" xmlns:wpg="http://schemas.microsoft.com/office/word/2010/wordprocessingGroup" xmlns:wpi="http://schemas.microsoft.com/office/word/2010/wordprocessingInk" xmlns:wne="http://schemas.microsoft.com/office/word/2006/wordml" xmlns:wps="http://schemas.microsoft.com/office/word/2010/wordprocessingShape" mc:Ignorable="w14 w15 w16se w16cid wp14">
+<w:document xmlns:wpc="http://schemas.microsoft.com/office/word/2010/wordprocessingCanvas" xmlns:cx="http://schemas.microsoft.com/office/drawing/2014/chartex" xmlns:cx1="http://schemas.microsoft.com/office/drawing/2015/9/8/chartex" xmlns:mc="http://schemas.openxmlformats.org/markup-compatibility/2006" xmlns:o="urn:schemas-microsoft-com:office:office" xmlns:r="http://schemas.openxmlformats.org/officeDocument/2006/relationships" xmlns:m="http://schemas.openxmlformats.org/officeDocument/2006/math" xmlns:v="urn:schemas-microsoft-com:vml" xmlns:wp14="http://schemas.microsoft.com/office/word/2010/wordprocessingDrawing" xmlns:wp="http://schemas.openxmlformats.org/drawingml/2006/wordprocessingDrawing" xmlns:w10="urn:schemas-microsoft-com:office:word" xmlns:w="http://schemas.openxmlformats.org/wordprocessingml/2006/main" xmlns:w14="http://schemas.microsoft.com/office/word/2010/wordml" xmlns:w15="http://schemas.microsoft.com/office/word/2012/wordml" xmlns:w16se="http://schemas.microsoft.com/office/word/2015/wordml/symex" xmlns:wpg="http://schemas.microsoft.com/office/word/2010/wordprocessingGroup" xmlns:wpi="http://schemas.microsoft.com/office/word/2010/wordprocessingInk" xmlns:wne="http://schemas.microsoft.com/office/word/2006/wordml" xmlns:wps="http://schemas.microsoft.com/office/word/2010/wordprocessingShape" mc:Ignorable="w14 w15 w16se wp14">
   <w:body>
     <w:p>
       <w:pPr>
@@ -2418,7 +2418,6 @@
                 <w:color w:val="00B050"/>
               </w:rPr>
             </w:pPr>
-            <w:proofErr w:type="gramStart"/>
             <w:r>
               <w:rPr>
                 <w:rFonts w:ascii="Times New Roman" w:eastAsia="Times New Roman" w:hAnsi="Times New Roman" w:cs="Times New Roman"/>
@@ -2426,17 +2425,7 @@
                 <w:sz w:val="24"/>
                 <w:szCs w:val="24"/>
               </w:rPr>
-              <w:t>Snake(</w:t>
-            </w:r>
-            <w:proofErr w:type="gramEnd"/>
-            <w:r>
-              <w:rPr>
-                <w:rFonts w:ascii="Times New Roman" w:eastAsia="Times New Roman" w:hAnsi="Times New Roman" w:cs="Times New Roman"/>
-                <w:color w:val="00B050"/>
-                <w:sz w:val="24"/>
-                <w:szCs w:val="24"/>
-              </w:rPr>
-              <w:t>SNK78)</w:t>
+              <w:t>Snake(SNK78)</w:t>
             </w:r>
           </w:p>
           <w:p>
@@ -3301,27 +3290,7 @@
                 <w:sz w:val="24"/>
                 <w:szCs w:val="24"/>
               </w:rPr>
-              <w:t xml:space="preserve">A ditch is beside player’s pathway. Player must solve 2 puzzles to move ahead. You can also exit the room if the puzzle </w:t>
-            </w:r>
-            <w:proofErr w:type="gramStart"/>
-            <w:r>
-              <w:rPr>
-                <w:rFonts w:ascii="Times New Roman" w:eastAsia="Times New Roman" w:hAnsi="Times New Roman" w:cs="Times New Roman"/>
-                <w:color w:val="1F497D" w:themeColor="text2"/>
-                <w:sz w:val="24"/>
-                <w:szCs w:val="24"/>
-              </w:rPr>
-              <w:t>are</w:t>
-            </w:r>
-            <w:proofErr w:type="gramEnd"/>
-            <w:r>
-              <w:rPr>
-                <w:rFonts w:ascii="Times New Roman" w:eastAsia="Times New Roman" w:hAnsi="Times New Roman" w:cs="Times New Roman"/>
-                <w:color w:val="1F497D" w:themeColor="text2"/>
-                <w:sz w:val="24"/>
-                <w:szCs w:val="24"/>
-              </w:rPr>
-              <w:t xml:space="preserve"> too hard to answer.</w:t>
+              <w:t>A ditch is beside player’s pathway. Player must solve 2 puzzles to move ahead. You can also exit the room if the puzzle are too hard to answer.</w:t>
             </w:r>
           </w:p>
         </w:tc>
@@ -4133,27 +4102,7 @@
                 <w:sz w:val="24"/>
                 <w:szCs w:val="24"/>
               </w:rPr>
-              <w:t xml:space="preserve">A pit fall trap full of scorpion must solve the puzzle to get out or a given a chance to kill a scorpion it </w:t>
-            </w:r>
-            <w:proofErr w:type="gramStart"/>
-            <w:r>
-              <w:rPr>
-                <w:rFonts w:ascii="Times New Roman" w:eastAsia="Times New Roman" w:hAnsi="Times New Roman" w:cs="Times New Roman"/>
-                <w:color w:val="C00000"/>
-                <w:sz w:val="24"/>
-                <w:szCs w:val="24"/>
-              </w:rPr>
-              <w:t>drop</w:t>
-            </w:r>
-            <w:proofErr w:type="gramEnd"/>
-            <w:r>
-              <w:rPr>
-                <w:rFonts w:ascii="Times New Roman" w:eastAsia="Times New Roman" w:hAnsi="Times New Roman" w:cs="Times New Roman"/>
-                <w:color w:val="C00000"/>
-                <w:sz w:val="24"/>
-                <w:szCs w:val="24"/>
-              </w:rPr>
-              <w:t xml:space="preserve"> antidote potion.</w:t>
+              <w:t>A pit fall trap full of scorpion must solve the puzzle to get out or a given a chance to kill a scorpion it drop antidote potion.</w:t>
             </w:r>
           </w:p>
         </w:tc>
@@ -4179,27 +4128,7 @@
                 <w:sz w:val="24"/>
                 <w:szCs w:val="24"/>
               </w:rPr>
-              <w:t xml:space="preserve">The puzzle </w:t>
-            </w:r>
-            <w:proofErr w:type="gramStart"/>
-            <w:r>
-              <w:rPr>
-                <w:rFonts w:ascii="Times New Roman" w:eastAsia="Times New Roman" w:hAnsi="Times New Roman" w:cs="Times New Roman"/>
-                <w:color w:val="C00000"/>
-                <w:sz w:val="24"/>
-                <w:szCs w:val="24"/>
-              </w:rPr>
-              <w:t>solve</w:t>
-            </w:r>
-            <w:proofErr w:type="gramEnd"/>
-            <w:r>
-              <w:rPr>
-                <w:rFonts w:ascii="Times New Roman" w:eastAsia="Times New Roman" w:hAnsi="Times New Roman" w:cs="Times New Roman"/>
-                <w:color w:val="C00000"/>
-                <w:sz w:val="24"/>
-                <w:szCs w:val="24"/>
-              </w:rPr>
-              <w:t xml:space="preserve"> matching picture to open the door to escape. If stun player loses 5 health points.</w:t>
+              <w:t>The puzzle solve matching picture to open the door to escape. If stun player loses 5 health points.</w:t>
             </w:r>
           </w:p>
         </w:tc>
@@ -5621,27 +5550,7 @@
                 <w:sz w:val="24"/>
                 <w:szCs w:val="24"/>
               </w:rPr>
-              <w:t xml:space="preserve">This room is very close to the boss man. Hence it is designed to discourage players from moving forward with the game, by having several monster attacks and difficult puzzles. No artifact is provided for player by default. If player exits, he/she must still come back to this room </w:t>
-            </w:r>
-            <w:proofErr w:type="gramStart"/>
-            <w:r>
-              <w:rPr>
-                <w:rFonts w:ascii="Times New Roman" w:eastAsia="Times New Roman" w:hAnsi="Times New Roman" w:cs="Times New Roman"/>
-                <w:color w:val="1F497D" w:themeColor="text2"/>
-                <w:sz w:val="24"/>
-                <w:szCs w:val="24"/>
-              </w:rPr>
-              <w:t>in order to</w:t>
-            </w:r>
-            <w:proofErr w:type="gramEnd"/>
-            <w:r>
-              <w:rPr>
-                <w:rFonts w:ascii="Times New Roman" w:eastAsia="Times New Roman" w:hAnsi="Times New Roman" w:cs="Times New Roman"/>
-                <w:color w:val="1F497D" w:themeColor="text2"/>
-                <w:sz w:val="24"/>
-                <w:szCs w:val="24"/>
-              </w:rPr>
-              <w:t xml:space="preserve"> reach the boss.  </w:t>
+              <w:t xml:space="preserve">This room is very close to the boss man. Hence it is designed to discourage players from moving forward with the game, by having several monster attacks and difficult puzzles. No artifact is provided for player by default. If player exits, he/she must still come back to this room in order to reach the boss.  </w:t>
             </w:r>
           </w:p>
         </w:tc>
@@ -7070,27 +6979,7 @@
                 <w:szCs w:val="24"/>
                 <w:highlight w:val="yellow"/>
               </w:rPr>
-              <w:t xml:space="preserve">This is the small room located in jungle furry. There's a monster in this room and defeating the monster drops you </w:t>
-            </w:r>
-            <w:proofErr w:type="gramStart"/>
-            <w:r>
-              <w:rPr>
-                <w:rFonts w:ascii="Times New Roman" w:eastAsia="Times New Roman" w:hAnsi="Times New Roman" w:cs="Times New Roman"/>
-                <w:sz w:val="24"/>
-                <w:szCs w:val="24"/>
-                <w:highlight w:val="yellow"/>
-              </w:rPr>
-              <w:t>an</w:t>
-            </w:r>
-            <w:proofErr w:type="gramEnd"/>
-            <w:r>
-              <w:rPr>
-                <w:rFonts w:ascii="Times New Roman" w:eastAsia="Times New Roman" w:hAnsi="Times New Roman" w:cs="Times New Roman"/>
-                <w:sz w:val="24"/>
-                <w:szCs w:val="24"/>
-                <w:highlight w:val="yellow"/>
-              </w:rPr>
-              <w:t xml:space="preserve"> knife</w:t>
+              <w:t>This is the small room located in jungle furry. There's a monster in this room and defeating the monster drops you an knife</w:t>
             </w:r>
           </w:p>
         </w:tc>
@@ -7259,27 +7148,7 @@
                 <w:sz w:val="24"/>
                 <w:szCs w:val="24"/>
               </w:rPr>
-              <w:t xml:space="preserve">A greedy shop owner wants your points for trade items he </w:t>
-            </w:r>
-            <w:proofErr w:type="gramStart"/>
-            <w:r>
-              <w:rPr>
-                <w:rFonts w:ascii="Times New Roman" w:eastAsia="Times New Roman" w:hAnsi="Times New Roman" w:cs="Times New Roman"/>
-                <w:color w:val="C00000"/>
-                <w:sz w:val="24"/>
-                <w:szCs w:val="24"/>
-              </w:rPr>
-              <w:t>own</w:t>
-            </w:r>
-            <w:proofErr w:type="gramEnd"/>
-            <w:r>
-              <w:rPr>
-                <w:rFonts w:ascii="Times New Roman" w:eastAsia="Times New Roman" w:hAnsi="Times New Roman" w:cs="Times New Roman"/>
-                <w:color w:val="C00000"/>
-                <w:sz w:val="24"/>
-                <w:szCs w:val="24"/>
-              </w:rPr>
-              <w:t>.</w:t>
+              <w:t>A greedy shop owner wants your points for trade items he own.</w:t>
             </w:r>
           </w:p>
         </w:tc>
@@ -7403,27 +7272,7 @@
                 <w:szCs w:val="24"/>
                 <w:highlight w:val="yellow"/>
               </w:rPr>
-              <w:t xml:space="preserve">Once you enter in this room you </w:t>
-            </w:r>
-            <w:proofErr w:type="gramStart"/>
-            <w:r>
-              <w:rPr>
-                <w:rFonts w:ascii="Times New Roman" w:eastAsia="Times New Roman" w:hAnsi="Times New Roman" w:cs="Times New Roman"/>
-                <w:sz w:val="24"/>
-                <w:szCs w:val="24"/>
-                <w:highlight w:val="yellow"/>
-              </w:rPr>
-              <w:t>have to</w:t>
-            </w:r>
-            <w:proofErr w:type="gramEnd"/>
-            <w:r>
-              <w:rPr>
-                <w:rFonts w:ascii="Times New Roman" w:eastAsia="Times New Roman" w:hAnsi="Times New Roman" w:cs="Times New Roman"/>
-                <w:sz w:val="24"/>
-                <w:szCs w:val="24"/>
-                <w:highlight w:val="yellow"/>
-              </w:rPr>
-              <w:t xml:space="preserve"> keep moving forward and there's only one way out which is going forward</w:t>
+              <w:t>Once you enter in this room you have to keep moving forward and there's only one way out which is going forward</w:t>
             </w:r>
           </w:p>
         </w:tc>
@@ -7585,6 +7434,7 @@
               <w:t xml:space="preserve">This is a follow up to No escape. </w:t>
             </w:r>
             <w:proofErr w:type="spellStart"/>
+            <w:proofErr w:type="gramStart"/>
             <w:r>
               <w:rPr>
                 <w:rFonts w:ascii="Times New Roman" w:eastAsia="Times New Roman" w:hAnsi="Times New Roman" w:cs="Times New Roman"/>
@@ -7593,27 +7443,6 @@
                 <w:highlight w:val="yellow"/>
               </w:rPr>
               <w:t>Its</w:t>
-            </w:r>
-            <w:proofErr w:type="spellEnd"/>
-            <w:r>
-              <w:rPr>
-                <w:rFonts w:ascii="Times New Roman" w:eastAsia="Times New Roman" w:hAnsi="Times New Roman" w:cs="Times New Roman"/>
-                <w:sz w:val="24"/>
-                <w:szCs w:val="24"/>
-                <w:highlight w:val="yellow"/>
-              </w:rPr>
-              <w:t xml:space="preserve"> really dark in the room, you </w:t>
-            </w:r>
-            <w:proofErr w:type="spellStart"/>
-            <w:proofErr w:type="gramStart"/>
-            <w:r>
-              <w:rPr>
-                <w:rFonts w:ascii="Times New Roman" w:eastAsia="Times New Roman" w:hAnsi="Times New Roman" w:cs="Times New Roman"/>
-                <w:sz w:val="24"/>
-                <w:szCs w:val="24"/>
-                <w:highlight w:val="yellow"/>
-              </w:rPr>
-              <w:t>cant</w:t>
             </w:r>
             <w:proofErr w:type="spellEnd"/>
             <w:proofErr w:type="gramEnd"/>
@@ -7624,6 +7453,26 @@
                 <w:szCs w:val="24"/>
                 <w:highlight w:val="yellow"/>
               </w:rPr>
+              <w:t xml:space="preserve"> really dark in the room, you </w:t>
+            </w:r>
+            <w:proofErr w:type="spellStart"/>
+            <w:r>
+              <w:rPr>
+                <w:rFonts w:ascii="Times New Roman" w:eastAsia="Times New Roman" w:hAnsi="Times New Roman" w:cs="Times New Roman"/>
+                <w:sz w:val="24"/>
+                <w:szCs w:val="24"/>
+                <w:highlight w:val="yellow"/>
+              </w:rPr>
+              <w:t>cant</w:t>
+            </w:r>
+            <w:proofErr w:type="spellEnd"/>
+            <w:r>
+              <w:rPr>
+                <w:rFonts w:ascii="Times New Roman" w:eastAsia="Times New Roman" w:hAnsi="Times New Roman" w:cs="Times New Roman"/>
+                <w:sz w:val="24"/>
+                <w:szCs w:val="24"/>
+                <w:highlight w:val="yellow"/>
+              </w:rPr>
               <w:t xml:space="preserve"> see at all. You see a little bit of light, you choose to move forward.</w:t>
             </w:r>
             <w:r>
@@ -7802,27 +7651,7 @@
                 <w:szCs w:val="24"/>
                 <w:highlight w:val="yellow"/>
               </w:rPr>
-              <w:t xml:space="preserve"> around the room looking for an exit and end up pressing a secret button. A small door </w:t>
-            </w:r>
-            <w:proofErr w:type="gramStart"/>
-            <w:r>
-              <w:rPr>
-                <w:rFonts w:ascii="Times New Roman" w:eastAsia="Times New Roman" w:hAnsi="Times New Roman" w:cs="Times New Roman"/>
-                <w:sz w:val="24"/>
-                <w:szCs w:val="24"/>
-                <w:highlight w:val="yellow"/>
-              </w:rPr>
-              <w:t>opens</w:t>
-            </w:r>
-            <w:proofErr w:type="gramEnd"/>
-            <w:r>
-              <w:rPr>
-                <w:rFonts w:ascii="Times New Roman" w:eastAsia="Times New Roman" w:hAnsi="Times New Roman" w:cs="Times New Roman"/>
-                <w:sz w:val="24"/>
-                <w:szCs w:val="24"/>
-                <w:highlight w:val="yellow"/>
-              </w:rPr>
-              <w:t xml:space="preserve"> and you see a slide.</w:t>
+              <w:t xml:space="preserve"> around the room looking for an exit and end up pressing a secret button. A small door opens and you see a slide.</w:t>
             </w:r>
             <w:r>
               <w:rPr>
@@ -8305,7 +8134,8 @@
     <w:tbl>
       <w:tblPr>
         <w:tblStyle w:val="GridTable1Light-Accent1"/>
-        <w:tblW w:w="19034" w:type="dxa"/>
+        <w:tblW w:w="18720" w:type="dxa"/>
+        <w:tblInd w:w="265" w:type="dxa"/>
         <w:tblBorders>
           <w:top w:val="single" w:sz="4" w:space="0" w:color="auto"/>
           <w:left w:val="single" w:sz="4" w:space="0" w:color="auto"/>
@@ -8318,11 +8148,11 @@
         <w:tblLook w:val="06A0" w:firstRow="1" w:lastRow="0" w:firstColumn="1" w:lastColumn="0" w:noHBand="1" w:noVBand="1"/>
       </w:tblPr>
       <w:tblGrid>
-        <w:gridCol w:w="1525"/>
+        <w:gridCol w:w="2430"/>
         <w:gridCol w:w="1260"/>
-        <w:gridCol w:w="1440"/>
-        <w:gridCol w:w="2250"/>
-        <w:gridCol w:w="12559"/>
+        <w:gridCol w:w="1530"/>
+        <w:gridCol w:w="3240"/>
+        <w:gridCol w:w="10260"/>
       </w:tblGrid>
       <w:tr>
         <w:trPr>
@@ -8331,7 +8161,7 @@
         <w:tc>
           <w:tcPr>
             <w:cnfStyle w:val="001000000000" w:firstRow="0" w:lastRow="0" w:firstColumn="1" w:lastColumn="0" w:oddVBand="0" w:evenVBand="0" w:oddHBand="0" w:evenHBand="0" w:firstRowFirstColumn="0" w:firstRowLastColumn="0" w:lastRowFirstColumn="0" w:lastRowLastColumn="0"/>
-            <w:tcW w:w="1525" w:type="dxa"/>
+            <w:tcW w:w="2430" w:type="dxa"/>
             <w:tcBorders>
               <w:bottom w:val="none" w:sz="0" w:space="0" w:color="auto"/>
             </w:tcBorders>
@@ -8390,7 +8220,7 @@
         </w:tc>
         <w:tc>
           <w:tcPr>
-            <w:tcW w:w="1440" w:type="dxa"/>
+            <w:tcW w:w="1530" w:type="dxa"/>
             <w:tcBorders>
               <w:bottom w:val="none" w:sz="0" w:space="0" w:color="auto"/>
             </w:tcBorders>
@@ -8420,7 +8250,7 @@
         </w:tc>
         <w:tc>
           <w:tcPr>
-            <w:tcW w:w="2250" w:type="dxa"/>
+            <w:tcW w:w="3240" w:type="dxa"/>
             <w:tcBorders>
               <w:bottom w:val="none" w:sz="0" w:space="0" w:color="auto"/>
             </w:tcBorders>
@@ -8450,7 +8280,7 @@
         </w:tc>
         <w:tc>
           <w:tcPr>
-            <w:tcW w:w="12559" w:type="dxa"/>
+            <w:tcW w:w="10260" w:type="dxa"/>
             <w:tcBorders>
               <w:bottom w:val="none" w:sz="0" w:space="0" w:color="auto"/>
             </w:tcBorders>
@@ -8483,7 +8313,7 @@
         <w:tc>
           <w:tcPr>
             <w:cnfStyle w:val="001000000000" w:firstRow="0" w:lastRow="0" w:firstColumn="1" w:lastColumn="0" w:oddVBand="0" w:evenVBand="0" w:oddHBand="0" w:evenHBand="0" w:firstRowFirstColumn="0" w:firstRowLastColumn="0" w:lastRowFirstColumn="0" w:lastRowLastColumn="0"/>
-            <w:tcW w:w="1525" w:type="dxa"/>
+            <w:tcW w:w="2430" w:type="dxa"/>
           </w:tcPr>
           <w:p>
             <w:pPr>
@@ -8540,7 +8370,7 @@
         </w:tc>
         <w:tc>
           <w:tcPr>
-            <w:tcW w:w="1440" w:type="dxa"/>
+            <w:tcW w:w="1530" w:type="dxa"/>
           </w:tcPr>
           <w:p>
             <w:pPr>
@@ -8567,7 +8397,7 @@
         </w:tc>
         <w:tc>
           <w:tcPr>
-            <w:tcW w:w="2250" w:type="dxa"/>
+            <w:tcW w:w="3240" w:type="dxa"/>
           </w:tcPr>
           <w:p>
             <w:pPr>
@@ -8592,7 +8422,7 @@
         </w:tc>
         <w:tc>
           <w:tcPr>
-            <w:tcW w:w="12559" w:type="dxa"/>
+            <w:tcW w:w="10260" w:type="dxa"/>
           </w:tcPr>
           <w:p>
             <w:pPr>
@@ -8622,7 +8452,7 @@
         <w:tc>
           <w:tcPr>
             <w:cnfStyle w:val="001000000000" w:firstRow="0" w:lastRow="0" w:firstColumn="1" w:lastColumn="0" w:oddVBand="0" w:evenVBand="0" w:oddHBand="0" w:evenHBand="0" w:firstRowFirstColumn="0" w:firstRowLastColumn="0" w:lastRowFirstColumn="0" w:lastRowLastColumn="0"/>
-            <w:tcW w:w="1525" w:type="dxa"/>
+            <w:tcW w:w="2430" w:type="dxa"/>
           </w:tcPr>
           <w:p>
             <w:pPr>
@@ -8679,7 +8509,7 @@
         </w:tc>
         <w:tc>
           <w:tcPr>
-            <w:tcW w:w="1440" w:type="dxa"/>
+            <w:tcW w:w="1530" w:type="dxa"/>
           </w:tcPr>
           <w:p>
             <w:pPr>
@@ -8696,7 +8526,7 @@
         </w:tc>
         <w:tc>
           <w:tcPr>
-            <w:tcW w:w="2250" w:type="dxa"/>
+            <w:tcW w:w="3240" w:type="dxa"/>
           </w:tcPr>
           <w:p>
             <w:pPr>
@@ -8721,7 +8551,7 @@
         </w:tc>
         <w:tc>
           <w:tcPr>
-            <w:tcW w:w="12559" w:type="dxa"/>
+            <w:tcW w:w="10260" w:type="dxa"/>
           </w:tcPr>
           <w:p>
             <w:pPr>
@@ -8751,7 +8581,7 @@
         <w:tc>
           <w:tcPr>
             <w:cnfStyle w:val="001000000000" w:firstRow="0" w:lastRow="0" w:firstColumn="1" w:lastColumn="0" w:oddVBand="0" w:evenVBand="0" w:oddHBand="0" w:evenHBand="0" w:firstRowFirstColumn="0" w:firstRowLastColumn="0" w:lastRowFirstColumn="0" w:lastRowLastColumn="0"/>
-            <w:tcW w:w="1525" w:type="dxa"/>
+            <w:tcW w:w="2430" w:type="dxa"/>
           </w:tcPr>
           <w:p>
             <w:pPr>
@@ -8808,7 +8638,7 @@
         </w:tc>
         <w:tc>
           <w:tcPr>
-            <w:tcW w:w="1440" w:type="dxa"/>
+            <w:tcW w:w="1530" w:type="dxa"/>
           </w:tcPr>
           <w:p>
             <w:pPr>
@@ -8834,7 +8664,7 @@
         </w:tc>
         <w:tc>
           <w:tcPr>
-            <w:tcW w:w="2250" w:type="dxa"/>
+            <w:tcW w:w="3240" w:type="dxa"/>
           </w:tcPr>
           <w:p>
             <w:pPr>
@@ -8868,7 +8698,7 @@
         </w:tc>
         <w:tc>
           <w:tcPr>
-            <w:tcW w:w="12559" w:type="dxa"/>
+            <w:tcW w:w="10260" w:type="dxa"/>
           </w:tcPr>
           <w:p>
             <w:pPr>
@@ -8898,7 +8728,7 @@
         <w:tc>
           <w:tcPr>
             <w:cnfStyle w:val="001000000000" w:firstRow="0" w:lastRow="0" w:firstColumn="1" w:lastColumn="0" w:oddVBand="0" w:evenVBand="0" w:oddHBand="0" w:evenHBand="0" w:firstRowFirstColumn="0" w:firstRowLastColumn="0" w:lastRowFirstColumn="0" w:lastRowLastColumn="0"/>
-            <w:tcW w:w="1525" w:type="dxa"/>
+            <w:tcW w:w="2430" w:type="dxa"/>
           </w:tcPr>
           <w:p>
             <w:pPr>
@@ -8955,7 +8785,7 @@
         </w:tc>
         <w:tc>
           <w:tcPr>
-            <w:tcW w:w="1440" w:type="dxa"/>
+            <w:tcW w:w="1530" w:type="dxa"/>
           </w:tcPr>
           <w:p>
             <w:pPr>
@@ -8982,7 +8812,7 @@
         </w:tc>
         <w:tc>
           <w:tcPr>
-            <w:tcW w:w="2250" w:type="dxa"/>
+            <w:tcW w:w="3240" w:type="dxa"/>
           </w:tcPr>
           <w:p>
             <w:pPr>
@@ -9007,7 +8837,7 @@
         </w:tc>
         <w:tc>
           <w:tcPr>
-            <w:tcW w:w="12559" w:type="dxa"/>
+            <w:tcW w:w="10260" w:type="dxa"/>
           </w:tcPr>
           <w:p>
             <w:pPr>
@@ -9037,7 +8867,7 @@
         <w:tc>
           <w:tcPr>
             <w:cnfStyle w:val="001000000000" w:firstRow="0" w:lastRow="0" w:firstColumn="1" w:lastColumn="0" w:oddVBand="0" w:evenVBand="0" w:oddHBand="0" w:evenHBand="0" w:firstRowFirstColumn="0" w:firstRowLastColumn="0" w:lastRowFirstColumn="0" w:lastRowLastColumn="0"/>
-            <w:tcW w:w="1525" w:type="dxa"/>
+            <w:tcW w:w="2430" w:type="dxa"/>
           </w:tcPr>
           <w:p>
             <w:pPr>
@@ -9094,7 +8924,7 @@
         </w:tc>
         <w:tc>
           <w:tcPr>
-            <w:tcW w:w="1440" w:type="dxa"/>
+            <w:tcW w:w="1530" w:type="dxa"/>
           </w:tcPr>
           <w:p>
             <w:pPr>
@@ -9121,7 +8951,7 @@
         </w:tc>
         <w:tc>
           <w:tcPr>
-            <w:tcW w:w="2250" w:type="dxa"/>
+            <w:tcW w:w="3240" w:type="dxa"/>
           </w:tcPr>
           <w:p>
             <w:pPr>
@@ -9146,7 +8976,7 @@
         </w:tc>
         <w:tc>
           <w:tcPr>
-            <w:tcW w:w="12559" w:type="dxa"/>
+            <w:tcW w:w="10260" w:type="dxa"/>
           </w:tcPr>
           <w:p>
             <w:pPr>
@@ -9176,7 +9006,7 @@
         <w:tc>
           <w:tcPr>
             <w:cnfStyle w:val="001000000000" w:firstRow="0" w:lastRow="0" w:firstColumn="1" w:lastColumn="0" w:oddVBand="0" w:evenVBand="0" w:oddHBand="0" w:evenHBand="0" w:firstRowFirstColumn="0" w:firstRowLastColumn="0" w:lastRowFirstColumn="0" w:lastRowLastColumn="0"/>
-            <w:tcW w:w="1525" w:type="dxa"/>
+            <w:tcW w:w="2430" w:type="dxa"/>
           </w:tcPr>
           <w:p>
             <w:pPr>
@@ -9233,7 +9063,7 @@
         </w:tc>
         <w:tc>
           <w:tcPr>
-            <w:tcW w:w="1440" w:type="dxa"/>
+            <w:tcW w:w="1530" w:type="dxa"/>
           </w:tcPr>
           <w:p>
             <w:pPr>
@@ -9259,7 +9089,7 @@
         </w:tc>
         <w:tc>
           <w:tcPr>
-            <w:tcW w:w="2250" w:type="dxa"/>
+            <w:tcW w:w="3240" w:type="dxa"/>
           </w:tcPr>
           <w:p>
             <w:pPr>
@@ -9296,7 +9126,7 @@
         </w:tc>
         <w:tc>
           <w:tcPr>
-            <w:tcW w:w="12559" w:type="dxa"/>
+            <w:tcW w:w="10260" w:type="dxa"/>
           </w:tcPr>
           <w:p>
             <w:pPr>
@@ -9339,7 +9169,7 @@
         <w:tc>
           <w:tcPr>
             <w:cnfStyle w:val="001000000000" w:firstRow="0" w:lastRow="0" w:firstColumn="1" w:lastColumn="0" w:oddVBand="0" w:evenVBand="0" w:oddHBand="0" w:evenHBand="0" w:firstRowFirstColumn="0" w:firstRowLastColumn="0" w:lastRowFirstColumn="0" w:lastRowLastColumn="0"/>
-            <w:tcW w:w="1525" w:type="dxa"/>
+            <w:tcW w:w="2430" w:type="dxa"/>
           </w:tcPr>
           <w:p>
             <w:pPr>
@@ -9396,7 +9226,7 @@
         </w:tc>
         <w:tc>
           <w:tcPr>
-            <w:tcW w:w="1440" w:type="dxa"/>
+            <w:tcW w:w="1530" w:type="dxa"/>
           </w:tcPr>
           <w:p>
             <w:pPr>
@@ -9423,7 +9253,7 @@
         </w:tc>
         <w:tc>
           <w:tcPr>
-            <w:tcW w:w="2250" w:type="dxa"/>
+            <w:tcW w:w="3240" w:type="dxa"/>
           </w:tcPr>
           <w:p>
             <w:pPr>
@@ -9450,7 +9280,7 @@
         </w:tc>
         <w:tc>
           <w:tcPr>
-            <w:tcW w:w="12559" w:type="dxa"/>
+            <w:tcW w:w="10260" w:type="dxa"/>
           </w:tcPr>
           <w:p>
             <w:pPr>
@@ -9480,7 +9310,7 @@
         <w:tc>
           <w:tcPr>
             <w:cnfStyle w:val="001000000000" w:firstRow="0" w:lastRow="0" w:firstColumn="1" w:lastColumn="0" w:oddVBand="0" w:evenVBand="0" w:oddHBand="0" w:evenHBand="0" w:firstRowFirstColumn="0" w:firstRowLastColumn="0" w:lastRowFirstColumn="0" w:lastRowLastColumn="0"/>
-            <w:tcW w:w="1525" w:type="dxa"/>
+            <w:tcW w:w="2430" w:type="dxa"/>
           </w:tcPr>
           <w:p>
             <w:pPr>
@@ -9537,7 +9367,7 @@
         </w:tc>
         <w:tc>
           <w:tcPr>
-            <w:tcW w:w="1440" w:type="dxa"/>
+            <w:tcW w:w="1530" w:type="dxa"/>
           </w:tcPr>
           <w:p>
             <w:pPr>
@@ -9554,7 +9384,7 @@
         </w:tc>
         <w:tc>
           <w:tcPr>
-            <w:tcW w:w="2250" w:type="dxa"/>
+            <w:tcW w:w="3240" w:type="dxa"/>
           </w:tcPr>
           <w:p>
             <w:pPr>
@@ -9579,7 +9409,7 @@
         </w:tc>
         <w:tc>
           <w:tcPr>
-            <w:tcW w:w="12559" w:type="dxa"/>
+            <w:tcW w:w="10260" w:type="dxa"/>
           </w:tcPr>
           <w:p>
             <w:pPr>
@@ -9609,7 +9439,7 @@
         <w:tc>
           <w:tcPr>
             <w:cnfStyle w:val="001000000000" w:firstRow="0" w:lastRow="0" w:firstColumn="1" w:lastColumn="0" w:oddVBand="0" w:evenVBand="0" w:oddHBand="0" w:evenHBand="0" w:firstRowFirstColumn="0" w:firstRowLastColumn="0" w:lastRowFirstColumn="0" w:lastRowLastColumn="0"/>
-            <w:tcW w:w="1525" w:type="dxa"/>
+            <w:tcW w:w="2430" w:type="dxa"/>
           </w:tcPr>
           <w:p>
             <w:pPr>
@@ -9680,7 +9510,7 @@
         </w:tc>
         <w:tc>
           <w:tcPr>
-            <w:tcW w:w="1440" w:type="dxa"/>
+            <w:tcW w:w="1530" w:type="dxa"/>
           </w:tcPr>
           <w:p>
             <w:pPr>
@@ -9697,7 +9527,7 @@
         </w:tc>
         <w:tc>
           <w:tcPr>
-            <w:tcW w:w="2250" w:type="dxa"/>
+            <w:tcW w:w="3240" w:type="dxa"/>
           </w:tcPr>
           <w:p>
             <w:pPr>
@@ -9736,7 +9566,7 @@
         </w:tc>
         <w:tc>
           <w:tcPr>
-            <w:tcW w:w="12559" w:type="dxa"/>
+            <w:tcW w:w="10260" w:type="dxa"/>
           </w:tcPr>
           <w:p>
             <w:pPr>
@@ -9757,27 +9587,7 @@
                 <w:sz w:val="24"/>
                 <w:szCs w:val="24"/>
               </w:rPr>
-              <w:t xml:space="preserve">[Boss of the Game] 25% chance to win vs 75% to lose (Depend on the weapon chance may go up </w:t>
-            </w:r>
-            <w:proofErr w:type="gramStart"/>
-            <w:r>
-              <w:rPr>
-                <w:rFonts w:ascii="Times New Roman" w:eastAsia="Times New Roman" w:hAnsi="Times New Roman" w:cs="Times New Roman"/>
-                <w:color w:val="C00000"/>
-                <w:sz w:val="24"/>
-                <w:szCs w:val="24"/>
-              </w:rPr>
-              <w:t>75% win</w:t>
-            </w:r>
-            <w:proofErr w:type="gramEnd"/>
-            <w:r>
-              <w:rPr>
-                <w:rFonts w:ascii="Times New Roman" w:eastAsia="Times New Roman" w:hAnsi="Times New Roman" w:cs="Times New Roman"/>
-                <w:color w:val="C00000"/>
-                <w:sz w:val="24"/>
-                <w:szCs w:val="24"/>
-              </w:rPr>
-              <w:t xml:space="preserve"> vs 25% lost) YOU WIN THE GAME</w:t>
+              <w:t>[Boss of the Game] 25% chance to win vs 75% to lose (Depend on the weapon chance may go up 75% win vs 25% lost) YOU WIN THE GAME</w:t>
             </w:r>
           </w:p>
           <w:p>
@@ -9798,7 +9608,7 @@
         <w:tc>
           <w:tcPr>
             <w:cnfStyle w:val="001000000000" w:firstRow="0" w:lastRow="0" w:firstColumn="1" w:lastColumn="0" w:oddVBand="0" w:evenVBand="0" w:oddHBand="0" w:evenHBand="0" w:firstRowFirstColumn="0" w:firstRowLastColumn="0" w:lastRowFirstColumn="0" w:lastRowLastColumn="0"/>
-            <w:tcW w:w="1525" w:type="dxa"/>
+            <w:tcW w:w="2430" w:type="dxa"/>
           </w:tcPr>
           <w:p>
             <w:pPr>
@@ -9855,7 +9665,7 @@
         </w:tc>
         <w:tc>
           <w:tcPr>
-            <w:tcW w:w="1440" w:type="dxa"/>
+            <w:tcW w:w="1530" w:type="dxa"/>
           </w:tcPr>
           <w:p>
             <w:pPr>
@@ -9882,7 +9692,7 @@
         </w:tc>
         <w:tc>
           <w:tcPr>
-            <w:tcW w:w="2250" w:type="dxa"/>
+            <w:tcW w:w="3240" w:type="dxa"/>
           </w:tcPr>
           <w:p>
             <w:pPr>
@@ -9907,7 +9717,7 @@
         </w:tc>
         <w:tc>
           <w:tcPr>
-            <w:tcW w:w="12559" w:type="dxa"/>
+            <w:tcW w:w="10260" w:type="dxa"/>
           </w:tcPr>
           <w:p>
             <w:pPr>
@@ -10072,7 +9882,6 @@
           <w:sz w:val="24"/>
           <w:szCs w:val="24"/>
         </w:rPr>
-        <w:lastRenderedPageBreak/>
         <w:t>PUZZLES</w:t>
       </w:r>
     </w:p>
@@ -10114,6 +9923,7 @@
                 <w:sz w:val="28"/>
                 <w:szCs w:val="28"/>
               </w:rPr>
+              <w:lastRenderedPageBreak/>
               <w:t>Puzzle ID</w:t>
             </w:r>
           </w:p>
@@ -11411,23 +11221,22 @@
           <w:sz w:val="24"/>
           <w:szCs w:val="24"/>
         </w:rPr>
-        <w:lastRenderedPageBreak/>
         <w:t>ARTIFATCS TABLE</w:t>
       </w:r>
     </w:p>
     <w:tbl>
       <w:tblPr>
         <w:tblStyle w:val="TableGrid"/>
-        <w:tblW w:w="17976" w:type="dxa"/>
+        <w:tblW w:w="12685" w:type="dxa"/>
         <w:jc w:val="center"/>
         <w:tblLook w:val="04A0" w:firstRow="1" w:lastRow="0" w:firstColumn="1" w:lastColumn="0" w:noHBand="0" w:noVBand="1"/>
       </w:tblPr>
       <w:tblGrid>
         <w:gridCol w:w="1975"/>
         <w:gridCol w:w="1175"/>
-        <w:gridCol w:w="2044"/>
-        <w:gridCol w:w="3981"/>
-        <w:gridCol w:w="8801"/>
+        <w:gridCol w:w="1795"/>
+        <w:gridCol w:w="4230"/>
+        <w:gridCol w:w="3510"/>
       </w:tblGrid>
       <w:tr>
         <w:trPr>
@@ -11459,6 +11268,7 @@
                 <w:sz w:val="24"/>
                 <w:szCs w:val="24"/>
               </w:rPr>
+              <w:lastRenderedPageBreak/>
               <w:t>Artifact Name</w:t>
             </w:r>
           </w:p>
@@ -11495,7 +11305,7 @@
         </w:tc>
         <w:tc>
           <w:tcPr>
-            <w:tcW w:w="2044" w:type="dxa"/>
+            <w:tcW w:w="1795" w:type="dxa"/>
             <w:shd w:val="clear" w:color="auto" w:fill="0070C0"/>
           </w:tcPr>
           <w:p>
@@ -11525,7 +11335,7 @@
         </w:tc>
         <w:tc>
           <w:tcPr>
-            <w:tcW w:w="3981" w:type="dxa"/>
+            <w:tcW w:w="4230" w:type="dxa"/>
             <w:shd w:val="clear" w:color="auto" w:fill="0070C0"/>
           </w:tcPr>
           <w:p>
@@ -11555,7 +11365,7 @@
         </w:tc>
         <w:tc>
           <w:tcPr>
-            <w:tcW w:w="8801" w:type="dxa"/>
+            <w:tcW w:w="3510" w:type="dxa"/>
             <w:shd w:val="clear" w:color="auto" w:fill="0070C0"/>
           </w:tcPr>
           <w:p>
@@ -11643,23 +11453,23 @@
         </w:tc>
         <w:tc>
           <w:tcPr>
-            <w:tcW w:w="2044" w:type="dxa"/>
-          </w:tcPr>
-          <w:p>
-            <w:pPr>
-              <w:pStyle w:val="BodyText"/>
-              <w:spacing w:after="0"/>
-              <w:rPr>
-                <w:rFonts w:ascii="Times New Roman" w:eastAsia="Times New Roman" w:hAnsi="Times New Roman" w:cs="Times New Roman"/>
-                <w:sz w:val="24"/>
-                <w:szCs w:val="24"/>
-              </w:rPr>
-            </w:pPr>
-          </w:p>
-        </w:tc>
-        <w:tc>
-          <w:tcPr>
-            <w:tcW w:w="3981" w:type="dxa"/>
+            <w:tcW w:w="1795" w:type="dxa"/>
+          </w:tcPr>
+          <w:p>
+            <w:pPr>
+              <w:pStyle w:val="BodyText"/>
+              <w:spacing w:after="0"/>
+              <w:rPr>
+                <w:rFonts w:ascii="Times New Roman" w:eastAsia="Times New Roman" w:hAnsi="Times New Roman" w:cs="Times New Roman"/>
+                <w:sz w:val="24"/>
+                <w:szCs w:val="24"/>
+              </w:rPr>
+            </w:pPr>
+          </w:p>
+        </w:tc>
+        <w:tc>
+          <w:tcPr>
+            <w:tcW w:w="4230" w:type="dxa"/>
           </w:tcPr>
           <w:p>
             <w:pPr>
@@ -11692,7 +11502,7 @@
         </w:tc>
         <w:tc>
           <w:tcPr>
-            <w:tcW w:w="8801" w:type="dxa"/>
+            <w:tcW w:w="3510" w:type="dxa"/>
           </w:tcPr>
           <w:p>
             <w:pPr>
@@ -11778,7 +11588,7 @@
         </w:tc>
         <w:tc>
           <w:tcPr>
-            <w:tcW w:w="2044" w:type="dxa"/>
+            <w:tcW w:w="1795" w:type="dxa"/>
           </w:tcPr>
           <w:p>
             <w:pPr>
@@ -11795,7 +11605,7 @@
         </w:tc>
         <w:tc>
           <w:tcPr>
-            <w:tcW w:w="3981" w:type="dxa"/>
+            <w:tcW w:w="4230" w:type="dxa"/>
           </w:tcPr>
           <w:p>
             <w:pPr>
@@ -11821,7 +11631,7 @@
         </w:tc>
         <w:tc>
           <w:tcPr>
-            <w:tcW w:w="8801" w:type="dxa"/>
+            <w:tcW w:w="3510" w:type="dxa"/>
           </w:tcPr>
           <w:p>
             <w:pPr>
@@ -11904,23 +11714,23 @@
         </w:tc>
         <w:tc>
           <w:tcPr>
-            <w:tcW w:w="2044" w:type="dxa"/>
-          </w:tcPr>
-          <w:p>
-            <w:pPr>
-              <w:pStyle w:val="BodyText"/>
-              <w:spacing w:after="0"/>
-              <w:rPr>
-                <w:rFonts w:ascii="Times New Roman" w:eastAsia="Times New Roman" w:hAnsi="Times New Roman" w:cs="Times New Roman"/>
-                <w:sz w:val="24"/>
-                <w:szCs w:val="24"/>
-              </w:rPr>
-            </w:pPr>
-          </w:p>
-        </w:tc>
-        <w:tc>
-          <w:tcPr>
-            <w:tcW w:w="3981" w:type="dxa"/>
+            <w:tcW w:w="1795" w:type="dxa"/>
+          </w:tcPr>
+          <w:p>
+            <w:pPr>
+              <w:pStyle w:val="BodyText"/>
+              <w:spacing w:after="0"/>
+              <w:rPr>
+                <w:rFonts w:ascii="Times New Roman" w:eastAsia="Times New Roman" w:hAnsi="Times New Roman" w:cs="Times New Roman"/>
+                <w:sz w:val="24"/>
+                <w:szCs w:val="24"/>
+              </w:rPr>
+            </w:pPr>
+          </w:p>
+        </w:tc>
+        <w:tc>
+          <w:tcPr>
+            <w:tcW w:w="4230" w:type="dxa"/>
           </w:tcPr>
           <w:p>
             <w:pPr>
@@ -11944,7 +11754,7 @@
         </w:tc>
         <w:tc>
           <w:tcPr>
-            <w:tcW w:w="8801" w:type="dxa"/>
+            <w:tcW w:w="3510" w:type="dxa"/>
           </w:tcPr>
           <w:p>
             <w:pPr>
@@ -12023,23 +11833,23 @@
         </w:tc>
         <w:tc>
           <w:tcPr>
-            <w:tcW w:w="2044" w:type="dxa"/>
-          </w:tcPr>
-          <w:p>
-            <w:pPr>
-              <w:pStyle w:val="BodyText"/>
-              <w:spacing w:after="0"/>
-              <w:rPr>
-                <w:rFonts w:ascii="Times New Roman" w:eastAsia="Times New Roman" w:hAnsi="Times New Roman" w:cs="Times New Roman"/>
-                <w:sz w:val="24"/>
-                <w:szCs w:val="24"/>
-              </w:rPr>
-            </w:pPr>
-          </w:p>
-        </w:tc>
-        <w:tc>
-          <w:tcPr>
-            <w:tcW w:w="3981" w:type="dxa"/>
+            <w:tcW w:w="1795" w:type="dxa"/>
+          </w:tcPr>
+          <w:p>
+            <w:pPr>
+              <w:pStyle w:val="BodyText"/>
+              <w:spacing w:after="0"/>
+              <w:rPr>
+                <w:rFonts w:ascii="Times New Roman" w:eastAsia="Times New Roman" w:hAnsi="Times New Roman" w:cs="Times New Roman"/>
+                <w:sz w:val="24"/>
+                <w:szCs w:val="24"/>
+              </w:rPr>
+            </w:pPr>
+          </w:p>
+        </w:tc>
+        <w:tc>
+          <w:tcPr>
+            <w:tcW w:w="4230" w:type="dxa"/>
           </w:tcPr>
           <w:p>
             <w:pPr>
@@ -12065,7 +11875,7 @@
         </w:tc>
         <w:tc>
           <w:tcPr>
-            <w:tcW w:w="8801" w:type="dxa"/>
+            <w:tcW w:w="3510" w:type="dxa"/>
           </w:tcPr>
           <w:p>
             <w:pPr>
@@ -12150,23 +11960,23 @@
         </w:tc>
         <w:tc>
           <w:tcPr>
-            <w:tcW w:w="2044" w:type="dxa"/>
-          </w:tcPr>
-          <w:p>
-            <w:pPr>
-              <w:pStyle w:val="BodyText"/>
-              <w:spacing w:after="0"/>
-              <w:rPr>
-                <w:rFonts w:ascii="Times New Roman" w:eastAsia="Times New Roman" w:hAnsi="Times New Roman" w:cs="Times New Roman"/>
-                <w:sz w:val="24"/>
-                <w:szCs w:val="24"/>
-              </w:rPr>
-            </w:pPr>
-          </w:p>
-        </w:tc>
-        <w:tc>
-          <w:tcPr>
-            <w:tcW w:w="3981" w:type="dxa"/>
+            <w:tcW w:w="1795" w:type="dxa"/>
+          </w:tcPr>
+          <w:p>
+            <w:pPr>
+              <w:pStyle w:val="BodyText"/>
+              <w:spacing w:after="0"/>
+              <w:rPr>
+                <w:rFonts w:ascii="Times New Roman" w:eastAsia="Times New Roman" w:hAnsi="Times New Roman" w:cs="Times New Roman"/>
+                <w:sz w:val="24"/>
+                <w:szCs w:val="24"/>
+              </w:rPr>
+            </w:pPr>
+          </w:p>
+        </w:tc>
+        <w:tc>
+          <w:tcPr>
+            <w:tcW w:w="4230" w:type="dxa"/>
           </w:tcPr>
           <w:p>
             <w:pPr>
@@ -12190,7 +12000,7 @@
         </w:tc>
         <w:tc>
           <w:tcPr>
-            <w:tcW w:w="8801" w:type="dxa"/>
+            <w:tcW w:w="3510" w:type="dxa"/>
           </w:tcPr>
           <w:p>
             <w:pPr>
@@ -12243,6 +12053,8 @@
               </w:rPr>
               <w:t>Blanket</w:t>
             </w:r>
+            <w:bookmarkStart w:id="2" w:name="_GoBack"/>
+            <w:bookmarkEnd w:id="2"/>
           </w:p>
         </w:tc>
         <w:tc>
@@ -12273,65 +12085,47 @@
         </w:tc>
         <w:tc>
           <w:tcPr>
-            <w:tcW w:w="2044" w:type="dxa"/>
-          </w:tcPr>
-          <w:p>
-            <w:pPr>
-              <w:pStyle w:val="BodyText"/>
-              <w:spacing w:after="0"/>
-              <w:rPr>
-                <w:rFonts w:ascii="Times New Roman" w:eastAsia="Times New Roman" w:hAnsi="Times New Roman" w:cs="Times New Roman"/>
-                <w:sz w:val="24"/>
-                <w:szCs w:val="24"/>
-              </w:rPr>
-            </w:pPr>
-          </w:p>
-        </w:tc>
-        <w:tc>
-          <w:tcPr>
-            <w:tcW w:w="3981" w:type="dxa"/>
-          </w:tcPr>
-          <w:p>
-            <w:pPr>
-              <w:pStyle w:val="BodyText"/>
-              <w:spacing w:after="0"/>
-              <w:rPr>
-                <w:rFonts w:ascii="Times New Roman" w:eastAsia="Times New Roman" w:hAnsi="Times New Roman" w:cs="Times New Roman"/>
-                <w:sz w:val="24"/>
-                <w:szCs w:val="24"/>
-              </w:rPr>
-            </w:pPr>
-            <w:r>
-              <w:rPr>
-                <w:rFonts w:ascii="Times New Roman" w:eastAsia="Times New Roman" w:hAnsi="Times New Roman" w:cs="Times New Roman"/>
-                <w:sz w:val="24"/>
-                <w:szCs w:val="24"/>
-              </w:rPr>
-              <w:t xml:space="preserve">Very rare. Player can </w:t>
-            </w:r>
-            <w:proofErr w:type="gramStart"/>
-            <w:r>
-              <w:rPr>
-                <w:rFonts w:ascii="Times New Roman" w:eastAsia="Times New Roman" w:hAnsi="Times New Roman" w:cs="Times New Roman"/>
-                <w:sz w:val="24"/>
-                <w:szCs w:val="24"/>
-              </w:rPr>
-              <w:t>uses</w:t>
-            </w:r>
-            <w:proofErr w:type="gramEnd"/>
-            <w:r>
-              <w:rPr>
-                <w:rFonts w:ascii="Times New Roman" w:eastAsia="Times New Roman" w:hAnsi="Times New Roman" w:cs="Times New Roman"/>
-                <w:sz w:val="24"/>
-                <w:szCs w:val="24"/>
-              </w:rPr>
-              <w:t xml:space="preserve"> this to take a nap. Gets full heath back </w:t>
-            </w:r>
-          </w:p>
-        </w:tc>
-        <w:tc>
-          <w:tcPr>
-            <w:tcW w:w="8801" w:type="dxa"/>
+            <w:tcW w:w="1795" w:type="dxa"/>
+          </w:tcPr>
+          <w:p>
+            <w:pPr>
+              <w:pStyle w:val="BodyText"/>
+              <w:spacing w:after="0"/>
+              <w:rPr>
+                <w:rFonts w:ascii="Times New Roman" w:eastAsia="Times New Roman" w:hAnsi="Times New Roman" w:cs="Times New Roman"/>
+                <w:sz w:val="24"/>
+                <w:szCs w:val="24"/>
+              </w:rPr>
+            </w:pPr>
+          </w:p>
+        </w:tc>
+        <w:tc>
+          <w:tcPr>
+            <w:tcW w:w="4230" w:type="dxa"/>
+          </w:tcPr>
+          <w:p>
+            <w:pPr>
+              <w:pStyle w:val="BodyText"/>
+              <w:spacing w:after="0"/>
+              <w:rPr>
+                <w:rFonts w:ascii="Times New Roman" w:eastAsia="Times New Roman" w:hAnsi="Times New Roman" w:cs="Times New Roman"/>
+                <w:sz w:val="24"/>
+                <w:szCs w:val="24"/>
+              </w:rPr>
+            </w:pPr>
+            <w:r>
+              <w:rPr>
+                <w:rFonts w:ascii="Times New Roman" w:eastAsia="Times New Roman" w:hAnsi="Times New Roman" w:cs="Times New Roman"/>
+                <w:sz w:val="24"/>
+                <w:szCs w:val="24"/>
+              </w:rPr>
+              <w:t xml:space="preserve">Very rare. Player can uses this to take a nap. Gets full heath back </w:t>
+            </w:r>
+          </w:p>
+        </w:tc>
+        <w:tc>
+          <w:tcPr>
+            <w:tcW w:w="3510" w:type="dxa"/>
           </w:tcPr>
           <w:p>
             <w:pPr>
@@ -12414,23 +12208,23 @@
         </w:tc>
         <w:tc>
           <w:tcPr>
-            <w:tcW w:w="2044" w:type="dxa"/>
-          </w:tcPr>
-          <w:p>
-            <w:pPr>
-              <w:pStyle w:val="BodyText"/>
-              <w:spacing w:after="0"/>
-              <w:rPr>
-                <w:rFonts w:ascii="Times New Roman" w:eastAsia="Times New Roman" w:hAnsi="Times New Roman" w:cs="Times New Roman"/>
-                <w:sz w:val="24"/>
-                <w:szCs w:val="24"/>
-              </w:rPr>
-            </w:pPr>
-          </w:p>
-        </w:tc>
-        <w:tc>
-          <w:tcPr>
-            <w:tcW w:w="3981" w:type="dxa"/>
+            <w:tcW w:w="1795" w:type="dxa"/>
+          </w:tcPr>
+          <w:p>
+            <w:pPr>
+              <w:pStyle w:val="BodyText"/>
+              <w:spacing w:after="0"/>
+              <w:rPr>
+                <w:rFonts w:ascii="Times New Roman" w:eastAsia="Times New Roman" w:hAnsi="Times New Roman" w:cs="Times New Roman"/>
+                <w:sz w:val="24"/>
+                <w:szCs w:val="24"/>
+              </w:rPr>
+            </w:pPr>
+          </w:p>
+        </w:tc>
+        <w:tc>
+          <w:tcPr>
+            <w:tcW w:w="4230" w:type="dxa"/>
           </w:tcPr>
           <w:p>
             <w:pPr>
@@ -12463,7 +12257,7 @@
         </w:tc>
         <w:tc>
           <w:tcPr>
-            <w:tcW w:w="8801" w:type="dxa"/>
+            <w:tcW w:w="3510" w:type="dxa"/>
           </w:tcPr>
           <w:p>
             <w:pPr>
@@ -12567,24 +12361,24 @@
         </w:tc>
         <w:tc>
           <w:tcPr>
-            <w:tcW w:w="2044" w:type="dxa"/>
-          </w:tcPr>
-          <w:p>
-            <w:pPr>
-              <w:pStyle w:val="BodyText"/>
-              <w:spacing w:after="0"/>
-              <w:rPr>
-                <w:rFonts w:ascii="Times New Roman" w:eastAsia="Times New Roman" w:hAnsi="Times New Roman" w:cs="Times New Roman"/>
-                <w:color w:val="C00000"/>
-                <w:sz w:val="24"/>
-                <w:szCs w:val="24"/>
-              </w:rPr>
-            </w:pPr>
-          </w:p>
-        </w:tc>
-        <w:tc>
-          <w:tcPr>
-            <w:tcW w:w="3981" w:type="dxa"/>
+            <w:tcW w:w="1795" w:type="dxa"/>
+          </w:tcPr>
+          <w:p>
+            <w:pPr>
+              <w:pStyle w:val="BodyText"/>
+              <w:spacing w:after="0"/>
+              <w:rPr>
+                <w:rFonts w:ascii="Times New Roman" w:eastAsia="Times New Roman" w:hAnsi="Times New Roman" w:cs="Times New Roman"/>
+                <w:color w:val="C00000"/>
+                <w:sz w:val="24"/>
+                <w:szCs w:val="24"/>
+              </w:rPr>
+            </w:pPr>
+          </w:p>
+        </w:tc>
+        <w:tc>
+          <w:tcPr>
+            <w:tcW w:w="4230" w:type="dxa"/>
           </w:tcPr>
           <w:p>
             <w:pPr>
@@ -12610,7 +12404,7 @@
         </w:tc>
         <w:tc>
           <w:tcPr>
-            <w:tcW w:w="8801" w:type="dxa"/>
+            <w:tcW w:w="3510" w:type="dxa"/>
           </w:tcPr>
           <w:p>
             <w:pPr>
@@ -12690,23 +12484,23 @@
         </w:tc>
         <w:tc>
           <w:tcPr>
-            <w:tcW w:w="2044" w:type="dxa"/>
-          </w:tcPr>
-          <w:p>
-            <w:pPr>
-              <w:pStyle w:val="BodyText"/>
-              <w:spacing w:after="0"/>
-              <w:rPr>
-                <w:rFonts w:ascii="Times New Roman" w:eastAsia="Times New Roman" w:hAnsi="Times New Roman" w:cs="Times New Roman"/>
-                <w:sz w:val="24"/>
-                <w:szCs w:val="24"/>
-              </w:rPr>
-            </w:pPr>
-          </w:p>
-        </w:tc>
-        <w:tc>
-          <w:tcPr>
-            <w:tcW w:w="3981" w:type="dxa"/>
+            <w:tcW w:w="1795" w:type="dxa"/>
+          </w:tcPr>
+          <w:p>
+            <w:pPr>
+              <w:pStyle w:val="BodyText"/>
+              <w:spacing w:after="0"/>
+              <w:rPr>
+                <w:rFonts w:ascii="Times New Roman" w:eastAsia="Times New Roman" w:hAnsi="Times New Roman" w:cs="Times New Roman"/>
+                <w:sz w:val="24"/>
+                <w:szCs w:val="24"/>
+              </w:rPr>
+            </w:pPr>
+          </w:p>
+        </w:tc>
+        <w:tc>
+          <w:tcPr>
+            <w:tcW w:w="4230" w:type="dxa"/>
           </w:tcPr>
           <w:p>
             <w:pPr>
@@ -12730,7 +12524,7 @@
         </w:tc>
         <w:tc>
           <w:tcPr>
-            <w:tcW w:w="8801" w:type="dxa"/>
+            <w:tcW w:w="3510" w:type="dxa"/>
           </w:tcPr>
           <w:p>
             <w:pPr>
@@ -12813,7 +12607,7 @@
         </w:tc>
         <w:tc>
           <w:tcPr>
-            <w:tcW w:w="2044" w:type="dxa"/>
+            <w:tcW w:w="1795" w:type="dxa"/>
           </w:tcPr>
           <w:p>
             <w:pPr>
@@ -12830,7 +12624,7 @@
         </w:tc>
         <w:tc>
           <w:tcPr>
-            <w:tcW w:w="3981" w:type="dxa"/>
+            <w:tcW w:w="4230" w:type="dxa"/>
           </w:tcPr>
           <w:p>
             <w:pPr>
@@ -12856,7 +12650,7 @@
         </w:tc>
         <w:tc>
           <w:tcPr>
-            <w:tcW w:w="8801" w:type="dxa"/>
+            <w:tcW w:w="3510" w:type="dxa"/>
           </w:tcPr>
           <w:p>
             <w:pPr>
@@ -12935,23 +12729,23 @@
         </w:tc>
         <w:tc>
           <w:tcPr>
-            <w:tcW w:w="2044" w:type="dxa"/>
-          </w:tcPr>
-          <w:p>
-            <w:pPr>
-              <w:pStyle w:val="BodyText"/>
-              <w:spacing w:after="0"/>
-              <w:rPr>
-                <w:rFonts w:ascii="Times New Roman" w:eastAsia="Times New Roman" w:hAnsi="Times New Roman" w:cs="Times New Roman"/>
-                <w:sz w:val="24"/>
-                <w:szCs w:val="24"/>
-              </w:rPr>
-            </w:pPr>
-          </w:p>
-        </w:tc>
-        <w:tc>
-          <w:tcPr>
-            <w:tcW w:w="3981" w:type="dxa"/>
+            <w:tcW w:w="1795" w:type="dxa"/>
+          </w:tcPr>
+          <w:p>
+            <w:pPr>
+              <w:pStyle w:val="BodyText"/>
+              <w:spacing w:after="0"/>
+              <w:rPr>
+                <w:rFonts w:ascii="Times New Roman" w:eastAsia="Times New Roman" w:hAnsi="Times New Roman" w:cs="Times New Roman"/>
+                <w:sz w:val="24"/>
+                <w:szCs w:val="24"/>
+              </w:rPr>
+            </w:pPr>
+          </w:p>
+        </w:tc>
+        <w:tc>
+          <w:tcPr>
+            <w:tcW w:w="4230" w:type="dxa"/>
           </w:tcPr>
           <w:p>
             <w:pPr>
@@ -12975,7 +12769,7 @@
         </w:tc>
         <w:tc>
           <w:tcPr>
-            <w:tcW w:w="8801" w:type="dxa"/>
+            <w:tcW w:w="3510" w:type="dxa"/>
           </w:tcPr>
           <w:p>
             <w:pPr>
@@ -13192,6 +12986,7 @@
                 <w:sz w:val="24"/>
                 <w:szCs w:val="24"/>
               </w:rPr>
+              <w:lastRenderedPageBreak/>
               <w:t>Shop Owner</w:t>
             </w:r>
           </w:p>
@@ -14394,6 +14189,7 @@
           <w:sz w:val="28"/>
           <w:szCs w:val="28"/>
         </w:rPr>
+        <w:lastRenderedPageBreak/>
         <w:t>This section includes the requirements that specify all the fundamental actions of the software system.</w:t>
       </w:r>
     </w:p>
@@ -14634,7 +14430,6 @@
           <w:sz w:val="24"/>
           <w:szCs w:val="24"/>
         </w:rPr>
-        <w:lastRenderedPageBreak/>
         <w:t xml:space="preserve">If the player solves the puzzle correctly he/she will get all the points allocated. </w:t>
       </w:r>
     </w:p>
@@ -14702,6 +14497,7 @@
           <w:sz w:val="24"/>
           <w:szCs w:val="24"/>
         </w:rPr>
+        <w:lastRenderedPageBreak/>
         <w:t>Feature: Hint</w:t>
       </w:r>
     </w:p>
@@ -14937,7 +14733,6 @@
           <w:sz w:val="24"/>
           <w:szCs w:val="24"/>
         </w:rPr>
-        <w:lastRenderedPageBreak/>
         <w:t>ID: FRIN 01</w:t>
       </w:r>
     </w:p>
@@ -14994,6 +14789,7 @@
           <w:sz w:val="24"/>
           <w:szCs w:val="24"/>
         </w:rPr>
+        <w:lastRenderedPageBreak/>
         <w:t>If player chooses to open, a list of all items relevant to the room is shown.</w:t>
       </w:r>
     </w:p>
@@ -15150,8 +14946,6 @@
           </wp:inline>
         </w:drawing>
       </w:r>
-      <w:bookmarkStart w:id="2" w:name="_GoBack"/>
-      <w:bookmarkEnd w:id="2"/>
     </w:p>
     <w:p>
       <w:pPr>
@@ -15216,7 +15010,6 @@
           <w:sz w:val="24"/>
           <w:szCs w:val="24"/>
         </w:rPr>
-        <w:lastRenderedPageBreak/>
         <w:t>The player can read the description of all items they come across</w:t>
       </w:r>
     </w:p>
@@ -15272,27 +15065,8 @@
           <w:sz w:val="24"/>
           <w:szCs w:val="24"/>
         </w:rPr>
-        <w:t xml:space="preserve"> The player can pick up the item and the item automatically </w:t>
-      </w:r>
-      <w:proofErr w:type="gramStart"/>
-      <w:r>
-        <w:rPr>
-          <w:rFonts w:ascii="Times New Roman" w:eastAsia="Calibri" w:hAnsi="Times New Roman" w:cs="Times New Roman"/>
-          <w:color w:val="44546A"/>
-          <w:sz w:val="24"/>
-          <w:szCs w:val="24"/>
-        </w:rPr>
-        <w:t>goes</w:t>
-      </w:r>
-      <w:proofErr w:type="gramEnd"/>
-      <w:r>
-        <w:rPr>
-          <w:rFonts w:ascii="Times New Roman" w:eastAsia="Calibri" w:hAnsi="Times New Roman" w:cs="Times New Roman"/>
-          <w:color w:val="44546A"/>
-          <w:sz w:val="24"/>
-          <w:szCs w:val="24"/>
-        </w:rPr>
-        <w:t xml:space="preserve"> to the inventory. </w:t>
+        <w:lastRenderedPageBreak/>
+        <w:t xml:space="preserve"> The player can pick up the item and the item automatically goes to the inventory. </w:t>
       </w:r>
     </w:p>
     <w:p>
@@ -15591,7 +15365,6 @@
           <w:sz w:val="28"/>
           <w:szCs w:val="28"/>
         </w:rPr>
-        <w:lastRenderedPageBreak/>
         <w:t xml:space="preserve">   MONSTER USECASE DIAGRAM </w:t>
       </w:r>
       <w:r>
@@ -15622,6 +15395,7 @@
           <w:rFonts w:ascii="Times New Roman" w:hAnsi="Times New Roman" w:cs="Times New Roman"/>
           <w:noProof/>
         </w:rPr>
+        <w:lastRenderedPageBreak/>
         <w:drawing>
           <wp:inline distT="0" distB="0" distL="0" distR="0" wp14:anchorId="33E729B1" wp14:editId="50B43CC3">
             <wp:extent cx="5343525" cy="3857260"/>
@@ -15826,7 +15600,6 @@
           <w:sz w:val="24"/>
           <w:szCs w:val="24"/>
         </w:rPr>
-        <w:lastRenderedPageBreak/>
         <w:t>Engaging the monster is by choice between the player don’t have to attack, the player can choose to take another path</w:t>
       </w:r>
     </w:p>
@@ -15845,6 +15618,7 @@
           <w:sz w:val="24"/>
           <w:szCs w:val="24"/>
         </w:rPr>
+        <w:lastRenderedPageBreak/>
         <w:t>ID: FRM 04</w:t>
       </w:r>
     </w:p>
@@ -15884,29 +15658,7 @@
           <w:sz w:val="24"/>
           <w:szCs w:val="24"/>
         </w:rPr>
-        <w:t xml:space="preserve">If the monster is to powerful the player </w:t>
-      </w:r>
-      <w:proofErr w:type="gramStart"/>
-      <w:r>
-        <w:rPr>
-          <w:rFonts w:ascii="Times New Roman" w:eastAsia="Calibri" w:hAnsi="Times New Roman" w:cs="Times New Roman"/>
-          <w:b/>
-          <w:bCs/>
-          <w:sz w:val="24"/>
-          <w:szCs w:val="24"/>
-        </w:rPr>
-        <w:t>have</w:t>
-      </w:r>
-      <w:proofErr w:type="gramEnd"/>
-      <w:r>
-        <w:rPr>
-          <w:rFonts w:ascii="Times New Roman" w:eastAsia="Calibri" w:hAnsi="Times New Roman" w:cs="Times New Roman"/>
-          <w:b/>
-          <w:bCs/>
-          <w:sz w:val="24"/>
-          <w:szCs w:val="24"/>
-        </w:rPr>
-        <w:t xml:space="preserve"> a chance to flee from the monster </w:t>
+        <w:t xml:space="preserve">If the monster is to powerful the player have a chance to flee from the monster </w:t>
       </w:r>
     </w:p>
     <w:p>
@@ -16054,7 +15806,6 @@
           <w:sz w:val="24"/>
           <w:szCs w:val="24"/>
         </w:rPr>
-        <w:lastRenderedPageBreak/>
         <w:t>ID: FRRM 01</w:t>
       </w:r>
     </w:p>
@@ -16073,6 +15824,7 @@
           <w:sz w:val="24"/>
           <w:szCs w:val="24"/>
         </w:rPr>
+        <w:lastRenderedPageBreak/>
         <w:t>Feature: Get description</w:t>
       </w:r>
     </w:p>
@@ -16860,7 +16612,6 @@
                 <w:color w:val="00B050"/>
               </w:rPr>
             </w:pPr>
-            <w:proofErr w:type="gramStart"/>
             <w:r>
               <w:rPr>
                 <w:rFonts w:ascii="Times New Roman" w:eastAsia="Times New Roman" w:hAnsi="Times New Roman" w:cs="Times New Roman"/>
@@ -16868,17 +16619,7 @@
                 <w:sz w:val="24"/>
                 <w:szCs w:val="24"/>
               </w:rPr>
-              <w:t>Snake(</w:t>
-            </w:r>
-            <w:proofErr w:type="gramEnd"/>
-            <w:r>
-              <w:rPr>
-                <w:rFonts w:ascii="Times New Roman" w:eastAsia="Times New Roman" w:hAnsi="Times New Roman" w:cs="Times New Roman"/>
-                <w:color w:val="00B050"/>
-                <w:sz w:val="24"/>
-                <w:szCs w:val="24"/>
-              </w:rPr>
-              <w:t>SNK78)</w:t>
+              <w:t>Snake(SNK78)</w:t>
             </w:r>
           </w:p>
           <w:p>
@@ -17194,27 +16935,7 @@
                 <w:sz w:val="24"/>
                 <w:szCs w:val="24"/>
               </w:rPr>
-              <w:t xml:space="preserve">No monster in this room the player </w:t>
-            </w:r>
-            <w:proofErr w:type="gramStart"/>
-            <w:r>
-              <w:rPr>
-                <w:rFonts w:ascii="Times New Roman" w:eastAsia="Times New Roman" w:hAnsi="Times New Roman" w:cs="Times New Roman"/>
-                <w:color w:val="C00000"/>
-                <w:sz w:val="24"/>
-                <w:szCs w:val="24"/>
-              </w:rPr>
-              <w:t>have</w:t>
-            </w:r>
-            <w:proofErr w:type="gramEnd"/>
-            <w:r>
-              <w:rPr>
-                <w:rFonts w:ascii="Times New Roman" w:eastAsia="Times New Roman" w:hAnsi="Times New Roman" w:cs="Times New Roman"/>
-                <w:color w:val="C00000"/>
-                <w:sz w:val="24"/>
-                <w:szCs w:val="24"/>
-              </w:rPr>
-              <w:t xml:space="preserve"> to craft a wood container to hold the water in place to obtain the clean water that will be use to heal the player health.</w:t>
+              <w:t>No monster in this room the player have to craft a wood container to hold the water in place to obtain the clean water that will be use to heal the player health.</w:t>
             </w:r>
           </w:p>
           <w:p>
@@ -17452,7 +17173,6 @@
                 <w:sz w:val="24"/>
                 <w:szCs w:val="24"/>
               </w:rPr>
-              <w:lastRenderedPageBreak/>
               <w:t>5.</w:t>
             </w:r>
           </w:p>
@@ -17649,6 +17369,7 @@
                 <w:sz w:val="24"/>
                 <w:szCs w:val="24"/>
               </w:rPr>
+              <w:lastRenderedPageBreak/>
               <w:t>6.</w:t>
             </w:r>
           </w:p>
@@ -17826,27 +17547,7 @@
                 <w:sz w:val="24"/>
                 <w:szCs w:val="24"/>
               </w:rPr>
-              <w:t xml:space="preserve">No monsters in this room. Player only </w:t>
-            </w:r>
-            <w:proofErr w:type="gramStart"/>
-            <w:r>
-              <w:rPr>
-                <w:rFonts w:ascii="Times New Roman" w:eastAsia="Times New Roman" w:hAnsi="Times New Roman" w:cs="Times New Roman"/>
-                <w:color w:val="1F497D" w:themeColor="text2"/>
-                <w:sz w:val="24"/>
-                <w:szCs w:val="24"/>
-              </w:rPr>
-              <w:t>has to</w:t>
-            </w:r>
-            <w:proofErr w:type="gramEnd"/>
-            <w:r>
-              <w:rPr>
-                <w:rFonts w:ascii="Times New Roman" w:eastAsia="Times New Roman" w:hAnsi="Times New Roman" w:cs="Times New Roman"/>
-                <w:color w:val="1F497D" w:themeColor="text2"/>
-                <w:sz w:val="24"/>
-                <w:szCs w:val="24"/>
-              </w:rPr>
-              <w:t xml:space="preserve"> answer available puzzles correctly.</w:t>
+              <w:t>No monsters in this room. Player only has to answer available puzzles correctly.</w:t>
             </w:r>
           </w:p>
           <w:p>
@@ -17893,27 +17594,7 @@
                 <w:sz w:val="24"/>
                 <w:szCs w:val="24"/>
               </w:rPr>
-              <w:t xml:space="preserve">Upon entry, the room asks player if s/he wishes to answer the available puzzles for adventure point. If yes, PZ01 appears. If correctly answered, PZ05 appears also. Else, you have not answered one or </w:t>
-            </w:r>
-            <w:proofErr w:type="gramStart"/>
-            <w:r>
-              <w:rPr>
-                <w:rFonts w:ascii="Times New Roman" w:eastAsia="Times New Roman" w:hAnsi="Times New Roman" w:cs="Times New Roman"/>
-                <w:color w:val="1F497D" w:themeColor="text2"/>
-                <w:sz w:val="24"/>
-                <w:szCs w:val="24"/>
-              </w:rPr>
-              <w:t>all of</w:t>
-            </w:r>
-            <w:proofErr w:type="gramEnd"/>
-            <w:r>
-              <w:rPr>
-                <w:rFonts w:ascii="Times New Roman" w:eastAsia="Times New Roman" w:hAnsi="Times New Roman" w:cs="Times New Roman"/>
-                <w:color w:val="1F497D" w:themeColor="text2"/>
-                <w:sz w:val="24"/>
-                <w:szCs w:val="24"/>
-              </w:rPr>
-              <w:t xml:space="preserve"> the puzzles correctly, your current point is --- appears. Player gets 10 points for each puzzle answered correctly.</w:t>
+              <w:t>Upon entry, the room asks player if s/he wishes to answer the available puzzles for adventure point. If yes, PZ01 appears. If correctly answered, PZ05 appears also. Else, you have not answered one or all of the puzzles correctly, your current point is --- appears. Player gets 10 points for each puzzle answered correctly.</w:t>
             </w:r>
           </w:p>
         </w:tc>
@@ -18565,19 +18246,8 @@
                 <w:sz w:val="24"/>
                 <w:szCs w:val="24"/>
               </w:rPr>
-              <w:t>Before player enters room: display, “BEWARE: Bees enclosed, You need 20 points for a protection-</w:t>
-            </w:r>
-            <w:proofErr w:type="gramStart"/>
-            <w:r>
-              <w:rPr>
-                <w:rFonts w:ascii="Times New Roman" w:eastAsia="Times New Roman" w:hAnsi="Times New Roman" w:cs="Times New Roman"/>
-                <w:color w:val="1F497D" w:themeColor="text2"/>
-                <w:sz w:val="24"/>
-                <w:szCs w:val="24"/>
-              </w:rPr>
-              <w:t>blanket ”</w:t>
-            </w:r>
-            <w:proofErr w:type="gramEnd"/>
+              <w:t>Before player enters room: display, “BEWARE: Bees enclosed, You need 20 points for a protection-blanket ”</w:t>
+            </w:r>
           </w:p>
           <w:p>
             <w:pPr>
@@ -18626,27 +18296,7 @@
                 <w:sz w:val="24"/>
                 <w:szCs w:val="24"/>
               </w:rPr>
-              <w:t>Yes: display “Bees Sting… above</w:t>
-            </w:r>
-            <w:proofErr w:type="gramStart"/>
-            <w:r>
-              <w:rPr>
-                <w:rFonts w:ascii="Times New Roman" w:eastAsia="Times New Roman" w:hAnsi="Times New Roman" w:cs="Times New Roman"/>
-                <w:color w:val="1F497D" w:themeColor="text2"/>
-                <w:sz w:val="24"/>
-                <w:szCs w:val="24"/>
-              </w:rPr>
-              <w:t>” .Else</w:t>
-            </w:r>
-            <w:proofErr w:type="gramEnd"/>
-            <w:r>
-              <w:rPr>
-                <w:rFonts w:ascii="Times New Roman" w:eastAsia="Times New Roman" w:hAnsi="Times New Roman" w:cs="Times New Roman"/>
-                <w:color w:val="1F497D" w:themeColor="text2"/>
-                <w:sz w:val="24"/>
-                <w:szCs w:val="24"/>
-              </w:rPr>
-              <w:t xml:space="preserve">, AND </w:t>
+              <w:t xml:space="preserve">Yes: display “Bees Sting… above” .Else, AND </w:t>
             </w:r>
             <w:r>
               <w:rPr>
@@ -19073,27 +18723,7 @@
                 <w:sz w:val="24"/>
                 <w:szCs w:val="24"/>
               </w:rPr>
-              <w:t xml:space="preserve">A condition “Do you wish to proceed?” If yes, player enters, scorpion sting released is printed. Once the player </w:t>
-            </w:r>
-            <w:proofErr w:type="gramStart"/>
-            <w:r>
-              <w:rPr>
-                <w:rFonts w:ascii="Times New Roman" w:eastAsia="Times New Roman" w:hAnsi="Times New Roman" w:cs="Times New Roman"/>
-                <w:color w:val="1F487C"/>
-                <w:sz w:val="24"/>
-                <w:szCs w:val="24"/>
-              </w:rPr>
-              <w:t>kill</w:t>
-            </w:r>
-            <w:proofErr w:type="gramEnd"/>
-            <w:r>
-              <w:rPr>
-                <w:rFonts w:ascii="Times New Roman" w:eastAsia="Times New Roman" w:hAnsi="Times New Roman" w:cs="Times New Roman"/>
-                <w:color w:val="1F487C"/>
-                <w:sz w:val="24"/>
-                <w:szCs w:val="24"/>
-              </w:rPr>
-              <w:t xml:space="preserve"> the scorpion it drop antidote potion.</w:t>
+              <w:t>A condition “Do you wish to proceed?” If yes, player enters, scorpion sting released is printed. Once the player kill the scorpion it drop antidote potion.</w:t>
             </w:r>
           </w:p>
         </w:tc>
@@ -19481,7 +19111,6 @@
                 <w:sz w:val="24"/>
                 <w:szCs w:val="24"/>
               </w:rPr>
-              <w:lastRenderedPageBreak/>
               <w:t>(WAR784)</w:t>
             </w:r>
           </w:p>
@@ -19508,7 +19137,6 @@
                 <w:sz w:val="24"/>
                 <w:szCs w:val="24"/>
               </w:rPr>
-              <w:lastRenderedPageBreak/>
               <w:t>N/A</w:t>
             </w:r>
           </w:p>
@@ -19563,6 +19191,7 @@
               <w:rPr>
                 <w:rFonts w:ascii="Times New Roman" w:hAnsi="Times New Roman" w:cs="Times New Roman"/>
               </w:rPr>
+              <w:lastRenderedPageBreak/>
               <w:t>13.</w:t>
             </w:r>
           </w:p>
@@ -22155,7 +21784,6 @@
                 <w:szCs w:val="24"/>
                 <w:highlight w:val="yellow"/>
               </w:rPr>
-              <w:lastRenderedPageBreak/>
               <w:t>24.</w:t>
             </w:r>
           </w:p>
@@ -22375,6 +22003,7 @@
                 <w:sz w:val="24"/>
                 <w:szCs w:val="24"/>
               </w:rPr>
+              <w:lastRenderedPageBreak/>
               <w:t>25.</w:t>
             </w:r>
           </w:p>
@@ -23624,7 +23253,7 @@
 </file>
 
 <file path=word/endnotes.xml><?xml version="1.0" encoding="utf-8"?>
-<w:endnotes xmlns:wpc="http://schemas.microsoft.com/office/word/2010/wordprocessingCanvas" xmlns:cx="http://schemas.microsoft.com/office/drawing/2014/chartex" xmlns:cx1="http://schemas.microsoft.com/office/drawing/2015/9/8/chartex" xmlns:cx2="http://schemas.microsoft.com/office/drawing/2015/10/21/chartex" xmlns:cx3="http://schemas.microsoft.com/office/drawing/2016/5/9/chartex" xmlns:cx4="http://schemas.microsoft.com/office/drawing/2016/5/10/chartex" xmlns:cx5="http://schemas.microsoft.com/office/drawing/2016/5/11/chartex" xmlns:cx6="http://schemas.microsoft.com/office/drawing/2016/5/12/chartex" xmlns:cx7="http://schemas.microsoft.com/office/drawing/2016/5/13/chartex" xmlns:cx8="http://schemas.microsoft.com/office/drawing/2016/5/14/chartex" xmlns:mc="http://schemas.openxmlformats.org/markup-compatibility/2006" xmlns:aink="http://schemas.microsoft.com/office/drawing/2016/ink" xmlns:am3d="http://schemas.microsoft.com/office/drawing/2017/model3d" xmlns:o="urn:schemas-microsoft-com:office:office" xmlns:r="http://schemas.openxmlformats.org/officeDocument/2006/relationships" xmlns:m="http://schemas.openxmlformats.org/officeDocument/2006/math" xmlns:v="urn:schemas-microsoft-com:vml" xmlns:wp14="http://schemas.microsoft.com/office/word/2010/wordprocessingDrawing" xmlns:wp="http://schemas.openxmlformats.org/drawingml/2006/wordprocessingDrawing" xmlns:w10="urn:schemas-microsoft-com:office:word" xmlns:w="http://schemas.openxmlformats.org/wordprocessingml/2006/main" xmlns:w14="http://schemas.microsoft.com/office/word/2010/wordml" xmlns:w15="http://schemas.microsoft.com/office/word/2012/wordml" xmlns:w16cid="http://schemas.microsoft.com/office/word/2016/wordml/cid" xmlns:w16se="http://schemas.microsoft.com/office/word/2015/wordml/symex" xmlns:wpg="http://schemas.microsoft.com/office/word/2010/wordprocessingGroup" xmlns:wpi="http://schemas.microsoft.com/office/word/2010/wordprocessingInk" xmlns:wne="http://schemas.microsoft.com/office/word/2006/wordml" xmlns:wps="http://schemas.microsoft.com/office/word/2010/wordprocessingShape" mc:Ignorable="w14 w15 w16se w16cid wp14">
+<w:endnotes xmlns:wpc="http://schemas.microsoft.com/office/word/2010/wordprocessingCanvas" xmlns:cx="http://schemas.microsoft.com/office/drawing/2014/chartex" xmlns:cx1="http://schemas.microsoft.com/office/drawing/2015/9/8/chartex" xmlns:mc="http://schemas.openxmlformats.org/markup-compatibility/2006" xmlns:o="urn:schemas-microsoft-com:office:office" xmlns:r="http://schemas.openxmlformats.org/officeDocument/2006/relationships" xmlns:m="http://schemas.openxmlformats.org/officeDocument/2006/math" xmlns:v="urn:schemas-microsoft-com:vml" xmlns:wp14="http://schemas.microsoft.com/office/word/2010/wordprocessingDrawing" xmlns:wp="http://schemas.openxmlformats.org/drawingml/2006/wordprocessingDrawing" xmlns:w10="urn:schemas-microsoft-com:office:word" xmlns:w="http://schemas.openxmlformats.org/wordprocessingml/2006/main" xmlns:w14="http://schemas.microsoft.com/office/word/2010/wordml" xmlns:w15="http://schemas.microsoft.com/office/word/2012/wordml" xmlns:w16se="http://schemas.microsoft.com/office/word/2015/wordml/symex" xmlns:wpg="http://schemas.microsoft.com/office/word/2010/wordprocessingGroup" xmlns:wpi="http://schemas.microsoft.com/office/word/2010/wordprocessingInk" xmlns:wne="http://schemas.microsoft.com/office/word/2006/wordml" xmlns:wps="http://schemas.microsoft.com/office/word/2010/wordprocessingShape" mc:Ignorable="w14 w15 w16se wp14">
   <w:endnote w:type="separator" w:id="-1">
     <w:p>
       <w:pPr>
@@ -23656,7 +23285,7 @@
 </file>
 
 <file path=word/footer1.xml><?xml version="1.0" encoding="utf-8"?>
-<w:ftr xmlns:wpc="http://schemas.microsoft.com/office/word/2010/wordprocessingCanvas" xmlns:cx="http://schemas.microsoft.com/office/drawing/2014/chartex" xmlns:cx1="http://schemas.microsoft.com/office/drawing/2015/9/8/chartex" xmlns:cx2="http://schemas.microsoft.com/office/drawing/2015/10/21/chartex" xmlns:cx3="http://schemas.microsoft.com/office/drawing/2016/5/9/chartex" xmlns:cx4="http://schemas.microsoft.com/office/drawing/2016/5/10/chartex" xmlns:cx5="http://schemas.microsoft.com/office/drawing/2016/5/11/chartex" xmlns:cx6="http://schemas.microsoft.com/office/drawing/2016/5/12/chartex" xmlns:cx7="http://schemas.microsoft.com/office/drawing/2016/5/13/chartex" xmlns:cx8="http://schemas.microsoft.com/office/drawing/2016/5/14/chartex" xmlns:mc="http://schemas.openxmlformats.org/markup-compatibility/2006" xmlns:aink="http://schemas.microsoft.com/office/drawing/2016/ink" xmlns:am3d="http://schemas.microsoft.com/office/drawing/2017/model3d" xmlns:o="urn:schemas-microsoft-com:office:office" xmlns:r="http://schemas.openxmlformats.org/officeDocument/2006/relationships" xmlns:m="http://schemas.openxmlformats.org/officeDocument/2006/math" xmlns:v="urn:schemas-microsoft-com:vml" xmlns:wp14="http://schemas.microsoft.com/office/word/2010/wordprocessingDrawing" xmlns:wp="http://schemas.openxmlformats.org/drawingml/2006/wordprocessingDrawing" xmlns:w10="urn:schemas-microsoft-com:office:word" xmlns:w="http://schemas.openxmlformats.org/wordprocessingml/2006/main" xmlns:w14="http://schemas.microsoft.com/office/word/2010/wordml" xmlns:w15="http://schemas.microsoft.com/office/word/2012/wordml" xmlns:w16cid="http://schemas.microsoft.com/office/word/2016/wordml/cid" xmlns:w16se="http://schemas.microsoft.com/office/word/2015/wordml/symex" xmlns:wpg="http://schemas.microsoft.com/office/word/2010/wordprocessingGroup" xmlns:wpi="http://schemas.microsoft.com/office/word/2010/wordprocessingInk" xmlns:wne="http://schemas.microsoft.com/office/word/2006/wordml" xmlns:wps="http://schemas.microsoft.com/office/word/2010/wordprocessingShape" mc:Ignorable="w14 w15 w16se w16cid wp14">
+<w:ftr xmlns:wpc="http://schemas.microsoft.com/office/word/2010/wordprocessingCanvas" xmlns:cx="http://schemas.microsoft.com/office/drawing/2014/chartex" xmlns:cx1="http://schemas.microsoft.com/office/drawing/2015/9/8/chartex" xmlns:mc="http://schemas.openxmlformats.org/markup-compatibility/2006" xmlns:o="urn:schemas-microsoft-com:office:office" xmlns:r="http://schemas.openxmlformats.org/officeDocument/2006/relationships" xmlns:m="http://schemas.openxmlformats.org/officeDocument/2006/math" xmlns:v="urn:schemas-microsoft-com:vml" xmlns:wp14="http://schemas.microsoft.com/office/word/2010/wordprocessingDrawing" xmlns:wp="http://schemas.openxmlformats.org/drawingml/2006/wordprocessingDrawing" xmlns:w10="urn:schemas-microsoft-com:office:word" xmlns:w="http://schemas.openxmlformats.org/wordprocessingml/2006/main" xmlns:w14="http://schemas.microsoft.com/office/word/2010/wordml" xmlns:w15="http://schemas.microsoft.com/office/word/2012/wordml" xmlns:w16se="http://schemas.microsoft.com/office/word/2015/wordml/symex" xmlns:wpg="http://schemas.microsoft.com/office/word/2010/wordprocessingGroup" xmlns:wpi="http://schemas.microsoft.com/office/word/2010/wordprocessingInk" xmlns:wne="http://schemas.microsoft.com/office/word/2006/wordml" xmlns:wps="http://schemas.microsoft.com/office/word/2010/wordprocessingShape" mc:Ignorable="w14 w15 w16se wp14">
   <w:p>
     <w:pPr>
       <w:pStyle w:val="Footer"/>
@@ -23743,7 +23372,7 @@
             </wp:anchor>
           </w:drawing>
         </mc:Choice>
-        <mc:Fallback xmlns:a="http://schemas.openxmlformats.org/drawingml/2006/main">
+        <mc:Fallback xmlns:a="http://schemas.openxmlformats.org/drawingml/2006/main" xmlns:w16cid="http://schemas.microsoft.com/office/word/2016/wordml/cid" xmlns:am3d="http://schemas.microsoft.com/office/drawing/2017/model3d" xmlns:aink="http://schemas.microsoft.com/office/drawing/2016/ink" xmlns:cx8="http://schemas.microsoft.com/office/drawing/2016/5/14/chartex" xmlns:cx7="http://schemas.microsoft.com/office/drawing/2016/5/13/chartex" xmlns:cx6="http://schemas.microsoft.com/office/drawing/2016/5/12/chartex" xmlns:cx5="http://schemas.microsoft.com/office/drawing/2016/5/11/chartex" xmlns:cx4="http://schemas.microsoft.com/office/drawing/2016/5/10/chartex" xmlns:cx3="http://schemas.microsoft.com/office/drawing/2016/5/9/chartex" xmlns:cx2="http://schemas.microsoft.com/office/drawing/2015/10/21/chartex">
           <w:pict>
             <v:rect id="Rectangle 452" style="position:absolute;margin-left:0;margin-top:0;width:579.9pt;height:750.3pt;z-index:251658240;visibility:visible;mso-wrap-style:square;mso-width-percent:950;mso-height-percent:950;mso-wrap-distance-left:9pt;mso-wrap-distance-top:0;mso-wrap-distance-right:9pt;mso-wrap-distance-bottom:0;mso-position-horizontal:center;mso-position-horizontal-relative:page;mso-position-vertical:center;mso-position-vertical-relative:page;mso-width-percent:950;mso-height-percent:950;mso-width-relative:page;mso-height-relative:page;v-text-anchor:middle" o:spid="_x0000_s1026" filled="f" strokecolor="#938953 [1614]" strokeweight="1.25pt" w14:anchorId="6C6F2FCF" o:gfxdata="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">
               <w10:wrap anchorx="page" anchory="page"/>
@@ -23792,10 +23421,11 @@
       <w:rPr>
         <w:rFonts w:ascii="Arial" w:eastAsiaTheme="majorEastAsia" w:hAnsi="Arial" w:cs="Arial"/>
         <w:i/>
+        <w:noProof/>
         <w:sz w:val="20"/>
         <w:szCs w:val="20"/>
       </w:rPr>
-      <w:t>12</w:t>
+      <w:t>22</w:t>
     </w:r>
     <w:r>
       <w:rPr>
@@ -23830,7 +23460,7 @@
 </file>
 
 <file path=word/footer2.xml><?xml version="1.0" encoding="utf-8"?>
-<w:ftr xmlns:wpc="http://schemas.microsoft.com/office/word/2010/wordprocessingCanvas" xmlns:cx="http://schemas.microsoft.com/office/drawing/2014/chartex" xmlns:cx1="http://schemas.microsoft.com/office/drawing/2015/9/8/chartex" xmlns:cx2="http://schemas.microsoft.com/office/drawing/2015/10/21/chartex" xmlns:cx3="http://schemas.microsoft.com/office/drawing/2016/5/9/chartex" xmlns:cx4="http://schemas.microsoft.com/office/drawing/2016/5/10/chartex" xmlns:cx5="http://schemas.microsoft.com/office/drawing/2016/5/11/chartex" xmlns:cx6="http://schemas.microsoft.com/office/drawing/2016/5/12/chartex" xmlns:cx7="http://schemas.microsoft.com/office/drawing/2016/5/13/chartex" xmlns:cx8="http://schemas.microsoft.com/office/drawing/2016/5/14/chartex" xmlns:mc="http://schemas.openxmlformats.org/markup-compatibility/2006" xmlns:aink="http://schemas.microsoft.com/office/drawing/2016/ink" xmlns:am3d="http://schemas.microsoft.com/office/drawing/2017/model3d" xmlns:o="urn:schemas-microsoft-com:office:office" xmlns:r="http://schemas.openxmlformats.org/officeDocument/2006/relationships" xmlns:m="http://schemas.openxmlformats.org/officeDocument/2006/math" xmlns:v="urn:schemas-microsoft-com:vml" xmlns:wp14="http://schemas.microsoft.com/office/word/2010/wordprocessingDrawing" xmlns:wp="http://schemas.openxmlformats.org/drawingml/2006/wordprocessingDrawing" xmlns:w10="urn:schemas-microsoft-com:office:word" xmlns:w="http://schemas.openxmlformats.org/wordprocessingml/2006/main" xmlns:w14="http://schemas.microsoft.com/office/word/2010/wordml" xmlns:w15="http://schemas.microsoft.com/office/word/2012/wordml" xmlns:w16cid="http://schemas.microsoft.com/office/word/2016/wordml/cid" xmlns:w16se="http://schemas.microsoft.com/office/word/2015/wordml/symex" xmlns:wpg="http://schemas.microsoft.com/office/word/2010/wordprocessingGroup" xmlns:wpi="http://schemas.microsoft.com/office/word/2010/wordprocessingInk" xmlns:wne="http://schemas.microsoft.com/office/word/2006/wordml" xmlns:wps="http://schemas.microsoft.com/office/word/2010/wordprocessingShape" mc:Ignorable="w14 w15 w16se w16cid wp14">
+<w:ftr xmlns:wpc="http://schemas.microsoft.com/office/word/2010/wordprocessingCanvas" xmlns:cx="http://schemas.microsoft.com/office/drawing/2014/chartex" xmlns:cx1="http://schemas.microsoft.com/office/drawing/2015/9/8/chartex" xmlns:mc="http://schemas.openxmlformats.org/markup-compatibility/2006" xmlns:o="urn:schemas-microsoft-com:office:office" xmlns:r="http://schemas.openxmlformats.org/officeDocument/2006/relationships" xmlns:m="http://schemas.openxmlformats.org/officeDocument/2006/math" xmlns:v="urn:schemas-microsoft-com:vml" xmlns:wp14="http://schemas.microsoft.com/office/word/2010/wordprocessingDrawing" xmlns:wp="http://schemas.openxmlformats.org/drawingml/2006/wordprocessingDrawing" xmlns:w10="urn:schemas-microsoft-com:office:word" xmlns:w="http://schemas.openxmlformats.org/wordprocessingml/2006/main" xmlns:w14="http://schemas.microsoft.com/office/word/2010/wordml" xmlns:w15="http://schemas.microsoft.com/office/word/2012/wordml" xmlns:w16se="http://schemas.microsoft.com/office/word/2015/wordml/symex" xmlns:wpg="http://schemas.microsoft.com/office/word/2010/wordprocessingGroup" xmlns:wpi="http://schemas.microsoft.com/office/word/2010/wordprocessingInk" xmlns:wne="http://schemas.microsoft.com/office/word/2006/wordml" xmlns:wps="http://schemas.microsoft.com/office/word/2010/wordprocessingShape" mc:Ignorable="w14 w15 w16se wp14">
   <w:p>
     <w:pPr>
       <w:pStyle w:val="Footer"/>
@@ -23843,7 +23473,7 @@
 </file>
 
 <file path=word/footnotes.xml><?xml version="1.0" encoding="utf-8"?>
-<w:footnotes xmlns:wpc="http://schemas.microsoft.com/office/word/2010/wordprocessingCanvas" xmlns:cx="http://schemas.microsoft.com/office/drawing/2014/chartex" xmlns:cx1="http://schemas.microsoft.com/office/drawing/2015/9/8/chartex" xmlns:cx2="http://schemas.microsoft.com/office/drawing/2015/10/21/chartex" xmlns:cx3="http://schemas.microsoft.com/office/drawing/2016/5/9/chartex" xmlns:cx4="http://schemas.microsoft.com/office/drawing/2016/5/10/chartex" xmlns:cx5="http://schemas.microsoft.com/office/drawing/2016/5/11/chartex" xmlns:cx6="http://schemas.microsoft.com/office/drawing/2016/5/12/chartex" xmlns:cx7="http://schemas.microsoft.com/office/drawing/2016/5/13/chartex" xmlns:cx8="http://schemas.microsoft.com/office/drawing/2016/5/14/chartex" xmlns:mc="http://schemas.openxmlformats.org/markup-compatibility/2006" xmlns:aink="http://schemas.microsoft.com/office/drawing/2016/ink" xmlns:am3d="http://schemas.microsoft.com/office/drawing/2017/model3d" xmlns:o="urn:schemas-microsoft-com:office:office" xmlns:r="http://schemas.openxmlformats.org/officeDocument/2006/relationships" xmlns:m="http://schemas.openxmlformats.org/officeDocument/2006/math" xmlns:v="urn:schemas-microsoft-com:vml" xmlns:wp14="http://schemas.microsoft.com/office/word/2010/wordprocessingDrawing" xmlns:wp="http://schemas.openxmlformats.org/drawingml/2006/wordprocessingDrawing" xmlns:w10="urn:schemas-microsoft-com:office:word" xmlns:w="http://schemas.openxmlformats.org/wordprocessingml/2006/main" xmlns:w14="http://schemas.microsoft.com/office/word/2010/wordml" xmlns:w15="http://schemas.microsoft.com/office/word/2012/wordml" xmlns:w16cid="http://schemas.microsoft.com/office/word/2016/wordml/cid" xmlns:w16se="http://schemas.microsoft.com/office/word/2015/wordml/symex" xmlns:wpg="http://schemas.microsoft.com/office/word/2010/wordprocessingGroup" xmlns:wpi="http://schemas.microsoft.com/office/word/2010/wordprocessingInk" xmlns:wne="http://schemas.microsoft.com/office/word/2006/wordml" xmlns:wps="http://schemas.microsoft.com/office/word/2010/wordprocessingShape" mc:Ignorable="w14 w15 w16se w16cid wp14">
+<w:footnotes xmlns:wpc="http://schemas.microsoft.com/office/word/2010/wordprocessingCanvas" xmlns:cx="http://schemas.microsoft.com/office/drawing/2014/chartex" xmlns:cx1="http://schemas.microsoft.com/office/drawing/2015/9/8/chartex" xmlns:mc="http://schemas.openxmlformats.org/markup-compatibility/2006" xmlns:o="urn:schemas-microsoft-com:office:office" xmlns:r="http://schemas.openxmlformats.org/officeDocument/2006/relationships" xmlns:m="http://schemas.openxmlformats.org/officeDocument/2006/math" xmlns:v="urn:schemas-microsoft-com:vml" xmlns:wp14="http://schemas.microsoft.com/office/word/2010/wordprocessingDrawing" xmlns:wp="http://schemas.openxmlformats.org/drawingml/2006/wordprocessingDrawing" xmlns:w10="urn:schemas-microsoft-com:office:word" xmlns:w="http://schemas.openxmlformats.org/wordprocessingml/2006/main" xmlns:w14="http://schemas.microsoft.com/office/word/2010/wordml" xmlns:w15="http://schemas.microsoft.com/office/word/2012/wordml" xmlns:w16se="http://schemas.microsoft.com/office/word/2015/wordml/symex" xmlns:wpg="http://schemas.microsoft.com/office/word/2010/wordprocessingGroup" xmlns:wpi="http://schemas.microsoft.com/office/word/2010/wordprocessingInk" xmlns:wne="http://schemas.microsoft.com/office/word/2006/wordml" xmlns:wps="http://schemas.microsoft.com/office/word/2010/wordprocessingShape" mc:Ignorable="w14 w15 w16se wp14">
   <w:footnote w:type="separator" w:id="-1">
     <w:p>
       <w:pPr>
@@ -23875,7 +23505,7 @@
 </file>
 
 <file path=word/header1.xml><?xml version="1.0" encoding="utf-8"?>
-<w:hdr xmlns:wpc="http://schemas.microsoft.com/office/word/2010/wordprocessingCanvas" xmlns:cx="http://schemas.microsoft.com/office/drawing/2014/chartex" xmlns:cx1="http://schemas.microsoft.com/office/drawing/2015/9/8/chartex" xmlns:cx2="http://schemas.microsoft.com/office/drawing/2015/10/21/chartex" xmlns:cx3="http://schemas.microsoft.com/office/drawing/2016/5/9/chartex" xmlns:cx4="http://schemas.microsoft.com/office/drawing/2016/5/10/chartex" xmlns:cx5="http://schemas.microsoft.com/office/drawing/2016/5/11/chartex" xmlns:cx6="http://schemas.microsoft.com/office/drawing/2016/5/12/chartex" xmlns:cx7="http://schemas.microsoft.com/office/drawing/2016/5/13/chartex" xmlns:cx8="http://schemas.microsoft.com/office/drawing/2016/5/14/chartex" xmlns:mc="http://schemas.openxmlformats.org/markup-compatibility/2006" xmlns:aink="http://schemas.microsoft.com/office/drawing/2016/ink" xmlns:am3d="http://schemas.microsoft.com/office/drawing/2017/model3d" xmlns:o="urn:schemas-microsoft-com:office:office" xmlns:r="http://schemas.openxmlformats.org/officeDocument/2006/relationships" xmlns:m="http://schemas.openxmlformats.org/officeDocument/2006/math" xmlns:v="urn:schemas-microsoft-com:vml" xmlns:wp14="http://schemas.microsoft.com/office/word/2010/wordprocessingDrawing" xmlns:wp="http://schemas.openxmlformats.org/drawingml/2006/wordprocessingDrawing" xmlns:w10="urn:schemas-microsoft-com:office:word" xmlns:w="http://schemas.openxmlformats.org/wordprocessingml/2006/main" xmlns:w14="http://schemas.microsoft.com/office/word/2010/wordml" xmlns:w15="http://schemas.microsoft.com/office/word/2012/wordml" xmlns:w16cid="http://schemas.microsoft.com/office/word/2016/wordml/cid" xmlns:w16se="http://schemas.microsoft.com/office/word/2015/wordml/symex" xmlns:wpg="http://schemas.microsoft.com/office/word/2010/wordprocessingGroup" xmlns:wpi="http://schemas.microsoft.com/office/word/2010/wordprocessingInk" xmlns:wne="http://schemas.microsoft.com/office/word/2006/wordml" xmlns:wps="http://schemas.microsoft.com/office/word/2010/wordprocessingShape" mc:Ignorable="w14 w15 w16se w16cid wp14">
+<w:hdr xmlns:wpc="http://schemas.microsoft.com/office/word/2010/wordprocessingCanvas" xmlns:cx="http://schemas.microsoft.com/office/drawing/2014/chartex" xmlns:cx1="http://schemas.microsoft.com/office/drawing/2015/9/8/chartex" xmlns:mc="http://schemas.openxmlformats.org/markup-compatibility/2006" xmlns:o="urn:schemas-microsoft-com:office:office" xmlns:r="http://schemas.openxmlformats.org/officeDocument/2006/relationships" xmlns:m="http://schemas.openxmlformats.org/officeDocument/2006/math" xmlns:v="urn:schemas-microsoft-com:vml" xmlns:wp14="http://schemas.microsoft.com/office/word/2010/wordprocessingDrawing" xmlns:wp="http://schemas.openxmlformats.org/drawingml/2006/wordprocessingDrawing" xmlns:w10="urn:schemas-microsoft-com:office:word" xmlns:w="http://schemas.openxmlformats.org/wordprocessingml/2006/main" xmlns:w14="http://schemas.microsoft.com/office/word/2010/wordml" xmlns:w15="http://schemas.microsoft.com/office/word/2012/wordml" xmlns:w16se="http://schemas.microsoft.com/office/word/2015/wordml/symex" xmlns:wpg="http://schemas.microsoft.com/office/word/2010/wordprocessingGroup" xmlns:wpi="http://schemas.microsoft.com/office/word/2010/wordprocessingInk" xmlns:wne="http://schemas.microsoft.com/office/word/2006/wordml" xmlns:wps="http://schemas.microsoft.com/office/word/2010/wordprocessingShape" mc:Ignorable="w14 w15 w16se wp14">
   <w:tbl>
     <w:tblPr>
       <w:tblW w:w="0" w:type="auto"/>
@@ -23933,7 +23563,7 @@
 </file>
 
 <file path=word/numbering.xml><?xml version="1.0" encoding="utf-8"?>
-<w:numbering xmlns:wpc="http://schemas.microsoft.com/office/word/2010/wordprocessingCanvas" xmlns:cx="http://schemas.microsoft.com/office/drawing/2014/chartex" xmlns:cx1="http://schemas.microsoft.com/office/drawing/2015/9/8/chartex" xmlns:cx2="http://schemas.microsoft.com/office/drawing/2015/10/21/chartex" xmlns:cx3="http://schemas.microsoft.com/office/drawing/2016/5/9/chartex" xmlns:cx4="http://schemas.microsoft.com/office/drawing/2016/5/10/chartex" xmlns:cx5="http://schemas.microsoft.com/office/drawing/2016/5/11/chartex" xmlns:cx6="http://schemas.microsoft.com/office/drawing/2016/5/12/chartex" xmlns:cx7="http://schemas.microsoft.com/office/drawing/2016/5/13/chartex" xmlns:cx8="http://schemas.microsoft.com/office/drawing/2016/5/14/chartex" xmlns:mc="http://schemas.openxmlformats.org/markup-compatibility/2006" xmlns:aink="http://schemas.microsoft.com/office/drawing/2016/ink" xmlns:am3d="http://schemas.microsoft.com/office/drawing/2017/model3d" xmlns:o="urn:schemas-microsoft-com:office:office" xmlns:r="http://schemas.openxmlformats.org/officeDocument/2006/relationships" xmlns:m="http://schemas.openxmlformats.org/officeDocument/2006/math" xmlns:v="urn:schemas-microsoft-com:vml" xmlns:wp14="http://schemas.microsoft.com/office/word/2010/wordprocessingDrawing" xmlns:wp="http://schemas.openxmlformats.org/drawingml/2006/wordprocessingDrawing" xmlns:w10="urn:schemas-microsoft-com:office:word" xmlns:w="http://schemas.openxmlformats.org/wordprocessingml/2006/main" xmlns:w14="http://schemas.microsoft.com/office/word/2010/wordml" xmlns:w15="http://schemas.microsoft.com/office/word/2012/wordml" xmlns:w16cid="http://schemas.microsoft.com/office/word/2016/wordml/cid" xmlns:w16se="http://schemas.microsoft.com/office/word/2015/wordml/symex" xmlns:wpg="http://schemas.microsoft.com/office/word/2010/wordprocessingGroup" xmlns:wpi="http://schemas.microsoft.com/office/word/2010/wordprocessingInk" xmlns:wne="http://schemas.microsoft.com/office/word/2006/wordml" xmlns:wps="http://schemas.microsoft.com/office/word/2010/wordprocessingShape" mc:Ignorable="w14 w15 w16se w16cid wp14">
+<w:numbering xmlns:wpc="http://schemas.microsoft.com/office/word/2010/wordprocessingCanvas" xmlns:cx="http://schemas.microsoft.com/office/drawing/2014/chartex" xmlns:cx1="http://schemas.microsoft.com/office/drawing/2015/9/8/chartex" xmlns:mc="http://schemas.openxmlformats.org/markup-compatibility/2006" xmlns:o="urn:schemas-microsoft-com:office:office" xmlns:r="http://schemas.openxmlformats.org/officeDocument/2006/relationships" xmlns:m="http://schemas.openxmlformats.org/officeDocument/2006/math" xmlns:v="urn:schemas-microsoft-com:vml" xmlns:wp14="http://schemas.microsoft.com/office/word/2010/wordprocessingDrawing" xmlns:wp="http://schemas.openxmlformats.org/drawingml/2006/wordprocessingDrawing" xmlns:w10="urn:schemas-microsoft-com:office:word" xmlns:w="http://schemas.openxmlformats.org/wordprocessingml/2006/main" xmlns:w14="http://schemas.microsoft.com/office/word/2010/wordml" xmlns:w15="http://schemas.microsoft.com/office/word/2012/wordml" xmlns:w16se="http://schemas.microsoft.com/office/word/2015/wordml/symex" xmlns:wpg="http://schemas.microsoft.com/office/word/2010/wordprocessingGroup" xmlns:wpi="http://schemas.microsoft.com/office/word/2010/wordprocessingInk" xmlns:wne="http://schemas.microsoft.com/office/word/2006/wordml" xmlns:wps="http://schemas.microsoft.com/office/word/2010/wordprocessingShape" mc:Ignorable="w14 w15 w16se wp14">
   <w:abstractNum w:abstractNumId="0" w15:restartNumberingAfterBreak="0">
     <w:nsid w:val="FFFFFFFB"/>
     <w:multiLevelType w:val="multilevel"/>
@@ -28271,7 +27901,7 @@
 </file>
 
 <file path=word/styles.xml><?xml version="1.0" encoding="utf-8"?>
-<w:styles xmlns:mc="http://schemas.openxmlformats.org/markup-compatibility/2006" xmlns:r="http://schemas.openxmlformats.org/officeDocument/2006/relationships" xmlns:w="http://schemas.openxmlformats.org/wordprocessingml/2006/main" xmlns:w14="http://schemas.microsoft.com/office/word/2010/wordml" xmlns:w15="http://schemas.microsoft.com/office/word/2012/wordml" xmlns:w16cid="http://schemas.microsoft.com/office/word/2016/wordml/cid" xmlns:w16se="http://schemas.microsoft.com/office/word/2015/wordml/symex" mc:Ignorable="w14 w15 w16se w16cid">
+<w:styles xmlns:mc="http://schemas.openxmlformats.org/markup-compatibility/2006" xmlns:r="http://schemas.openxmlformats.org/officeDocument/2006/relationships" xmlns:w="http://schemas.openxmlformats.org/wordprocessingml/2006/main" xmlns:w14="http://schemas.microsoft.com/office/word/2010/wordml" xmlns:w15="http://schemas.microsoft.com/office/word/2012/wordml" xmlns:w16se="http://schemas.microsoft.com/office/word/2015/wordml/symex" mc:Ignorable="w14 w15 w16se">
   <w:docDefaults>
     <w:rPrDefault>
       <w:rPr>
@@ -28287,7 +27917,7 @@
       </w:pPr>
     </w:pPrDefault>
   </w:docDefaults>
-  <w:latentStyles w:defLockedState="0" w:defUIPriority="99" w:defSemiHidden="0" w:defUnhideWhenUsed="0" w:defQFormat="0" w:count="375">
+  <w:latentStyles w:defLockedState="0" w:defUIPriority="99" w:defSemiHidden="0" w:defUnhideWhenUsed="0" w:defQFormat="0" w:count="371">
     <w:lsdException w:name="Normal" w:uiPriority="0" w:qFormat="1"/>
     <w:lsdException w:name="heading 1" w:uiPriority="9" w:qFormat="1"/>
     <w:lsdException w:name="heading 2" w:semiHidden="1" w:uiPriority="9" w:unhideWhenUsed="1" w:qFormat="1"/>
@@ -28659,10 +28289,6 @@
     <w:lsdException w:name="List Table 5 Dark Accent 6" w:uiPriority="50"/>
     <w:lsdException w:name="List Table 6 Colorful Accent 6" w:uiPriority="51"/>
     <w:lsdException w:name="List Table 7 Colorful Accent 6" w:uiPriority="52"/>
-    <w:lsdException w:name="Mention" w:semiHidden="1" w:unhideWhenUsed="1"/>
-    <w:lsdException w:name="Smart Hyperlink" w:semiHidden="1" w:unhideWhenUsed="1"/>
-    <w:lsdException w:name="Hashtag" w:semiHidden="1" w:unhideWhenUsed="1"/>
-    <w:lsdException w:name="Unresolved Mention" w:semiHidden="1" w:unhideWhenUsed="1"/>
   </w:latentStyles>
   <w:style w:type="paragraph" w:default="1" w:styleId="Normal">
     <w:name w:val="Normal"/>
@@ -30113,7 +29739,7 @@
 </file>
 
 <file path=customXml/itemProps1.xml><?xml version="1.0" encoding="utf-8"?>
-<ds:datastoreItem xmlns:ds="http://schemas.openxmlformats.org/officeDocument/2006/customXml" ds:itemID="{8078A1F7-52F7-4405-9EFD-29A29641C7D2}">
+<ds:datastoreItem xmlns:ds="http://schemas.openxmlformats.org/officeDocument/2006/customXml" ds:itemID="{C9C34AF3-C82F-49E1-8F53-D61AC472636A}">
   <ds:schemaRefs>
     <ds:schemaRef ds:uri="http://schemas.openxmlformats.org/officeDocument/2006/bibliography"/>
   </ds:schemaRefs>

</xml_diff>